<commit_message>
Related Works 1.0 Game Design, History 1.0
</commit_message>
<xml_diff>
--- a/ba_test.docx
+++ b/ba_test.docx
@@ -12,6 +12,38 @@
         <w:rPr>
           <w:lang w:val="en-GB"/>
         </w:rPr>
+        <w:t>(</w:t>
+      </w:r>
+      <w:r>
+        <w:rPr>
+          <w:lang w:val="en-GB"/>
+        </w:rPr>
+        <w:t>Introduction</w:t>
+      </w:r>
+      <w:r>
+        <w:rPr>
+          <w:lang w:val="en-GB"/>
+        </w:rPr>
+        <w:t>)</w:t>
+      </w:r>
+    </w:p>
+    <w:p>
+      <w:pPr>
+        <w:rPr>
+          <w:lang w:val="en-GB"/>
+        </w:rPr>
+      </w:pPr>
+    </w:p>
+    <w:p>
+      <w:pPr>
+        <w:rPr>
+          <w:lang w:val="en-GB"/>
+        </w:rPr>
+      </w:pPr>
+      <w:r>
+        <w:rPr>
+          <w:lang w:val="en-GB"/>
+        </w:rPr>
         <w:t xml:space="preserve">The term “play” </w:t>
       </w:r>
       <w:r>
@@ -258,7 +290,19 @@
         <w:rPr>
           <w:lang w:val="en-GB"/>
         </w:rPr>
-        <w:t>, explaining that  “game is a problem-solving activity, approached with a playful attitude.” (Schell)</w:t>
+        <w:t xml:space="preserve">, </w:t>
+      </w:r>
+      <w:r>
+        <w:rPr>
+          <w:lang w:val="en-GB"/>
+        </w:rPr>
+        <w:t>explaining,</w:t>
+      </w:r>
+      <w:r>
+        <w:rPr>
+          <w:lang w:val="en-GB"/>
+        </w:rPr>
+        <w:t xml:space="preserve">  “game is a problem-solving activity, approached with a playful attitude.” (Schell)</w:t>
       </w:r>
     </w:p>
     <w:p>
@@ -407,7 +451,25 @@
         <w:rPr>
           <w:lang w:val="en-GB"/>
         </w:rPr>
-        <w:t>(Visual design in games)</w:t>
+        <w:t>(Visual design in games</w:t>
+      </w:r>
+      <w:r>
+        <w:rPr>
+          <w:lang w:val="en-GB"/>
+        </w:rPr>
+        <w:t>, game aesthetics</w:t>
+      </w:r>
+      <w:r>
+        <w:rPr>
+          <w:lang w:val="en-GB"/>
+        </w:rPr>
+        <w:t>, game design</w:t>
+      </w:r>
+      <w:r>
+        <w:rPr>
+          <w:lang w:val="en-GB"/>
+        </w:rPr>
+        <w:t>)</w:t>
       </w:r>
     </w:p>
     <w:p>
@@ -508,6 +570,473 @@
           <w:lang w:val="en-GB"/>
         </w:rPr>
         <w:t xml:space="preserve">uses parallax scrolling, describes in relation the game the usage of two different types of scrolling. The enemy is moving at a slightly greater velocity than the background, and thus creating the illusion of depth, which increases by the addition of more planes. </w:t>
+      </w:r>
+    </w:p>
+    <w:p>
+      <w:pPr>
+        <w:rPr>
+          <w:lang w:val="en-GB"/>
+        </w:rPr>
+      </w:pPr>
+    </w:p>
+    <w:p>
+      <w:pPr>
+        <w:rPr>
+          <w:lang w:val="en-GB"/>
+        </w:rPr>
+      </w:pPr>
+      <w:r>
+        <w:rPr>
+          <w:lang w:val="en-GB"/>
+        </w:rPr>
+        <w:t>(…)</w:t>
+      </w:r>
+    </w:p>
+    <w:p>
+      <w:pPr>
+        <w:rPr>
+          <w:lang w:val="en-GB"/>
+        </w:rPr>
+      </w:pPr>
+    </w:p>
+    <w:p>
+      <w:pPr>
+        <w:rPr>
+          <w:lang w:val="en-GB"/>
+        </w:rPr>
+      </w:pPr>
+      <w:r>
+        <w:rPr>
+          <w:lang w:val="en-GB"/>
+        </w:rPr>
+        <w:t>--</w:t>
+      </w:r>
+    </w:p>
+    <w:p>
+      <w:pPr>
+        <w:rPr>
+          <w:lang w:val="en-GB"/>
+        </w:rPr>
+      </w:pPr>
+    </w:p>
+    <w:p>
+      <w:pPr>
+        <w:rPr>
+          <w:lang w:val="en-GB"/>
+        </w:rPr>
+      </w:pPr>
+      <w:r>
+        <w:rPr>
+          <w:lang w:val="en-GB"/>
+        </w:rPr>
+        <w:t>(Related Works)</w:t>
+      </w:r>
+    </w:p>
+    <w:p>
+      <w:pPr>
+        <w:rPr>
+          <w:lang w:val="en-GB"/>
+        </w:rPr>
+      </w:pPr>
+    </w:p>
+    <w:p>
+      <w:pPr>
+        <w:rPr>
+          <w:lang w:val="en-GB"/>
+        </w:rPr>
+      </w:pPr>
+      <w:r>
+        <w:rPr>
+          <w:lang w:val="en-GB"/>
+        </w:rPr>
+        <w:t xml:space="preserve">The visual library </w:t>
+      </w:r>
+      <w:r>
+        <w:rPr>
+          <w:lang w:val="en-GB"/>
+        </w:rPr>
+        <w:t>of the World Wide Web is vastly increasing b</w:t>
+      </w:r>
+      <w:r>
+        <w:rPr>
+          <w:lang w:val="en-GB"/>
+        </w:rPr>
+        <w:t xml:space="preserve">y the moment. </w:t>
+      </w:r>
+      <w:r>
+        <w:rPr>
+          <w:lang w:val="en-GB"/>
+        </w:rPr>
+        <w:t xml:space="preserve">The photo-sharing platform Flickr announced their six billionth image posted on their website, this number includes public as well as privately uploads. (flickr, techcru) With about a million photos shared on a daily bases Flickr is known and popular among photographers of every </w:t>
+      </w:r>
+      <w:r>
+        <w:rPr>
+          <w:lang w:val="en-GB"/>
+        </w:rPr>
+        <w:t xml:space="preserve">level as well as for publishers, who are provided with a large compilation of images </w:t>
+      </w:r>
+      <w:r>
+        <w:rPr>
+          <w:lang w:val="en-GB"/>
+        </w:rPr>
+        <w:t>released</w:t>
+      </w:r>
+      <w:r>
+        <w:rPr>
+          <w:lang w:val="en-GB"/>
+        </w:rPr>
+        <w:t xml:space="preserve"> as creative commons. (</w:t>
+      </w:r>
+      <w:r>
+        <w:rPr>
+          <w:lang w:val="en-GB"/>
+        </w:rPr>
+        <w:t>expandedramblings</w:t>
+      </w:r>
+      <w:r>
+        <w:rPr>
+          <w:lang w:val="en-GB"/>
+        </w:rPr>
+        <w:t>)</w:t>
+      </w:r>
+      <w:r>
+        <w:rPr>
+          <w:lang w:val="en-GB"/>
+        </w:rPr>
+        <w:t xml:space="preserve"> </w:t>
+      </w:r>
+      <w:r>
+        <w:rPr>
+          <w:lang w:val="en-GB"/>
+        </w:rPr>
+        <w:t xml:space="preserve">The comparatively younger </w:t>
+      </w:r>
+      <w:r>
+        <w:rPr>
+          <w:lang w:val="en-GB"/>
+        </w:rPr>
+        <w:t xml:space="preserve">company “Instagram” launched in the year of 2010 and reached up to 150 million photos uploaded in less than a year. </w:t>
+      </w:r>
+      <w:r>
+        <w:rPr>
+          <w:lang w:val="en-GB"/>
+        </w:rPr>
+        <w:t>(instagram)</w:t>
+      </w:r>
+      <w:r>
+        <w:rPr>
+          <w:lang w:val="en-GB"/>
+        </w:rPr>
+        <w:t xml:space="preserve"> About an average of 70 million images are uploaded each day, according to their website. Among </w:t>
+      </w:r>
+      <w:r>
+        <w:rPr>
+          <w:lang w:val="en-GB"/>
+        </w:rPr>
+        <w:t>other platforms, which provide the function of sharing images, such as WhatsApp, Facebook and Snapchat, the immense amount of still v</w:t>
+      </w:r>
+      <w:r>
+        <w:rPr>
+          <w:lang w:val="en-GB"/>
+        </w:rPr>
+        <w:t>isuals is constantly escalating.</w:t>
+      </w:r>
+    </w:p>
+    <w:p>
+      <w:pPr>
+        <w:rPr>
+          <w:lang w:val="en-GB"/>
+        </w:rPr>
+      </w:pPr>
+    </w:p>
+    <w:p>
+      <w:pPr>
+        <w:rPr>
+          <w:lang w:val="en-GB"/>
+        </w:rPr>
+      </w:pPr>
+      <w:r>
+        <w:rPr>
+          <w:lang w:val="en-GB"/>
+        </w:rPr>
+        <w:t xml:space="preserve">The exponential growth of static visuals on the web provides one with a vast selection of images of different aesthetical </w:t>
+      </w:r>
+      <w:r>
+        <w:rPr>
+          <w:lang w:val="en-GB"/>
+        </w:rPr>
+        <w:t>appeal</w:t>
+      </w:r>
+      <w:r>
+        <w:rPr>
+          <w:lang w:val="en-GB"/>
+        </w:rPr>
+        <w:t xml:space="preserve">. </w:t>
+      </w:r>
+      <w:r>
+        <w:rPr>
+          <w:lang w:val="en-GB"/>
+        </w:rPr>
+        <w:t xml:space="preserve"> Studies have researched towards the issue of finding empirical measurements for aesthetical appeal. (L-K Wong, Redi, Dhar, Bhattacharya, Yarbus, Wallraven) </w:t>
+      </w:r>
+      <w:r>
+        <w:rPr>
+          <w:lang w:val="en-GB"/>
+        </w:rPr>
+        <w:t>Redi conducted a preliminary study examining the relation between eye movement and th</w:t>
+      </w:r>
+      <w:r>
+        <w:rPr>
+          <w:lang w:val="en-GB"/>
+        </w:rPr>
+        <w:t xml:space="preserve">e aesthetical appeal of images. </w:t>
+      </w:r>
+      <w:r>
+        <w:rPr>
+          <w:lang w:val="en-GB"/>
+        </w:rPr>
+        <w:t>(Redi)</w:t>
+      </w:r>
+      <w:r>
+        <w:rPr>
+          <w:lang w:val="en-GB"/>
+        </w:rPr>
+        <w:t xml:space="preserve"> The results have shown that the majority preferred images which most attractive object is located either on one of the thirds or in the centre of the shown pictures. </w:t>
+      </w:r>
+      <w:r>
+        <w:rPr>
+          <w:lang w:val="en-GB"/>
+        </w:rPr>
+        <w:t>L-K Wong explored the perceptual information basing on visual attention in order to classify between professional and non-professional photography, using computational image aesthetics.</w:t>
+      </w:r>
+      <w:r>
+        <w:rPr>
+          <w:lang w:val="en-GB"/>
+        </w:rPr>
+        <w:t xml:space="preserve"> </w:t>
+      </w:r>
+      <w:r>
+        <w:rPr>
+          <w:lang w:val="en-GB"/>
+        </w:rPr>
+        <w:t xml:space="preserve">They have used a saliency-enhanced method wherein they determine </w:t>
+      </w:r>
+      <w:r>
+        <w:rPr>
+          <w:lang w:val="en-GB"/>
+        </w:rPr>
+        <w:t>a set of regions and detect the saliency regions in the photo. Assuming that certain areas within a photograph comply with the salient region, L-K Wong’s experimental approach to that have proven the correspondents of salient areas and aesthetical appeal.</w:t>
+      </w:r>
+    </w:p>
+    <w:p>
+      <w:pPr>
+        <w:rPr>
+          <w:lang w:val="en-GB"/>
+        </w:rPr>
+      </w:pPr>
+    </w:p>
+    <w:p>
+      <w:pPr>
+        <w:rPr>
+          <w:lang w:val="en-GB"/>
+        </w:rPr>
+      </w:pPr>
+      <w:r>
+        <w:rPr>
+          <w:lang w:val="en-GB"/>
+        </w:rPr>
+        <w:t>--</w:t>
+      </w:r>
+    </w:p>
+    <w:p>
+      <w:pPr>
+        <w:rPr>
+          <w:lang w:val="en-GB"/>
+        </w:rPr>
+      </w:pPr>
+    </w:p>
+    <w:p>
+      <w:pPr>
+        <w:rPr>
+          <w:lang w:val="en-GB"/>
+        </w:rPr>
+      </w:pPr>
+      <w:r>
+        <w:rPr>
+          <w:lang w:val="en-GB"/>
+        </w:rPr>
+        <w:t>(Game)</w:t>
+      </w:r>
+    </w:p>
+    <w:p>
+      <w:pPr>
+        <w:rPr>
+          <w:lang w:val="en-GB"/>
+        </w:rPr>
+      </w:pPr>
+      <w:r>
+        <w:rPr>
+          <w:lang w:val="en-GB"/>
+        </w:rPr>
+        <w:t>(History)</w:t>
+      </w:r>
+    </w:p>
+    <w:p>
+      <w:pPr>
+        <w:rPr>
+          <w:lang w:val="en-GB"/>
+        </w:rPr>
+      </w:pPr>
+    </w:p>
+    <w:p>
+      <w:pPr>
+        <w:rPr>
+          <w:lang w:val="en-GB"/>
+        </w:rPr>
+      </w:pPr>
+      <w:r>
+        <w:rPr>
+          <w:lang w:val="en-GB"/>
+        </w:rPr>
+        <w:t>The history behind the production of games nowadays can be segmente</w:t>
+      </w:r>
+      <w:r>
+        <w:rPr>
+          <w:lang w:val="en-GB"/>
+        </w:rPr>
+        <w:t>d into four phases (freyermuth)</w:t>
+      </w:r>
+    </w:p>
+    <w:p>
+      <w:pPr>
+        <w:rPr>
+          <w:lang w:val="en-GB"/>
+        </w:rPr>
+      </w:pPr>
+    </w:p>
+    <w:p>
+      <w:pPr>
+        <w:rPr>
+          <w:lang w:val="en-GB"/>
+        </w:rPr>
+      </w:pPr>
+      <w:r>
+        <w:rPr>
+          <w:lang w:val="en-GB"/>
+        </w:rPr>
+        <w:t xml:space="preserve">The first being the origin and the very beginning of digital game and game design. Those can be traced back to the culture of hackers in the years of the 50s and the 60s. The century where the first digital game was created: Spacewar!. Though Steve Russell is the name credited for the creation of the game, it was through the collaboration of his contemporaries that produced the final product. At the same time the source code of the game has been accessible for anyone free to expand as well as to optimize on </w:t>
+      </w:r>
+      <w:r>
+        <w:rPr>
+          <w:lang w:val="en-GB"/>
+        </w:rPr>
+        <w:t>his or her</w:t>
+      </w:r>
+      <w:r>
+        <w:rPr>
+          <w:lang w:val="en-GB"/>
+        </w:rPr>
+        <w:t xml:space="preserve"> own. And according to Parish (</w:t>
+      </w:r>
+      <w:r>
+        <w:rPr>
+          <w:lang w:val="en-GB"/>
+        </w:rPr>
+        <w:t>parish</w:t>
+      </w:r>
+      <w:r>
+        <w:rPr>
+          <w:lang w:val="en-GB"/>
+        </w:rPr>
+        <w:t>), thus, making it the first freeware as well.</w:t>
+      </w:r>
+      <w:r>
+        <w:rPr>
+          <w:lang w:val="en-GB"/>
+        </w:rPr>
+        <w:t xml:space="preserve"> In further consequence through the rapid development</w:t>
+      </w:r>
+      <w:r>
+        <w:rPr>
+          <w:lang w:val="en-GB"/>
+        </w:rPr>
+        <w:t xml:space="preserve"> of global networking, thousands of enthusiastic academics strictly followed the principles of scientific research and hence, productions and findings were accessible for everyone without any restrictions such as patents or copyrights.</w:t>
+      </w:r>
+    </w:p>
+    <w:p>
+      <w:pPr>
+        <w:rPr>
+          <w:lang w:val="en-GB"/>
+        </w:rPr>
+      </w:pPr>
+    </w:p>
+    <w:p>
+      <w:pPr>
+        <w:rPr>
+          <w:lang w:val="en-GB"/>
+        </w:rPr>
+      </w:pPr>
+      <w:r>
+        <w:rPr>
+          <w:lang w:val="en-GB"/>
+        </w:rPr>
+        <w:t xml:space="preserve">The development of game was looking for more economically models and set out in the areas of entertainment electronic and arcade gaming. The transition from academically to commercial worthy </w:t>
+      </w:r>
+      <w:r>
+        <w:rPr>
+          <w:lang w:val="en-GB"/>
+        </w:rPr>
+        <w:t xml:space="preserve">goals </w:t>
+      </w:r>
+      <w:r>
+        <w:rPr>
+          <w:lang w:val="en-GB"/>
+        </w:rPr>
+        <w:t>commenced the second ph</w:t>
+      </w:r>
+      <w:r>
+        <w:rPr>
+          <w:lang w:val="en-GB"/>
+        </w:rPr>
+        <w:t xml:space="preserve">ase of game design. Though, the production method of the first generation of game designer retained. The pioneers still worked in either small groups of teams or </w:t>
+      </w:r>
+      <w:r>
+        <w:rPr>
+          <w:lang w:val="en-GB"/>
+        </w:rPr>
+        <w:t>produced a game completely alone, the work including the draft, the design and the programming division.</w:t>
+      </w:r>
+    </w:p>
+    <w:p>
+      <w:pPr>
+        <w:rPr>
+          <w:lang w:val="en-GB"/>
+        </w:rPr>
+      </w:pPr>
+    </w:p>
+    <w:p>
+      <w:pPr>
+        <w:rPr>
+          <w:lang w:val="en-GB"/>
+        </w:rPr>
+      </w:pPr>
+      <w:r>
+        <w:rPr>
+          <w:lang w:val="en-GB"/>
+        </w:rPr>
+        <w:t>The demand and challenge of a more complex and engaging game grew, especially in terms of narrative and audio-visual design. Due to the vast progress of digital games, teams and pro</w:t>
+      </w:r>
+      <w:r>
+        <w:rPr>
+          <w:lang w:val="en-GB"/>
+        </w:rPr>
+        <w:t xml:space="preserve">ductions have increased as well. Specializations within the production of games were created regarding the artistically, technically, organizational and economical sections. Lead Designer, Level Designer, Technical Designer, Sound Designer, 3D-Modeller, 2D or 3D animator, Facial Animator, Engine Programmer, Gameplay Programmer, Quality Assurance Engineer, Project Manage and Producer are some of the newly developed professions. </w:t>
+      </w:r>
+      <w:r>
+        <w:rPr>
+          <w:lang w:val="en-GB"/>
+        </w:rPr>
+        <w:t>First studios and publishers were formed and followed the model of Hollywood.</w:t>
       </w:r>
       <w:bookmarkStart w:id="0" w:name="_GoBack"/>
       <w:bookmarkEnd w:id="0"/>

</xml_diff>

<commit_message>
Game Design history 1.1
</commit_message>
<xml_diff>
--- a/ba_test.docx
+++ b/ba_test.docx
@@ -50,7 +50,35 @@
         <w:rPr>
           <w:lang w:val="en-GB"/>
         </w:rPr>
-        <w:t>has been part and existed alongside culture of every species, each reflecting their own understanding of the world (huizinga).</w:t>
+        <w:t xml:space="preserve">has been part and existed alongside culture of every species, each reflecting </w:t>
+      </w:r>
+      <w:proofErr w:type="gramStart"/>
+      <w:r>
+        <w:rPr>
+          <w:lang w:val="en-GB"/>
+        </w:rPr>
+        <w:t>their own</w:t>
+      </w:r>
+      <w:proofErr w:type="gramEnd"/>
+      <w:r>
+        <w:rPr>
+          <w:lang w:val="en-GB"/>
+        </w:rPr>
+        <w:t xml:space="preserve"> understanding of the world (</w:t>
+      </w:r>
+      <w:proofErr w:type="spellStart"/>
+      <w:r>
+        <w:rPr>
+          <w:lang w:val="en-GB"/>
+        </w:rPr>
+        <w:t>huizinga</w:t>
+      </w:r>
+      <w:proofErr w:type="spellEnd"/>
+      <w:r>
+        <w:rPr>
+          <w:lang w:val="en-GB"/>
+        </w:rPr>
+        <w:t>).</w:t>
       </w:r>
       <w:r>
         <w:rPr>
@@ -62,25 +90,117 @@
         <w:rPr>
           <w:lang w:val="en-GB"/>
         </w:rPr>
-        <w:t>As Culin</w:t>
-      </w:r>
-      <w:r>
-        <w:rPr>
-          <w:lang w:val="en-GB"/>
-        </w:rPr>
-        <w:t xml:space="preserve"> explains that play can be studied through game. He (Culin, mancala)</w:t>
-      </w:r>
-      <w:r>
-        <w:rPr>
-          <w:lang w:val="en-GB"/>
-        </w:rPr>
-        <w:t xml:space="preserve"> describes gaming as a meaning and enabling researchers to better understand cultures.</w:t>
-      </w:r>
-      <w:r>
-        <w:rPr>
-          <w:lang w:val="en-GB"/>
-        </w:rPr>
-        <w:t xml:space="preserve"> Another approach would be McGonial’s (McGonigal) four traits of gaming: a goal, rules, a feedback system, and voluntary participation. Salen and Zimmermann (Rules of play) have compiled matching terms from various definitions for “play” and “game”, further including rule determination, voluntariness and goal orientation.</w:t>
+        <w:t xml:space="preserve">As </w:t>
+      </w:r>
+      <w:proofErr w:type="spellStart"/>
+      <w:r>
+        <w:rPr>
+          <w:lang w:val="en-GB"/>
+        </w:rPr>
+        <w:t>Culin</w:t>
+      </w:r>
+      <w:proofErr w:type="spellEnd"/>
+      <w:r>
+        <w:rPr>
+          <w:lang w:val="en-GB"/>
+        </w:rPr>
+        <w:t xml:space="preserve"> explains that play can be studied through game. He (</w:t>
+      </w:r>
+      <w:proofErr w:type="spellStart"/>
+      <w:r>
+        <w:rPr>
+          <w:lang w:val="en-GB"/>
+        </w:rPr>
+        <w:t>Culin</w:t>
+      </w:r>
+      <w:proofErr w:type="spellEnd"/>
+      <w:r>
+        <w:rPr>
+          <w:lang w:val="en-GB"/>
+        </w:rPr>
+        <w:t xml:space="preserve">, </w:t>
+      </w:r>
+      <w:proofErr w:type="spellStart"/>
+      <w:r>
+        <w:rPr>
+          <w:lang w:val="en-GB"/>
+        </w:rPr>
+        <w:t>mancala</w:t>
+      </w:r>
+      <w:proofErr w:type="spellEnd"/>
+      <w:r>
+        <w:rPr>
+          <w:lang w:val="en-GB"/>
+        </w:rPr>
+        <w:t>)</w:t>
+      </w:r>
+      <w:r>
+        <w:rPr>
+          <w:lang w:val="en-GB"/>
+        </w:rPr>
+        <w:t xml:space="preserve"> describes </w:t>
+      </w:r>
+      <w:proofErr w:type="gramStart"/>
+      <w:r>
+        <w:rPr>
+          <w:lang w:val="en-GB"/>
+        </w:rPr>
+        <w:t>gaming</w:t>
+      </w:r>
+      <w:proofErr w:type="gramEnd"/>
+      <w:r>
+        <w:rPr>
+          <w:lang w:val="en-GB"/>
+        </w:rPr>
+        <w:t xml:space="preserve"> as a meaning and enabling researchers to better understand cultures.</w:t>
+      </w:r>
+      <w:r>
+        <w:rPr>
+          <w:lang w:val="en-GB"/>
+        </w:rPr>
+        <w:t xml:space="preserve"> Another approach would be </w:t>
+      </w:r>
+      <w:proofErr w:type="spellStart"/>
+      <w:r>
+        <w:rPr>
+          <w:lang w:val="en-GB"/>
+        </w:rPr>
+        <w:t>McGonial’s</w:t>
+      </w:r>
+      <w:proofErr w:type="spellEnd"/>
+      <w:r>
+        <w:rPr>
+          <w:lang w:val="en-GB"/>
+        </w:rPr>
+        <w:t xml:space="preserve"> (</w:t>
+      </w:r>
+      <w:proofErr w:type="spellStart"/>
+      <w:r>
+        <w:rPr>
+          <w:lang w:val="en-GB"/>
+        </w:rPr>
+        <w:t>McGonigal</w:t>
+      </w:r>
+      <w:proofErr w:type="spellEnd"/>
+      <w:r>
+        <w:rPr>
+          <w:lang w:val="en-GB"/>
+        </w:rPr>
+        <w:t xml:space="preserve">) four traits of gaming: a goal, rules, a feedback system, and voluntary participation. </w:t>
+      </w:r>
+      <w:proofErr w:type="spellStart"/>
+      <w:r>
+        <w:rPr>
+          <w:lang w:val="en-GB"/>
+        </w:rPr>
+        <w:t>Salen</w:t>
+      </w:r>
+      <w:proofErr w:type="spellEnd"/>
+      <w:r>
+        <w:rPr>
+          <w:lang w:val="en-GB"/>
+        </w:rPr>
+        <w:t xml:space="preserve"> and Zimmermann (Rules of play) have compiled matching terms from various definitions for “play” and “game”, further including rule determination, voluntariness and goal orientation.</w:t>
       </w:r>
       <w:r>
         <w:rPr>
@@ -302,7 +422,21 @@
         <w:rPr>
           <w:lang w:val="en-GB"/>
         </w:rPr>
-        <w:t xml:space="preserve">  “game is a problem-solving activity, approached with a playful attitude.” (Schell)</w:t>
+        <w:t xml:space="preserve">  “</w:t>
+      </w:r>
+      <w:proofErr w:type="gramStart"/>
+      <w:r>
+        <w:rPr>
+          <w:lang w:val="en-GB"/>
+        </w:rPr>
+        <w:t>game</w:t>
+      </w:r>
+      <w:proofErr w:type="gramEnd"/>
+      <w:r>
+        <w:rPr>
+          <w:lang w:val="en-GB"/>
+        </w:rPr>
+        <w:t xml:space="preserve"> is a problem-solving activity, approached with a playful attitude.” (Schell)</w:t>
       </w:r>
     </w:p>
     <w:p>
@@ -405,7 +539,49 @@
         <w:rPr>
           <w:lang w:val="en-GB"/>
         </w:rPr>
-        <w:t>With the purpose to increase the comprehension of in-game elements, such guidelines are applicable to games as well. Since game is a form of art (Costikyan) and a digital game consists of different types of screens (Mäyrä). By way of example, in the first-person shooter game “F.E.A.R 2: Project Origin” principles in the field of arts can be identified, such as lighting, contrast and as well as the use of focal points. (Clement Mendelez)</w:t>
+        <w:t>With the purpose to increase the comprehension of in-game elements, such guidelines are applicable to games as well. Since game is a form of art (</w:t>
+      </w:r>
+      <w:proofErr w:type="spellStart"/>
+      <w:r>
+        <w:rPr>
+          <w:lang w:val="en-GB"/>
+        </w:rPr>
+        <w:t>Costikyan</w:t>
+      </w:r>
+      <w:proofErr w:type="spellEnd"/>
+      <w:r>
+        <w:rPr>
+          <w:lang w:val="en-GB"/>
+        </w:rPr>
+        <w:t>) and a digital game consists of different types of screens (</w:t>
+      </w:r>
+      <w:proofErr w:type="spellStart"/>
+      <w:r>
+        <w:rPr>
+          <w:lang w:val="en-GB"/>
+        </w:rPr>
+        <w:t>Mäyrä</w:t>
+      </w:r>
+      <w:proofErr w:type="spellEnd"/>
+      <w:r>
+        <w:rPr>
+          <w:lang w:val="en-GB"/>
+        </w:rPr>
+        <w:t xml:space="preserve">). By way of example, in the first-person shooter game “F.E.A.R 2: Project Origin” principles in the field of arts can be identified, such as lighting, contrast and as well as the use of focal points. (Clement </w:t>
+      </w:r>
+      <w:proofErr w:type="spellStart"/>
+      <w:r>
+        <w:rPr>
+          <w:lang w:val="en-GB"/>
+        </w:rPr>
+        <w:t>Mendelez</w:t>
+      </w:r>
+      <w:proofErr w:type="spellEnd"/>
+      <w:r>
+        <w:rPr>
+          <w:lang w:val="en-GB"/>
+        </w:rPr>
+        <w:t>)</w:t>
       </w:r>
     </w:p>
     <w:p>
@@ -489,13 +665,41 @@
         <w:rPr>
           <w:lang w:val="en-GB"/>
         </w:rPr>
-        <w:t xml:space="preserve">The very beginning of visual representation of video games started with a few shapes and a few colours. Examples of these early stages would be “Computer Space” (1971) and as well as the very first created arcade games “PONG” (1972). (images of these two) </w:t>
-      </w:r>
-      <w:r>
-        <w:rPr>
-          <w:lang w:val="en-GB"/>
-        </w:rPr>
-        <w:t xml:space="preserve">These two universes display a very abstract visualization of it’s world, yet the elements and the design of the game are able to connect the equivalent references to the real-world. In it’s early stages in game design history the visuals had a rather </w:t>
+        <w:t>The very beginning of visual representation of video games started with a few shapes and a few colours. Examples of these early stages would be “Computer Space” (1971) and as well as the very first created arcade games “PONG” (1972). (</w:t>
+      </w:r>
+      <w:proofErr w:type="gramStart"/>
+      <w:r>
+        <w:rPr>
+          <w:lang w:val="en-GB"/>
+        </w:rPr>
+        <w:t>images</w:t>
+      </w:r>
+      <w:proofErr w:type="gramEnd"/>
+      <w:r>
+        <w:rPr>
+          <w:lang w:val="en-GB"/>
+        </w:rPr>
+        <w:t xml:space="preserve"> of these two) </w:t>
+      </w:r>
+      <w:r>
+        <w:rPr>
+          <w:lang w:val="en-GB"/>
+        </w:rPr>
+        <w:t xml:space="preserve">These two universes display a very abstract visualization of </w:t>
+      </w:r>
+      <w:proofErr w:type="gramStart"/>
+      <w:r>
+        <w:rPr>
+          <w:lang w:val="en-GB"/>
+        </w:rPr>
+        <w:t>it’s</w:t>
+      </w:r>
+      <w:proofErr w:type="gramEnd"/>
+      <w:r>
+        <w:rPr>
+          <w:lang w:val="en-GB"/>
+        </w:rPr>
+        <w:t xml:space="preserve"> world, yet the elements and the design of the game are able to connect the equivalent references to the real-world. In it’s early stages in game design history the visuals had a rather </w:t>
       </w:r>
       <w:r>
         <w:rPr>
@@ -557,13 +761,55 @@
         <w:rPr>
           <w:lang w:val="en-GB"/>
         </w:rPr>
-        <w:t>The arcade game “Zaxxon” (Zaxxon) utilizes these methods and introduces the isometric perspective, which is a subtype of the axonometric perspective.</w:t>
-      </w:r>
-      <w:r>
-        <w:rPr>
-          <w:lang w:val="en-GB"/>
-        </w:rPr>
-        <w:t xml:space="preserve"> In addition “Zaxxon” </w:t>
+        <w:t>The arcade game “</w:t>
+      </w:r>
+      <w:proofErr w:type="spellStart"/>
+      <w:r>
+        <w:rPr>
+          <w:lang w:val="en-GB"/>
+        </w:rPr>
+        <w:t>Zaxxon</w:t>
+      </w:r>
+      <w:proofErr w:type="spellEnd"/>
+      <w:r>
+        <w:rPr>
+          <w:lang w:val="en-GB"/>
+        </w:rPr>
+        <w:t>” (</w:t>
+      </w:r>
+      <w:proofErr w:type="spellStart"/>
+      <w:r>
+        <w:rPr>
+          <w:lang w:val="en-GB"/>
+        </w:rPr>
+        <w:t>Zaxxon</w:t>
+      </w:r>
+      <w:proofErr w:type="spellEnd"/>
+      <w:r>
+        <w:rPr>
+          <w:lang w:val="en-GB"/>
+        </w:rPr>
+        <w:t>) utilizes these methods and introduces the isometric perspective, which is a subtype of the axonometric perspective.</w:t>
+      </w:r>
+      <w:r>
+        <w:rPr>
+          <w:lang w:val="en-GB"/>
+        </w:rPr>
+        <w:t xml:space="preserve"> In addition “</w:t>
+      </w:r>
+      <w:proofErr w:type="spellStart"/>
+      <w:r>
+        <w:rPr>
+          <w:lang w:val="en-GB"/>
+        </w:rPr>
+        <w:t>Zaxxon</w:t>
+      </w:r>
+      <w:proofErr w:type="spellEnd"/>
+      <w:r>
+        <w:rPr>
+          <w:lang w:val="en-GB"/>
+        </w:rPr>
+        <w:t xml:space="preserve">” </w:t>
       </w:r>
       <w:r>
         <w:rPr>
@@ -667,7 +913,37 @@
         <w:rPr>
           <w:lang w:val="en-GB"/>
         </w:rPr>
-        <w:t xml:space="preserve">The photo-sharing platform Flickr announced their six billionth image posted on their website, this number includes public as well as privately uploads. (flickr, techcru) With about a million photos shared on a daily bases Flickr is known and popular among photographers of every </w:t>
+        <w:t>The photo-sharing platform Flickr announced their six billionth image posted on their website, this number includes public as well as privately uploads. (</w:t>
+      </w:r>
+      <w:proofErr w:type="spellStart"/>
+      <w:proofErr w:type="gramStart"/>
+      <w:r>
+        <w:rPr>
+          <w:lang w:val="en-GB"/>
+        </w:rPr>
+        <w:t>flickr</w:t>
+      </w:r>
+      <w:proofErr w:type="spellEnd"/>
+      <w:proofErr w:type="gramEnd"/>
+      <w:r>
+        <w:rPr>
+          <w:lang w:val="en-GB"/>
+        </w:rPr>
+        <w:t xml:space="preserve">, </w:t>
+      </w:r>
+      <w:proofErr w:type="spellStart"/>
+      <w:r>
+        <w:rPr>
+          <w:lang w:val="en-GB"/>
+        </w:rPr>
+        <w:t>techcru</w:t>
+      </w:r>
+      <w:proofErr w:type="spellEnd"/>
+      <w:r>
+        <w:rPr>
+          <w:lang w:val="en-GB"/>
+        </w:rPr>
+        <w:t xml:space="preserve">) With about a million photos shared on a daily bases Flickr is known and popular among photographers of every </w:t>
       </w:r>
       <w:r>
         <w:rPr>
@@ -687,12 +963,16 @@
         </w:rPr>
         <w:t xml:space="preserve"> as creative commons. (</w:t>
       </w:r>
+      <w:proofErr w:type="spellStart"/>
+      <w:proofErr w:type="gramStart"/>
       <w:r>
         <w:rPr>
           <w:lang w:val="en-GB"/>
         </w:rPr>
         <w:t>expandedramblings</w:t>
       </w:r>
+      <w:proofErr w:type="spellEnd"/>
+      <w:proofErr w:type="gramEnd"/>
       <w:r>
         <w:rPr>
           <w:lang w:val="en-GB"/>
@@ -715,13 +995,43 @@
         <w:rPr>
           <w:lang w:val="en-GB"/>
         </w:rPr>
-        <w:t xml:space="preserve">company “Instagram” launched in the year of 2010 and reached up to 150 million photos uploaded in less than a year. </w:t>
-      </w:r>
-      <w:r>
-        <w:rPr>
-          <w:lang w:val="en-GB"/>
-        </w:rPr>
-        <w:t>(instagram)</w:t>
+        <w:t>company “</w:t>
+      </w:r>
+      <w:proofErr w:type="spellStart"/>
+      <w:r>
+        <w:rPr>
+          <w:lang w:val="en-GB"/>
+        </w:rPr>
+        <w:t>Instagram</w:t>
+      </w:r>
+      <w:proofErr w:type="spellEnd"/>
+      <w:r>
+        <w:rPr>
+          <w:lang w:val="en-GB"/>
+        </w:rPr>
+        <w:t xml:space="preserve">” launched in the year of 2010 and reached up to 150 million photos uploaded in less than a year. </w:t>
+      </w:r>
+      <w:r>
+        <w:rPr>
+          <w:lang w:val="en-GB"/>
+        </w:rPr>
+        <w:t>(</w:t>
+      </w:r>
+      <w:proofErr w:type="spellStart"/>
+      <w:proofErr w:type="gramStart"/>
+      <w:r>
+        <w:rPr>
+          <w:lang w:val="en-GB"/>
+        </w:rPr>
+        <w:t>instagram</w:t>
+      </w:r>
+      <w:proofErr w:type="spellEnd"/>
+      <w:proofErr w:type="gramEnd"/>
+      <w:r>
+        <w:rPr>
+          <w:lang w:val="en-GB"/>
+        </w:rPr>
+        <w:t>)</w:t>
       </w:r>
       <w:r>
         <w:rPr>
@@ -733,7 +1043,35 @@
         <w:rPr>
           <w:lang w:val="en-GB"/>
         </w:rPr>
-        <w:t>other platforms, which provide the function of sharing images, such as WhatsApp, Facebook and Snapchat, the immense amount of still v</w:t>
+        <w:t xml:space="preserve">other platforms, which provide the function of sharing images, such as </w:t>
+      </w:r>
+      <w:proofErr w:type="spellStart"/>
+      <w:r>
+        <w:rPr>
+          <w:lang w:val="en-GB"/>
+        </w:rPr>
+        <w:t>WhatsApp</w:t>
+      </w:r>
+      <w:proofErr w:type="spellEnd"/>
+      <w:r>
+        <w:rPr>
+          <w:lang w:val="en-GB"/>
+        </w:rPr>
+        <w:t xml:space="preserve">, Facebook and </w:t>
+      </w:r>
+      <w:proofErr w:type="spellStart"/>
+      <w:r>
+        <w:rPr>
+          <w:lang w:val="en-GB"/>
+        </w:rPr>
+        <w:t>Snapchat</w:t>
+      </w:r>
+      <w:proofErr w:type="spellEnd"/>
+      <w:r>
+        <w:rPr>
+          <w:lang w:val="en-GB"/>
+        </w:rPr>
+        <w:t>, the immense amount of still v</w:t>
       </w:r>
       <w:r>
         <w:rPr>
@@ -777,13 +1115,77 @@
         <w:rPr>
           <w:lang w:val="en-GB"/>
         </w:rPr>
-        <w:t xml:space="preserve"> Studies have researched towards the issue of finding empirical measurements for aesthetical appeal. (L-K Wong, Redi, Dhar, Bhattacharya, Yarbus, Wallraven) </w:t>
-      </w:r>
-      <w:r>
-        <w:rPr>
-          <w:lang w:val="en-GB"/>
-        </w:rPr>
-        <w:t>Redi conducted a preliminary study examining the relation between eye movement and th</w:t>
+        <w:t xml:space="preserve"> Studies have researched towards the issue of finding empirical measurements for aesthetical appeal. (L-K Wong, </w:t>
+      </w:r>
+      <w:proofErr w:type="spellStart"/>
+      <w:r>
+        <w:rPr>
+          <w:lang w:val="en-GB"/>
+        </w:rPr>
+        <w:t>Redi</w:t>
+      </w:r>
+      <w:proofErr w:type="spellEnd"/>
+      <w:r>
+        <w:rPr>
+          <w:lang w:val="en-GB"/>
+        </w:rPr>
+        <w:t xml:space="preserve">, </w:t>
+      </w:r>
+      <w:proofErr w:type="spellStart"/>
+      <w:r>
+        <w:rPr>
+          <w:lang w:val="en-GB"/>
+        </w:rPr>
+        <w:t>Dhar</w:t>
+      </w:r>
+      <w:proofErr w:type="spellEnd"/>
+      <w:r>
+        <w:rPr>
+          <w:lang w:val="en-GB"/>
+        </w:rPr>
+        <w:t xml:space="preserve">, Bhattacharya, </w:t>
+      </w:r>
+      <w:proofErr w:type="spellStart"/>
+      <w:r>
+        <w:rPr>
+          <w:lang w:val="en-GB"/>
+        </w:rPr>
+        <w:t>Yarbus</w:t>
+      </w:r>
+      <w:proofErr w:type="spellEnd"/>
+      <w:r>
+        <w:rPr>
+          <w:lang w:val="en-GB"/>
+        </w:rPr>
+        <w:t xml:space="preserve">, </w:t>
+      </w:r>
+      <w:proofErr w:type="spellStart"/>
+      <w:r>
+        <w:rPr>
+          <w:lang w:val="en-GB"/>
+        </w:rPr>
+        <w:t>Wallraven</w:t>
+      </w:r>
+      <w:proofErr w:type="spellEnd"/>
+      <w:r>
+        <w:rPr>
+          <w:lang w:val="en-GB"/>
+        </w:rPr>
+        <w:t xml:space="preserve">) </w:t>
+      </w:r>
+      <w:proofErr w:type="spellStart"/>
+      <w:r>
+        <w:rPr>
+          <w:lang w:val="en-GB"/>
+        </w:rPr>
+        <w:t>Redi</w:t>
+      </w:r>
+      <w:proofErr w:type="spellEnd"/>
+      <w:r>
+        <w:rPr>
+          <w:lang w:val="en-GB"/>
+        </w:rPr>
+        <w:t xml:space="preserve"> conducted a preliminary study examining the relation between eye movement and th</w:t>
       </w:r>
       <w:r>
         <w:rPr>
@@ -795,7 +1197,21 @@
         <w:rPr>
           <w:lang w:val="en-GB"/>
         </w:rPr>
-        <w:t>(Redi)</w:t>
+        <w:t>(</w:t>
+      </w:r>
+      <w:proofErr w:type="spellStart"/>
+      <w:r>
+        <w:rPr>
+          <w:lang w:val="en-GB"/>
+        </w:rPr>
+        <w:t>Redi</w:t>
+      </w:r>
+      <w:proofErr w:type="spellEnd"/>
+      <w:r>
+        <w:rPr>
+          <w:lang w:val="en-GB"/>
+        </w:rPr>
+        <w:t>)</w:t>
       </w:r>
       <w:r>
         <w:rPr>
@@ -904,27 +1320,63 @@
         <w:rPr>
           <w:lang w:val="en-GB"/>
         </w:rPr>
-        <w:t>d into four phases (freyermuth)</w:t>
-      </w:r>
-    </w:p>
-    <w:p>
-      <w:pPr>
-        <w:rPr>
-          <w:lang w:val="en-GB"/>
-        </w:rPr>
-      </w:pPr>
-    </w:p>
-    <w:p>
-      <w:pPr>
-        <w:rPr>
-          <w:lang w:val="en-GB"/>
-        </w:rPr>
-      </w:pPr>
-      <w:r>
-        <w:rPr>
-          <w:lang w:val="en-GB"/>
-        </w:rPr>
-        <w:t xml:space="preserve">The first being the origin and the very beginning of digital game and game design. Those can be traced back to the culture of hackers in the years of the 50s and the 60s. The century where the first digital game was created: Spacewar!. Though Steve Russell is the name credited for the creation of the game, it was through the collaboration of his contemporaries that produced the final product. At the same time the source code of the game has been accessible for anyone free to expand as well as to optimize on </w:t>
+        <w:t>d into four phases (</w:t>
+      </w:r>
+      <w:proofErr w:type="spellStart"/>
+      <w:r>
+        <w:rPr>
+          <w:lang w:val="en-GB"/>
+        </w:rPr>
+        <w:t>freyermuth</w:t>
+      </w:r>
+      <w:proofErr w:type="spellEnd"/>
+      <w:r>
+        <w:rPr>
+          <w:lang w:val="en-GB"/>
+        </w:rPr>
+        <w:t>)</w:t>
+      </w:r>
+    </w:p>
+    <w:p>
+      <w:pPr>
+        <w:rPr>
+          <w:lang w:val="en-GB"/>
+        </w:rPr>
+      </w:pPr>
+    </w:p>
+    <w:p>
+      <w:pPr>
+        <w:rPr>
+          <w:lang w:val="en-GB"/>
+        </w:rPr>
+      </w:pPr>
+      <w:r>
+        <w:rPr>
+          <w:lang w:val="en-GB"/>
+        </w:rPr>
+        <w:t xml:space="preserve">The first being the origin and the very beginning of digital game and game design. Those can be traced back to the culture of hackers in the years of the 50s and the 60s. The century where the first digital game was created: </w:t>
+      </w:r>
+      <w:proofErr w:type="spellStart"/>
+      <w:r>
+        <w:rPr>
+          <w:lang w:val="en-GB"/>
+        </w:rPr>
+        <w:t>Spacewar</w:t>
+      </w:r>
+      <w:proofErr w:type="spellEnd"/>
+      <w:proofErr w:type="gramStart"/>
+      <w:r>
+        <w:rPr>
+          <w:lang w:val="en-GB"/>
+        </w:rPr>
+        <w:t>!.</w:t>
+      </w:r>
+      <w:proofErr w:type="gramEnd"/>
+      <w:r>
+        <w:rPr>
+          <w:lang w:val="en-GB"/>
+        </w:rPr>
+        <w:t xml:space="preserve"> Though Steve Russell is the name credited for the creation of the game, it was through the collaboration of his contemporaries that produced the final product. At the same time the source code of the game has been accessible for anyone free to expand as well as to optimize on </w:t>
       </w:r>
       <w:r>
         <w:rPr>
@@ -1037,6 +1489,44 @@
           <w:lang w:val="en-GB"/>
         </w:rPr>
         <w:t>First studios and publishers were formed and followed the model of Hollywood.</w:t>
+      </w:r>
+    </w:p>
+    <w:p>
+      <w:pPr>
+        <w:rPr>
+          <w:lang w:val="en-GB"/>
+        </w:rPr>
+      </w:pPr>
+    </w:p>
+    <w:p>
+      <w:pPr>
+        <w:rPr>
+          <w:lang w:val="en-GB"/>
+        </w:rPr>
+      </w:pPr>
+      <w:r>
+        <w:rPr>
+          <w:lang w:val="en-GB"/>
+        </w:rPr>
+        <w:t xml:space="preserve">In the following years </w:t>
+      </w:r>
+      <w:r>
+        <w:rPr>
+          <w:lang w:val="en-GB"/>
+        </w:rPr>
+        <w:t>until</w:t>
+      </w:r>
+      <w:r>
+        <w:rPr>
+          <w:lang w:val="en-GB"/>
+        </w:rPr>
+        <w:t xml:space="preserve"> to the present days of game production, the industry </w:t>
+      </w:r>
+      <w:r>
+        <w:rPr>
+          <w:lang w:val="en-GB"/>
+        </w:rPr>
+        <w:t xml:space="preserve">is undergoing a countermovement. </w:t>
       </w:r>
       <w:bookmarkStart w:id="0" w:name="_GoBack"/>
       <w:bookmarkEnd w:id="0"/>

</xml_diff>

<commit_message>
start: game genre; action
</commit_message>
<xml_diff>
--- a/ba_test.docx
+++ b/ba_test.docx
@@ -50,7 +50,35 @@
         <w:rPr>
           <w:lang w:val="en-GB"/>
         </w:rPr>
-        <w:t>has been part and existed alongside culture of every species, each reflecting their own understanding of the world (huizinga).</w:t>
+        <w:t xml:space="preserve">has been part and existed alongside culture of every species, each reflecting </w:t>
+      </w:r>
+      <w:proofErr w:type="gramStart"/>
+      <w:r>
+        <w:rPr>
+          <w:lang w:val="en-GB"/>
+        </w:rPr>
+        <w:t>their own</w:t>
+      </w:r>
+      <w:proofErr w:type="gramEnd"/>
+      <w:r>
+        <w:rPr>
+          <w:lang w:val="en-GB"/>
+        </w:rPr>
+        <w:t xml:space="preserve"> understanding of the world (</w:t>
+      </w:r>
+      <w:proofErr w:type="spellStart"/>
+      <w:r>
+        <w:rPr>
+          <w:lang w:val="en-GB"/>
+        </w:rPr>
+        <w:t>huizinga</w:t>
+      </w:r>
+      <w:proofErr w:type="spellEnd"/>
+      <w:r>
+        <w:rPr>
+          <w:lang w:val="en-GB"/>
+        </w:rPr>
+        <w:t>).</w:t>
       </w:r>
       <w:r>
         <w:rPr>
@@ -62,25 +90,117 @@
         <w:rPr>
           <w:lang w:val="en-GB"/>
         </w:rPr>
-        <w:t>As Culin</w:t>
-      </w:r>
-      <w:r>
-        <w:rPr>
-          <w:lang w:val="en-GB"/>
-        </w:rPr>
-        <w:t xml:space="preserve"> explains that play can be studied through game. He (Culin, mancala)</w:t>
-      </w:r>
-      <w:r>
-        <w:rPr>
-          <w:lang w:val="en-GB"/>
-        </w:rPr>
-        <w:t xml:space="preserve"> describes gaming as a meaning and enabling researchers to better understand cultures.</w:t>
-      </w:r>
-      <w:r>
-        <w:rPr>
-          <w:lang w:val="en-GB"/>
-        </w:rPr>
-        <w:t xml:space="preserve"> Another approach would be McGonial’s (McGonigal) four traits of gaming: a goal, rules, a feedback system, and voluntary participation. Salen and Zimmermann (Rules of play) have compiled matching terms from various definitions for “play” and “game”, further including rule determination, voluntariness and goal orientation.</w:t>
+        <w:t xml:space="preserve">As </w:t>
+      </w:r>
+      <w:proofErr w:type="spellStart"/>
+      <w:r>
+        <w:rPr>
+          <w:lang w:val="en-GB"/>
+        </w:rPr>
+        <w:t>Culin</w:t>
+      </w:r>
+      <w:proofErr w:type="spellEnd"/>
+      <w:r>
+        <w:rPr>
+          <w:lang w:val="en-GB"/>
+        </w:rPr>
+        <w:t xml:space="preserve"> explains that play can be studied through game. He (</w:t>
+      </w:r>
+      <w:proofErr w:type="spellStart"/>
+      <w:r>
+        <w:rPr>
+          <w:lang w:val="en-GB"/>
+        </w:rPr>
+        <w:t>Culin</w:t>
+      </w:r>
+      <w:proofErr w:type="spellEnd"/>
+      <w:r>
+        <w:rPr>
+          <w:lang w:val="en-GB"/>
+        </w:rPr>
+        <w:t xml:space="preserve">, </w:t>
+      </w:r>
+      <w:proofErr w:type="spellStart"/>
+      <w:r>
+        <w:rPr>
+          <w:lang w:val="en-GB"/>
+        </w:rPr>
+        <w:t>mancala</w:t>
+      </w:r>
+      <w:proofErr w:type="spellEnd"/>
+      <w:r>
+        <w:rPr>
+          <w:lang w:val="en-GB"/>
+        </w:rPr>
+        <w:t>)</w:t>
+      </w:r>
+      <w:r>
+        <w:rPr>
+          <w:lang w:val="en-GB"/>
+        </w:rPr>
+        <w:t xml:space="preserve"> describes </w:t>
+      </w:r>
+      <w:proofErr w:type="gramStart"/>
+      <w:r>
+        <w:rPr>
+          <w:lang w:val="en-GB"/>
+        </w:rPr>
+        <w:t>gaming</w:t>
+      </w:r>
+      <w:proofErr w:type="gramEnd"/>
+      <w:r>
+        <w:rPr>
+          <w:lang w:val="en-GB"/>
+        </w:rPr>
+        <w:t xml:space="preserve"> as a meaning and enabling researchers to better understand cultures.</w:t>
+      </w:r>
+      <w:r>
+        <w:rPr>
+          <w:lang w:val="en-GB"/>
+        </w:rPr>
+        <w:t xml:space="preserve"> Another approach would be </w:t>
+      </w:r>
+      <w:proofErr w:type="spellStart"/>
+      <w:r>
+        <w:rPr>
+          <w:lang w:val="en-GB"/>
+        </w:rPr>
+        <w:t>McGonial’s</w:t>
+      </w:r>
+      <w:proofErr w:type="spellEnd"/>
+      <w:r>
+        <w:rPr>
+          <w:lang w:val="en-GB"/>
+        </w:rPr>
+        <w:t xml:space="preserve"> (</w:t>
+      </w:r>
+      <w:proofErr w:type="spellStart"/>
+      <w:r>
+        <w:rPr>
+          <w:lang w:val="en-GB"/>
+        </w:rPr>
+        <w:t>McGonigal</w:t>
+      </w:r>
+      <w:proofErr w:type="spellEnd"/>
+      <w:r>
+        <w:rPr>
+          <w:lang w:val="en-GB"/>
+        </w:rPr>
+        <w:t xml:space="preserve">) four traits of gaming: a goal, rules, a feedback system, and voluntary participation. </w:t>
+      </w:r>
+      <w:proofErr w:type="spellStart"/>
+      <w:r>
+        <w:rPr>
+          <w:lang w:val="en-GB"/>
+        </w:rPr>
+        <w:t>Salen</w:t>
+      </w:r>
+      <w:proofErr w:type="spellEnd"/>
+      <w:r>
+        <w:rPr>
+          <w:lang w:val="en-GB"/>
+        </w:rPr>
+        <w:t xml:space="preserve"> and Zimmermann (Rules of play) have compiled matching terms from various definitions for “play” and “game”, further including rule determination, voluntariness and goal orientation.</w:t>
       </w:r>
       <w:r>
         <w:rPr>
@@ -290,7 +410,21 @@
         <w:rPr>
           <w:lang w:val="en-GB"/>
         </w:rPr>
-        <w:t xml:space="preserve">  “game is a problem-solving activity, approached with a playful attitude.” (Schell)</w:t>
+        <w:t xml:space="preserve">  “</w:t>
+      </w:r>
+      <w:proofErr w:type="gramStart"/>
+      <w:r>
+        <w:rPr>
+          <w:lang w:val="en-GB"/>
+        </w:rPr>
+        <w:t>game</w:t>
+      </w:r>
+      <w:proofErr w:type="gramEnd"/>
+      <w:r>
+        <w:rPr>
+          <w:lang w:val="en-GB"/>
+        </w:rPr>
+        <w:t xml:space="preserve"> is a problem-solving activity, approached with a playful attitude.” (Schell)</w:t>
       </w:r>
     </w:p>
     <w:p>
@@ -381,7 +515,49 @@
         <w:rPr>
           <w:lang w:val="en-GB"/>
         </w:rPr>
-        <w:t>With the purpose to increase the comprehension of in-game elements, such guidelines are applicable to games as well. Since game is a form of art (Costikyan) and a digital game consists of different types of screens (Mäyrä). By way of example, in the first-person shooter game “F.E.A.R 2: Project Origin” principles in the field of arts can be identified, such as lighting, contrast and as well as the use of focal points. (Clement Mendelez)</w:t>
+        <w:t>With the purpose to increase the comprehension of in-game elements, such guidelines are applicable to games as well. Since game is a form of art (</w:t>
+      </w:r>
+      <w:proofErr w:type="spellStart"/>
+      <w:r>
+        <w:rPr>
+          <w:lang w:val="en-GB"/>
+        </w:rPr>
+        <w:t>Costikyan</w:t>
+      </w:r>
+      <w:proofErr w:type="spellEnd"/>
+      <w:r>
+        <w:rPr>
+          <w:lang w:val="en-GB"/>
+        </w:rPr>
+        <w:t>) and a digital game consists of different types of screens (</w:t>
+      </w:r>
+      <w:proofErr w:type="spellStart"/>
+      <w:r>
+        <w:rPr>
+          <w:lang w:val="en-GB"/>
+        </w:rPr>
+        <w:t>Mäyrä</w:t>
+      </w:r>
+      <w:proofErr w:type="spellEnd"/>
+      <w:r>
+        <w:rPr>
+          <w:lang w:val="en-GB"/>
+        </w:rPr>
+        <w:t xml:space="preserve">). By way of example, in the first-person shooter game “F.E.A.R 2: Project Origin” principles in the field of arts can be identified, such as lighting, contrast and as well as the use of focal points. (Clement </w:t>
+      </w:r>
+      <w:proofErr w:type="spellStart"/>
+      <w:r>
+        <w:rPr>
+          <w:lang w:val="en-GB"/>
+        </w:rPr>
+        <w:t>Mendelez</w:t>
+      </w:r>
+      <w:proofErr w:type="spellEnd"/>
+      <w:r>
+        <w:rPr>
+          <w:lang w:val="en-GB"/>
+        </w:rPr>
+        <w:t>)</w:t>
       </w:r>
     </w:p>
     <w:p>
@@ -447,27 +623,215 @@
         <w:rPr>
           <w:lang w:val="en-GB"/>
         </w:rPr>
-        <w:t>The visual library of the World Wide Web is vastly increasing by the moment. The photo-sharing platform Flickr announced their six billionth image posted on their website, this number includes public as well as privately uploads. (flickr, techcru) With about a million photos shared on a daily bases Flickr is known and popular among photographers of every level as well as for publishers, who are provided with a large compilation of images released as creative commons. (expandedramblings) The comparatively younger company “Instagram” launched in the year of 2010 and reached up to 150 million photos uploaded in less than a year. (instagram) About an average of 70 million images are uploaded each day, according to their website. Among other platforms, which provide the function of sharing images, such as WhatsApp, Facebook and Snapchat, the immense amount of still visuals is constantly escalating.</w:t>
-      </w:r>
-    </w:p>
-    <w:p>
-      <w:pPr>
-        <w:rPr>
-          <w:lang w:val="en-GB"/>
-        </w:rPr>
-      </w:pPr>
-    </w:p>
-    <w:p>
-      <w:pPr>
-        <w:rPr>
-          <w:lang w:val="en-GB"/>
-        </w:rPr>
-      </w:pPr>
-      <w:r>
-        <w:rPr>
-          <w:lang w:val="en-GB"/>
-        </w:rPr>
-        <w:t>The exponential growth of static visuals on the web provides one with a vast selection of images of different aesthetical appeal.  Studies have researched towards the issue of finding empirical measurements for aesthetical appeal. (L-K Wong, Redi, Dhar, Bhattacharya, Yarbus, Wallraven) Redi conducted a preliminary study examining the relation between eye movement and the aesthetical appeal of images. (Redi) The results have shown that the majority preferred images which most attractive object is located either on one of the thirds or in the centre of the shown pictures. L-K Wong explored the perceptual information basing on visual attention in order to classify between professional and non-professional photography, using computational image aesthetics. They have used a saliency-enhanced method wherein they determine a set of regions and detect the saliency regions in the photo. Assuming that certain areas within a photograph comply with the salient region, L-K Wong’s experimental approach to that have proven the correspondents of salient areas and aesthetical appeal.</w:t>
+        <w:t>The visual library of the World Wide Web is vastly increasing by the moment. The photo-sharing platform Flickr announced their six billionth image posted on their website, this number includes public as well as privately uploads. (</w:t>
+      </w:r>
+      <w:proofErr w:type="spellStart"/>
+      <w:proofErr w:type="gramStart"/>
+      <w:r>
+        <w:rPr>
+          <w:lang w:val="en-GB"/>
+        </w:rPr>
+        <w:t>flickr</w:t>
+      </w:r>
+      <w:proofErr w:type="spellEnd"/>
+      <w:proofErr w:type="gramEnd"/>
+      <w:r>
+        <w:rPr>
+          <w:lang w:val="en-GB"/>
+        </w:rPr>
+        <w:t xml:space="preserve">, </w:t>
+      </w:r>
+      <w:proofErr w:type="spellStart"/>
+      <w:r>
+        <w:rPr>
+          <w:lang w:val="en-GB"/>
+        </w:rPr>
+        <w:t>techcru</w:t>
+      </w:r>
+      <w:proofErr w:type="spellEnd"/>
+      <w:r>
+        <w:rPr>
+          <w:lang w:val="en-GB"/>
+        </w:rPr>
+        <w:t>) With about a million photos shared on a daily bases Flickr is known and popular among photographers of every level as well as for publishers, who are provided with a large compilation of images released as creative commons. (</w:t>
+      </w:r>
+      <w:proofErr w:type="spellStart"/>
+      <w:proofErr w:type="gramStart"/>
+      <w:r>
+        <w:rPr>
+          <w:lang w:val="en-GB"/>
+        </w:rPr>
+        <w:t>expandedramblings</w:t>
+      </w:r>
+      <w:proofErr w:type="spellEnd"/>
+      <w:proofErr w:type="gramEnd"/>
+      <w:r>
+        <w:rPr>
+          <w:lang w:val="en-GB"/>
+        </w:rPr>
+        <w:t>) The comparatively younger company “</w:t>
+      </w:r>
+      <w:proofErr w:type="spellStart"/>
+      <w:r>
+        <w:rPr>
+          <w:lang w:val="en-GB"/>
+        </w:rPr>
+        <w:t>Instagram</w:t>
+      </w:r>
+      <w:proofErr w:type="spellEnd"/>
+      <w:r>
+        <w:rPr>
+          <w:lang w:val="en-GB"/>
+        </w:rPr>
+        <w:t>” launched in the year of 2010 and reached up to 150 million photos uploaded in less than a year. (</w:t>
+      </w:r>
+      <w:proofErr w:type="spellStart"/>
+      <w:proofErr w:type="gramStart"/>
+      <w:r>
+        <w:rPr>
+          <w:lang w:val="en-GB"/>
+        </w:rPr>
+        <w:t>instagram</w:t>
+      </w:r>
+      <w:proofErr w:type="spellEnd"/>
+      <w:proofErr w:type="gramEnd"/>
+      <w:r>
+        <w:rPr>
+          <w:lang w:val="en-GB"/>
+        </w:rPr>
+        <w:t xml:space="preserve">) About an average of 70 million images are uploaded each day, according to their website. Among other platforms, which provide the function of sharing images, such as </w:t>
+      </w:r>
+      <w:proofErr w:type="spellStart"/>
+      <w:r>
+        <w:rPr>
+          <w:lang w:val="en-GB"/>
+        </w:rPr>
+        <w:t>WhatsApp</w:t>
+      </w:r>
+      <w:proofErr w:type="spellEnd"/>
+      <w:r>
+        <w:rPr>
+          <w:lang w:val="en-GB"/>
+        </w:rPr>
+        <w:t xml:space="preserve">, Facebook and </w:t>
+      </w:r>
+      <w:proofErr w:type="spellStart"/>
+      <w:r>
+        <w:rPr>
+          <w:lang w:val="en-GB"/>
+        </w:rPr>
+        <w:t>Snapchat</w:t>
+      </w:r>
+      <w:proofErr w:type="spellEnd"/>
+      <w:r>
+        <w:rPr>
+          <w:lang w:val="en-GB"/>
+        </w:rPr>
+        <w:t>, the immense amount of still visuals is constantly escalating.</w:t>
+      </w:r>
+    </w:p>
+    <w:p>
+      <w:pPr>
+        <w:rPr>
+          <w:lang w:val="en-GB"/>
+        </w:rPr>
+      </w:pPr>
+    </w:p>
+    <w:p>
+      <w:pPr>
+        <w:rPr>
+          <w:lang w:val="en-GB"/>
+        </w:rPr>
+      </w:pPr>
+      <w:r>
+        <w:rPr>
+          <w:lang w:val="en-GB"/>
+        </w:rPr>
+        <w:t xml:space="preserve">The exponential growth of static visuals on the web provides one with a vast selection of images of different aesthetical appeal.  Studies have researched towards the issue of finding empirical measurements for aesthetical appeal. (L-K Wong, </w:t>
+      </w:r>
+      <w:proofErr w:type="spellStart"/>
+      <w:r>
+        <w:rPr>
+          <w:lang w:val="en-GB"/>
+        </w:rPr>
+        <w:t>Redi</w:t>
+      </w:r>
+      <w:proofErr w:type="spellEnd"/>
+      <w:r>
+        <w:rPr>
+          <w:lang w:val="en-GB"/>
+        </w:rPr>
+        <w:t xml:space="preserve">, </w:t>
+      </w:r>
+      <w:proofErr w:type="spellStart"/>
+      <w:r>
+        <w:rPr>
+          <w:lang w:val="en-GB"/>
+        </w:rPr>
+        <w:t>Dhar</w:t>
+      </w:r>
+      <w:proofErr w:type="spellEnd"/>
+      <w:r>
+        <w:rPr>
+          <w:lang w:val="en-GB"/>
+        </w:rPr>
+        <w:t xml:space="preserve">, Bhattacharya, </w:t>
+      </w:r>
+      <w:proofErr w:type="spellStart"/>
+      <w:r>
+        <w:rPr>
+          <w:lang w:val="en-GB"/>
+        </w:rPr>
+        <w:t>Yarbus</w:t>
+      </w:r>
+      <w:proofErr w:type="spellEnd"/>
+      <w:r>
+        <w:rPr>
+          <w:lang w:val="en-GB"/>
+        </w:rPr>
+        <w:t xml:space="preserve">, </w:t>
+      </w:r>
+      <w:proofErr w:type="spellStart"/>
+      <w:r>
+        <w:rPr>
+          <w:lang w:val="en-GB"/>
+        </w:rPr>
+        <w:t>Wallraven</w:t>
+      </w:r>
+      <w:proofErr w:type="spellEnd"/>
+      <w:r>
+        <w:rPr>
+          <w:lang w:val="en-GB"/>
+        </w:rPr>
+        <w:t xml:space="preserve">) </w:t>
+      </w:r>
+      <w:proofErr w:type="spellStart"/>
+      <w:r>
+        <w:rPr>
+          <w:lang w:val="en-GB"/>
+        </w:rPr>
+        <w:t>Redi</w:t>
+      </w:r>
+      <w:proofErr w:type="spellEnd"/>
+      <w:r>
+        <w:rPr>
+          <w:lang w:val="en-GB"/>
+        </w:rPr>
+        <w:t xml:space="preserve"> conducted a preliminary study examining the relation between eye movement and the aesthetical appeal of images. (</w:t>
+      </w:r>
+      <w:proofErr w:type="spellStart"/>
+      <w:r>
+        <w:rPr>
+          <w:lang w:val="en-GB"/>
+        </w:rPr>
+        <w:t>Redi</w:t>
+      </w:r>
+      <w:proofErr w:type="spellEnd"/>
+      <w:r>
+        <w:rPr>
+          <w:lang w:val="en-GB"/>
+        </w:rPr>
+        <w:t>) The results have shown that the majority preferred images which most attractive object is located either on one of the thirds or in the centre of the shown pictures. L-K Wong explored the perceptual information basing on visual attention in order to classify between professional and non-professional photography, using computational image aesthetics. They have used a saliency-enhanced method wherein they determine a set of regions and detect the saliency regions in the photo. Assuming that certain areas within a photograph comply with the salient region, L-K Wong’s experimental approach to that have proven the correspondents of salient areas and aesthetical appeal.</w:t>
       </w:r>
     </w:p>
     <w:p>
@@ -553,27 +917,63 @@
         <w:rPr>
           <w:lang w:val="en-GB"/>
         </w:rPr>
-        <w:t>d into four phases (freyermuth)</w:t>
-      </w:r>
-    </w:p>
-    <w:p>
-      <w:pPr>
-        <w:rPr>
-          <w:lang w:val="en-GB"/>
-        </w:rPr>
-      </w:pPr>
-    </w:p>
-    <w:p>
-      <w:pPr>
-        <w:rPr>
-          <w:lang w:val="en-GB"/>
-        </w:rPr>
-      </w:pPr>
-      <w:r>
-        <w:rPr>
-          <w:lang w:val="en-GB"/>
-        </w:rPr>
-        <w:t xml:space="preserve">The first being the origin and the very beginning of digital game and game design. Those can be traced back to the culture of hackers in the years of the 50s and the 60s. The century where the first digital game was created: Spacewar!. Though Steve Russell is the name credited for the creation of the game, it was through the collaboration of his contemporaries that produced the final product. At the same time the source code of the game has been accessible for anyone free to expand as well as to optimize on </w:t>
+        <w:t>d into four phases (</w:t>
+      </w:r>
+      <w:proofErr w:type="spellStart"/>
+      <w:r>
+        <w:rPr>
+          <w:lang w:val="en-GB"/>
+        </w:rPr>
+        <w:t>freyermuth</w:t>
+      </w:r>
+      <w:proofErr w:type="spellEnd"/>
+      <w:r>
+        <w:rPr>
+          <w:lang w:val="en-GB"/>
+        </w:rPr>
+        <w:t>)</w:t>
+      </w:r>
+    </w:p>
+    <w:p>
+      <w:pPr>
+        <w:rPr>
+          <w:lang w:val="en-GB"/>
+        </w:rPr>
+      </w:pPr>
+    </w:p>
+    <w:p>
+      <w:pPr>
+        <w:rPr>
+          <w:lang w:val="en-GB"/>
+        </w:rPr>
+      </w:pPr>
+      <w:r>
+        <w:rPr>
+          <w:lang w:val="en-GB"/>
+        </w:rPr>
+        <w:t xml:space="preserve">The first being the origin and the very beginning of digital game and game design. Those can be traced back to the culture of hackers in the years of the 50s and the 60s. The century where the first digital game was created: </w:t>
+      </w:r>
+      <w:proofErr w:type="spellStart"/>
+      <w:r>
+        <w:rPr>
+          <w:lang w:val="en-GB"/>
+        </w:rPr>
+        <w:t>Spacewar</w:t>
+      </w:r>
+      <w:proofErr w:type="spellEnd"/>
+      <w:proofErr w:type="gramStart"/>
+      <w:r>
+        <w:rPr>
+          <w:lang w:val="en-GB"/>
+        </w:rPr>
+        <w:t>!.</w:t>
+      </w:r>
+      <w:proofErr w:type="gramEnd"/>
+      <w:r>
+        <w:rPr>
+          <w:lang w:val="en-GB"/>
+        </w:rPr>
+        <w:t xml:space="preserve"> Though Steve Russell is the name credited for the creation of the game, it was through the collaboration of his contemporaries that produced the final product. At the same time the source code of the game has been accessible for anyone free to expand as well as to optimize on </w:t>
       </w:r>
       <w:r>
         <w:rPr>
@@ -767,8 +1167,44 @@
         <w:rPr>
           <w:lang w:val="en-GB"/>
         </w:rPr>
-        <w:t>Due to the progressiv reapproach of the open source mindset</w:t>
-      </w:r>
+        <w:t xml:space="preserve">Due to the </w:t>
+      </w:r>
+      <w:proofErr w:type="spellStart"/>
+      <w:r>
+        <w:rPr>
+          <w:lang w:val="en-GB"/>
+        </w:rPr>
+        <w:t>progressiv</w:t>
+      </w:r>
+      <w:proofErr w:type="spellEnd"/>
+      <w:r>
+        <w:rPr>
+          <w:lang w:val="en-GB"/>
+        </w:rPr>
+        <w:t xml:space="preserve"> </w:t>
+      </w:r>
+      <w:proofErr w:type="spellStart"/>
+      <w:r>
+        <w:rPr>
+          <w:lang w:val="en-GB"/>
+        </w:rPr>
+        <w:t>reapproach</w:t>
+      </w:r>
+      <w:proofErr w:type="spellEnd"/>
+      <w:r>
+        <w:rPr>
+          <w:lang w:val="en-GB"/>
+        </w:rPr>
+        <w:t xml:space="preserve"> of the open source </w:t>
+      </w:r>
+      <w:proofErr w:type="spellStart"/>
+      <w:r>
+        <w:rPr>
+          <w:lang w:val="en-GB"/>
+        </w:rPr>
+        <w:t>mindset</w:t>
+      </w:r>
+      <w:proofErr w:type="spellEnd"/>
       <w:r>
         <w:rPr>
           <w:lang w:val="en-GB"/>
@@ -831,27 +1267,69 @@
         <w:rPr>
           <w:lang w:val="en-GB"/>
         </w:rPr>
-        <w:t>(history)</w:t>
-      </w:r>
-    </w:p>
-    <w:p>
-      <w:pPr>
-        <w:rPr>
-          <w:lang w:val="en-GB"/>
-        </w:rPr>
-      </w:pPr>
-    </w:p>
-    <w:p>
-      <w:pPr>
-        <w:rPr>
-          <w:lang w:val="en-GB"/>
-        </w:rPr>
-      </w:pPr>
-      <w:r>
-        <w:rPr>
-          <w:lang w:val="en-GB"/>
-        </w:rPr>
-        <w:t xml:space="preserve">The very beginning of visual representation of video games started with a few shapes and a few colours. Examples of these early stages would be “Computer Space” (1971) and as well as the very first created arcade games “PONG” (1972). (images of these two) These two universes display a very abstract visualization of it’s world, yet the elements and the design of the game </w:t>
+        <w:t>(</w:t>
+      </w:r>
+      <w:proofErr w:type="gramStart"/>
+      <w:r>
+        <w:rPr>
+          <w:lang w:val="en-GB"/>
+        </w:rPr>
+        <w:t>history</w:t>
+      </w:r>
+      <w:proofErr w:type="gramEnd"/>
+      <w:r>
+        <w:rPr>
+          <w:lang w:val="en-GB"/>
+        </w:rPr>
+        <w:t>)</w:t>
+      </w:r>
+    </w:p>
+    <w:p>
+      <w:pPr>
+        <w:rPr>
+          <w:lang w:val="en-GB"/>
+        </w:rPr>
+      </w:pPr>
+    </w:p>
+    <w:p>
+      <w:pPr>
+        <w:rPr>
+          <w:lang w:val="en-GB"/>
+        </w:rPr>
+      </w:pPr>
+      <w:r>
+        <w:rPr>
+          <w:lang w:val="en-GB"/>
+        </w:rPr>
+        <w:t>The very beginning of visual representation of video games started with a few shapes and a few colours. Examples of these early stages would be “Computer Space” (1971) and as well as the very first created arcade games “PONG” (1972). (</w:t>
+      </w:r>
+      <w:proofErr w:type="gramStart"/>
+      <w:r>
+        <w:rPr>
+          <w:lang w:val="en-GB"/>
+        </w:rPr>
+        <w:t>images</w:t>
+      </w:r>
+      <w:proofErr w:type="gramEnd"/>
+      <w:r>
+        <w:rPr>
+          <w:lang w:val="en-GB"/>
+        </w:rPr>
+        <w:t xml:space="preserve"> of these two) These two universes display a very abstract visualization of </w:t>
+      </w:r>
+      <w:proofErr w:type="gramStart"/>
+      <w:r>
+        <w:rPr>
+          <w:lang w:val="en-GB"/>
+        </w:rPr>
+        <w:t>it’s</w:t>
+      </w:r>
+      <w:proofErr w:type="gramEnd"/>
+      <w:r>
+        <w:rPr>
+          <w:lang w:val="en-GB"/>
+        </w:rPr>
+        <w:t xml:space="preserve"> world, yet the elements and the design of the game </w:t>
       </w:r>
       <w:r>
         <w:rPr>
@@ -931,27 +1409,97 @@
         <w:rPr>
           <w:lang w:val="en-GB"/>
         </w:rPr>
-        <w:t>In further progress game developers aspired to create better visuals and were inspired by the standards of visual realism seen in movies and television. (wolf, 1997, p 12; Therrien, 2008)</w:t>
-      </w:r>
-    </w:p>
-    <w:p>
-      <w:pPr>
-        <w:rPr>
-          <w:lang w:val="en-GB"/>
-        </w:rPr>
-      </w:pPr>
-    </w:p>
-    <w:p>
-      <w:pPr>
-        <w:rPr>
-          <w:lang w:val="en-GB"/>
-        </w:rPr>
-      </w:pPr>
-      <w:r>
-        <w:rPr>
-          <w:lang w:val="en-GB"/>
-        </w:rPr>
-        <w:t xml:space="preserve">Through the rapid progress of technology, bitmaps with higher resolution display objects of different angles and thus creating the illusion of some depth in the gaming universe. Leaving the one-screen limit and creating the illusion of a greater world within the game, Atari’s arcade game “Football” (1978) first introduces a method known as “scrolling”. Multiple bordering screens creating a simulation of greater space beyond the screen through a continuous motion by either a generated by the computer or in response to the navigation of the gamer. The arcade game “Zaxxon” (Zaxxon) utilizes these methods and introduces the isometric perspective, which is a subtype of the axonometric perspective. In addition “Zaxxon” uses parallax scrolling, describes in relation the game the usage of two different types of scrolling. The enemy is moving at a slightly greater velocity than the background, and thus creating the illusion of depth, which increases by the addition of more planes. </w:t>
+        <w:t>In further progress game developers aspired to create better visuals and were inspired by the standards of visual realism seen in movies and television. (</w:t>
+      </w:r>
+      <w:proofErr w:type="gramStart"/>
+      <w:r>
+        <w:rPr>
+          <w:lang w:val="en-GB"/>
+        </w:rPr>
+        <w:t>wolf</w:t>
+      </w:r>
+      <w:proofErr w:type="gramEnd"/>
+      <w:r>
+        <w:rPr>
+          <w:lang w:val="en-GB"/>
+        </w:rPr>
+        <w:t xml:space="preserve">, 1997, p 12; </w:t>
+      </w:r>
+      <w:proofErr w:type="spellStart"/>
+      <w:r>
+        <w:rPr>
+          <w:lang w:val="en-GB"/>
+        </w:rPr>
+        <w:t>Therrien</w:t>
+      </w:r>
+      <w:proofErr w:type="spellEnd"/>
+      <w:r>
+        <w:rPr>
+          <w:lang w:val="en-GB"/>
+        </w:rPr>
+        <w:t>, 2008)</w:t>
+      </w:r>
+    </w:p>
+    <w:p>
+      <w:pPr>
+        <w:rPr>
+          <w:lang w:val="en-GB"/>
+        </w:rPr>
+      </w:pPr>
+    </w:p>
+    <w:p>
+      <w:pPr>
+        <w:rPr>
+          <w:lang w:val="en-GB"/>
+        </w:rPr>
+      </w:pPr>
+      <w:r>
+        <w:rPr>
+          <w:lang w:val="en-GB"/>
+        </w:rPr>
+        <w:t>Through the rapid progress of technology, bitmaps with higher resolution display objects of different angles and thus creating the illusion of some depth in the gaming universe. Leaving the one-screen limit and creating the illusion of a greater world within the game, Atari’s arcade game “Football” (1978) first introduces a method known as “scrolling”. Multiple bordering screens creating a simulation of greater space beyond the screen through a continuous motion by either a generated by the computer or in response to the navigation of the gamer. The arcade game “</w:t>
+      </w:r>
+      <w:proofErr w:type="spellStart"/>
+      <w:r>
+        <w:rPr>
+          <w:lang w:val="en-GB"/>
+        </w:rPr>
+        <w:t>Zaxxon</w:t>
+      </w:r>
+      <w:proofErr w:type="spellEnd"/>
+      <w:r>
+        <w:rPr>
+          <w:lang w:val="en-GB"/>
+        </w:rPr>
+        <w:t>” (</w:t>
+      </w:r>
+      <w:proofErr w:type="spellStart"/>
+      <w:r>
+        <w:rPr>
+          <w:lang w:val="en-GB"/>
+        </w:rPr>
+        <w:t>Zaxxon</w:t>
+      </w:r>
+      <w:proofErr w:type="spellEnd"/>
+      <w:r>
+        <w:rPr>
+          <w:lang w:val="en-GB"/>
+        </w:rPr>
+        <w:t>) utilizes these methods and introduces the isometric perspective, which is a subtype of the axonometric perspective. In addition “</w:t>
+      </w:r>
+      <w:proofErr w:type="spellStart"/>
+      <w:r>
+        <w:rPr>
+          <w:lang w:val="en-GB"/>
+        </w:rPr>
+        <w:t>Zaxxon</w:t>
+      </w:r>
+      <w:proofErr w:type="spellEnd"/>
+      <w:r>
+        <w:rPr>
+          <w:lang w:val="en-GB"/>
+        </w:rPr>
+        <w:t xml:space="preserve">” uses parallax scrolling, describes in relation the game the usage of two different types of scrolling. The enemy is moving at a slightly greater velocity than the background, and thus creating the illusion of depth, which increases by the addition of more planes. </w:t>
       </w:r>
     </w:p>
     <w:p>
@@ -991,7 +1539,35 @@
         <w:rPr>
           <w:lang w:val="en-GB"/>
         </w:rPr>
-        <w:t xml:space="preserve">Examples of this early era would be Mechner’s well-known action and adventure game franchise, Prince of Persia, in which the animation technique of Max Fleischer was used: rotoscoping. A model who </w:t>
+        <w:t xml:space="preserve">Examples of this early era would be </w:t>
+      </w:r>
+      <w:proofErr w:type="spellStart"/>
+      <w:r>
+        <w:rPr>
+          <w:lang w:val="en-GB"/>
+        </w:rPr>
+        <w:t>Mechner’s</w:t>
+      </w:r>
+      <w:proofErr w:type="spellEnd"/>
+      <w:r>
+        <w:rPr>
+          <w:lang w:val="en-GB"/>
+        </w:rPr>
+        <w:t xml:space="preserve"> well-known action and adventure game franchise, Prince of Persia, in which the animation technique of Max Fleischer was used: </w:t>
+      </w:r>
+      <w:proofErr w:type="spellStart"/>
+      <w:r>
+        <w:rPr>
+          <w:lang w:val="en-GB"/>
+        </w:rPr>
+        <w:t>rotoscoping</w:t>
+      </w:r>
+      <w:proofErr w:type="spellEnd"/>
+      <w:r>
+        <w:rPr>
+          <w:lang w:val="en-GB"/>
+        </w:rPr>
+        <w:t xml:space="preserve">. A model who </w:t>
       </w:r>
       <w:r>
         <w:rPr>
@@ -1035,7 +1611,21 @@
         <w:rPr>
           <w:lang w:val="en-GB"/>
         </w:rPr>
-        <w:t>Video games still lacked visual representation in the areas of detail, fluidity and repetition. Latter, especially because of the undesirable "perception of homogeneity“ (therrien) through the reuse of animations and the adjacent placed bitmap tiles.</w:t>
+        <w:t>Video games still lacked visual representation in the areas of detail, fluidity and repetition. Latter, especially because of the undesirable "perception of homogeneity“ (</w:t>
+      </w:r>
+      <w:proofErr w:type="spellStart"/>
+      <w:r>
+        <w:rPr>
+          <w:lang w:val="en-GB"/>
+        </w:rPr>
+        <w:t>therrien</w:t>
+      </w:r>
+      <w:proofErr w:type="spellEnd"/>
+      <w:r>
+        <w:rPr>
+          <w:lang w:val="en-GB"/>
+        </w:rPr>
+        <w:t>) through the reuse of animations and the adjacent placed bitmap tiles.</w:t>
       </w:r>
     </w:p>
     <w:p>
@@ -1107,7 +1697,21 @@
         <w:rPr>
           <w:lang w:val="en-GB"/>
         </w:rPr>
-        <w:t xml:space="preserve"> worlds, scenes and the objects of them, through the manipulation of geometric forms. But they are yet blank canvases without color. By use of textures, which are 2D images, applied on to the surfaces of these 3D objects and make them seem more real</w:t>
+        <w:t xml:space="preserve"> worlds, scenes and the objects of them, through the manipulation of geometric forms. But they are yet blank canvases without </w:t>
+      </w:r>
+      <w:proofErr w:type="spellStart"/>
+      <w:r>
+        <w:rPr>
+          <w:lang w:val="en-GB"/>
+        </w:rPr>
+        <w:t>color</w:t>
+      </w:r>
+      <w:proofErr w:type="spellEnd"/>
+      <w:r>
+        <w:rPr>
+          <w:lang w:val="en-GB"/>
+        </w:rPr>
+        <w:t>. By use of textures, which are 2D images, applied on to the surfaces of these 3D objects and make them seem more real</w:t>
       </w:r>
       <w:r>
         <w:rPr>
@@ -1139,53 +1743,123 @@
         <w:rPr>
           <w:lang w:val="en-GB"/>
         </w:rPr>
-        <w:t>The ideal of many CGI-artist are striving for is photorealism, but in many cases their ambitions exceed than what it is expected and images seem at times too perfect. (example of that) It is rather difficult to avoid the look of hyperrealism (terrier)</w:t>
-      </w:r>
-    </w:p>
-    <w:p>
-      <w:pPr>
-        <w:rPr>
-          <w:lang w:val="en-GB"/>
-        </w:rPr>
-      </w:pPr>
-    </w:p>
-    <w:p>
-      <w:pPr>
-        <w:rPr>
-          <w:lang w:val="en-GB"/>
-        </w:rPr>
-      </w:pPr>
-      <w:r>
-        <w:rPr>
-          <w:lang w:val="en-GB"/>
-        </w:rPr>
-        <w:t>In the course of time CGI has entered the film industry as it managed to achieve the level of visual realism, which were applicable to cinematic productions. The integration of CGI can be clearly identified in the renown movie series Star Wars (Lucas) as it as well was conducted as a full length feature in Sakaguchi’s science fiction animation „Final Fantasy: The Spi</w:t>
-      </w:r>
-      <w:r>
-        <w:rPr>
-          <w:lang w:val="en-GB"/>
-        </w:rPr>
-        <w:t>rits Within“ (Sakaguchi, 2001).</w:t>
-      </w:r>
-    </w:p>
-    <w:p>
-      <w:pPr>
-        <w:rPr>
-          <w:lang w:val="en-GB"/>
-        </w:rPr>
-      </w:pPr>
-    </w:p>
-    <w:p>
-      <w:pPr>
-        <w:rPr>
-          <w:lang w:val="en-GB"/>
-        </w:rPr>
-      </w:pPr>
-      <w:r>
-        <w:rPr>
-          <w:lang w:val="en-GB"/>
-        </w:rPr>
-        <w:t>The video game industry made use of CGI in varied fashions, for example the classic adventure platform „Donkey Kong Country“ in which most of it’s assets were computer generated from background to the animated sprites. (Rare, 1994) The first video game released solely on CD-ROM, 7th Guest (Trilobyte, 1993) as well as the graphic adventure puzzle game Myst (Cyan, 1993) introduced their players the possibility to explore a virtual world by the usage of CGI.</w:t>
+        <w:t>The ideal of many CGI-artist are striving for is photorealism, but in many cases their ambitions exceed than what it is expected and images seem at times too perfect. (</w:t>
+      </w:r>
+      <w:proofErr w:type="gramStart"/>
+      <w:r>
+        <w:rPr>
+          <w:lang w:val="en-GB"/>
+        </w:rPr>
+        <w:t>example</w:t>
+      </w:r>
+      <w:proofErr w:type="gramEnd"/>
+      <w:r>
+        <w:rPr>
+          <w:lang w:val="en-GB"/>
+        </w:rPr>
+        <w:t xml:space="preserve"> of that) It is rather difficult to avoid the look of hyperrealism (terrier)</w:t>
+      </w:r>
+    </w:p>
+    <w:p>
+      <w:pPr>
+        <w:rPr>
+          <w:lang w:val="en-GB"/>
+        </w:rPr>
+      </w:pPr>
+    </w:p>
+    <w:p>
+      <w:pPr>
+        <w:rPr>
+          <w:lang w:val="en-GB"/>
+        </w:rPr>
+      </w:pPr>
+      <w:r>
+        <w:rPr>
+          <w:lang w:val="en-GB"/>
+        </w:rPr>
+        <w:t xml:space="preserve">In the course of time CGI has entered the film industry as it managed to achieve the level of visual realism, which were applicable to cinematic productions. The integration of CGI can be clearly identified in the renown movie series Star Wars (Lucas) as it as well was conducted as a full length feature in </w:t>
+      </w:r>
+      <w:proofErr w:type="spellStart"/>
+      <w:r>
+        <w:rPr>
+          <w:lang w:val="en-GB"/>
+        </w:rPr>
+        <w:t>Sakaguchi’s</w:t>
+      </w:r>
+      <w:proofErr w:type="spellEnd"/>
+      <w:r>
+        <w:rPr>
+          <w:lang w:val="en-GB"/>
+        </w:rPr>
+        <w:t xml:space="preserve"> science fiction animation „Final Fantasy: The Spi</w:t>
+      </w:r>
+      <w:r>
+        <w:rPr>
+          <w:lang w:val="en-GB"/>
+        </w:rPr>
+        <w:t>rits Within“ (</w:t>
+      </w:r>
+      <w:proofErr w:type="spellStart"/>
+      <w:r>
+        <w:rPr>
+          <w:lang w:val="en-GB"/>
+        </w:rPr>
+        <w:t>Sakaguchi</w:t>
+      </w:r>
+      <w:proofErr w:type="spellEnd"/>
+      <w:r>
+        <w:rPr>
+          <w:lang w:val="en-GB"/>
+        </w:rPr>
+        <w:t>, 2001).</w:t>
+      </w:r>
+    </w:p>
+    <w:p>
+      <w:pPr>
+        <w:rPr>
+          <w:lang w:val="en-GB"/>
+        </w:rPr>
+      </w:pPr>
+    </w:p>
+    <w:p>
+      <w:pPr>
+        <w:rPr>
+          <w:lang w:val="en-GB"/>
+        </w:rPr>
+      </w:pPr>
+      <w:r>
+        <w:rPr>
+          <w:lang w:val="en-GB"/>
+        </w:rPr>
+        <w:t>The video game industry made use of CGI in varied fashions, for example the classic adventure platform „Donkey Kong Country“ in which most of it’s assets were computer generated from background to the animated sprites. (Rare, 1994) The first video game released solely on CD-ROM, 7th Guest (</w:t>
+      </w:r>
+      <w:proofErr w:type="spellStart"/>
+      <w:r>
+        <w:rPr>
+          <w:lang w:val="en-GB"/>
+        </w:rPr>
+        <w:t>Trilobyte</w:t>
+      </w:r>
+      <w:proofErr w:type="spellEnd"/>
+      <w:r>
+        <w:rPr>
+          <w:lang w:val="en-GB"/>
+        </w:rPr>
+        <w:t xml:space="preserve">, 1993) as well as the graphic adventure puzzle game </w:t>
+      </w:r>
+      <w:proofErr w:type="spellStart"/>
+      <w:r>
+        <w:rPr>
+          <w:lang w:val="en-GB"/>
+        </w:rPr>
+        <w:t>Myst</w:t>
+      </w:r>
+      <w:proofErr w:type="spellEnd"/>
+      <w:r>
+        <w:rPr>
+          <w:lang w:val="en-GB"/>
+        </w:rPr>
+        <w:t xml:space="preserve"> (Cyan, 1993) introduced their players the possibility to explore a virtual world by the usage of CGI.</w:t>
       </w:r>
     </w:p>
     <w:p>
@@ -1225,7 +1899,21 @@
         <w:rPr>
           <w:lang w:val="en-GB"/>
         </w:rPr>
-        <w:t xml:space="preserve">A notable example would be the combat simulator Battlezone (Atari, 1980) as it proposes the first </w:t>
+        <w:t xml:space="preserve">A notable example would be the combat simulator </w:t>
+      </w:r>
+      <w:proofErr w:type="spellStart"/>
+      <w:r>
+        <w:rPr>
+          <w:lang w:val="en-GB"/>
+        </w:rPr>
+        <w:t>Battlezone</w:t>
+      </w:r>
+      <w:proofErr w:type="spellEnd"/>
+      <w:r>
+        <w:rPr>
+          <w:lang w:val="en-GB"/>
+        </w:rPr>
+        <w:t xml:space="preserve"> (Atari, 1980) as it proposes the first </w:t>
       </w:r>
       <w:r>
         <w:rPr>
@@ -1269,7 +1957,21 @@
         <w:rPr>
           <w:lang w:val="en-GB"/>
         </w:rPr>
-        <w:t>In further process early games oriented their gameplay towards the depth axis of the screen. An example would be the arcade game Night Driver (Atari, 1976) wherein the player is driving on a black road outlined by only small white cubes, hinting the direction of the route. (image of the game)</w:t>
+        <w:t>In further process early games oriented their gameplay towards the depth axis of the screen. An example would be the arcade game Night Driver (Atari, 1976) wherein the player is driving on a black road outlined by only small white cubes, hinting the direction of the route. (</w:t>
+      </w:r>
+      <w:proofErr w:type="gramStart"/>
+      <w:r>
+        <w:rPr>
+          <w:lang w:val="en-GB"/>
+        </w:rPr>
+        <w:t>image</w:t>
+      </w:r>
+      <w:proofErr w:type="gramEnd"/>
+      <w:r>
+        <w:rPr>
+          <w:lang w:val="en-GB"/>
+        </w:rPr>
+        <w:t xml:space="preserve"> of the game)</w:t>
       </w:r>
     </w:p>
     <w:p>
@@ -1294,7 +1996,21 @@
         <w:rPr>
           <w:lang w:val="en-GB"/>
         </w:rPr>
-        <w:t xml:space="preserve"> depiction would be Gyruss (Konami, 1983) and Space Harrier (Sega, 1985). Though in the latter elements which were moving towards the gamer were still made out of 2D sprites.</w:t>
+        <w:t xml:space="preserve"> depiction would be </w:t>
+      </w:r>
+      <w:proofErr w:type="spellStart"/>
+      <w:r>
+        <w:rPr>
+          <w:lang w:val="en-GB"/>
+        </w:rPr>
+        <w:t>Gyruss</w:t>
+      </w:r>
+      <w:proofErr w:type="spellEnd"/>
+      <w:r>
+        <w:rPr>
+          <w:lang w:val="en-GB"/>
+        </w:rPr>
+        <w:t xml:space="preserve"> (Konami, 1983) and Space Harrier (Sega, 1985). Though in the latter elements which were moving towards the gamer were still made out of 2D sprites.</w:t>
       </w:r>
     </w:p>
     <w:p>
@@ -1315,7 +2031,35 @@
         <w:rPr>
           <w:lang w:val="en-GB"/>
         </w:rPr>
-        <w:t>At this point solid 3D objects were still transparent, but Atari’s arcade „I, Robot“ (atari, 1983) was a pioneer in the approach of filling those empty spaces. (show image of the arcade „I, Robot“). Besides being a financial failure, „I, Robot“, it commenced as the first commercial video game with rasterized polygons. In other words, „</w:t>
+        <w:t>At this point solid 3D objects were still transparent, but Atari’s arcade „I, Robot“ (</w:t>
+      </w:r>
+      <w:proofErr w:type="spellStart"/>
+      <w:r>
+        <w:rPr>
+          <w:lang w:val="en-GB"/>
+        </w:rPr>
+        <w:t>atari</w:t>
+      </w:r>
+      <w:proofErr w:type="spellEnd"/>
+      <w:r>
+        <w:rPr>
+          <w:lang w:val="en-GB"/>
+        </w:rPr>
+        <w:t>, 1983) was a pioneer in the approach of filling those empty spaces. (</w:t>
+      </w:r>
+      <w:proofErr w:type="gramStart"/>
+      <w:r>
+        <w:rPr>
+          <w:lang w:val="en-GB"/>
+        </w:rPr>
+        <w:t>show</w:t>
+      </w:r>
+      <w:proofErr w:type="gramEnd"/>
+      <w:r>
+        <w:rPr>
+          <w:lang w:val="en-GB"/>
+        </w:rPr>
+        <w:t xml:space="preserve"> image of the arcade „I, Robot“). Besides being a financial failure, „I, Robot“, it commenced as the first commercial video game with rasterized polygons. In other words, „</w:t>
       </w:r>
       <w:r>
         <w:rPr>
@@ -1402,7 +2146,91 @@
         <w:rPr>
           <w:lang w:val="en-GB"/>
         </w:rPr>
-        <w:t>Renown games such as Resident Evil 4 (Capcom, 2005)), Grand Theft Auto 4 (Rockstar North, 2001) or Prince of Persia: The Sands of Time (Ubisoft, 2003), integrate cinema-esque sequences, demonstrating the aspiration and fascination of the game industry towards the medium of cinema. Therrien (Therrier) assumes that the pursuit of „cinematic expressivity and interactivity“ within a game, may have an intrinsic influence on the graphical representation of future gaming. </w:t>
+        <w:t>Renown games such as Resident Evil 4 (Capcom, 2005)), Grand Theft Auto 4 (</w:t>
+      </w:r>
+      <w:proofErr w:type="spellStart"/>
+      <w:r>
+        <w:rPr>
+          <w:lang w:val="en-GB"/>
+        </w:rPr>
+        <w:t>Rockstar</w:t>
+      </w:r>
+      <w:proofErr w:type="spellEnd"/>
+      <w:r>
+        <w:rPr>
+          <w:lang w:val="en-GB"/>
+        </w:rPr>
+        <w:t xml:space="preserve"> North, 2001) or Prince of Persia: The Sands of Time (</w:t>
+      </w:r>
+      <w:proofErr w:type="spellStart"/>
+      <w:r>
+        <w:rPr>
+          <w:lang w:val="en-GB"/>
+        </w:rPr>
+        <w:t>Ubisoft</w:t>
+      </w:r>
+      <w:proofErr w:type="spellEnd"/>
+      <w:r>
+        <w:rPr>
+          <w:lang w:val="en-GB"/>
+        </w:rPr>
+        <w:t>, 2003</w:t>
+      </w:r>
+      <w:proofErr w:type="gramStart"/>
+      <w:r>
+        <w:rPr>
+          <w:lang w:val="en-GB"/>
+        </w:rPr>
+        <w:t>),</w:t>
+      </w:r>
+      <w:proofErr w:type="gramEnd"/>
+      <w:r>
+        <w:rPr>
+          <w:lang w:val="en-GB"/>
+        </w:rPr>
+        <w:t xml:space="preserve"> integrate cinema-</w:t>
+      </w:r>
+      <w:proofErr w:type="spellStart"/>
+      <w:r>
+        <w:rPr>
+          <w:lang w:val="en-GB"/>
+        </w:rPr>
+        <w:t>esque</w:t>
+      </w:r>
+      <w:proofErr w:type="spellEnd"/>
+      <w:r>
+        <w:rPr>
+          <w:lang w:val="en-GB"/>
+        </w:rPr>
+        <w:t xml:space="preserve"> sequences, demonstrating the aspiration and fascination of the game industry towards the medium of cinema. </w:t>
+      </w:r>
+      <w:proofErr w:type="spellStart"/>
+      <w:r>
+        <w:rPr>
+          <w:lang w:val="en-GB"/>
+        </w:rPr>
+        <w:t>Therrien</w:t>
+      </w:r>
+      <w:proofErr w:type="spellEnd"/>
+      <w:r>
+        <w:rPr>
+          <w:lang w:val="en-GB"/>
+        </w:rPr>
+        <w:t xml:space="preserve"> (</w:t>
+      </w:r>
+      <w:proofErr w:type="spellStart"/>
+      <w:r>
+        <w:rPr>
+          <w:lang w:val="en-GB"/>
+        </w:rPr>
+        <w:t>Therrier</w:t>
+      </w:r>
+      <w:proofErr w:type="spellEnd"/>
+      <w:r>
+        <w:rPr>
+          <w:lang w:val="en-GB"/>
+        </w:rPr>
+        <w:t>) assumes that the pursuit of „cinematic expressivity and interactivity“ within a game, may have an intrinsic influence on the graphical representation of future gaming. </w:t>
       </w:r>
     </w:p>
     <w:p>
@@ -1494,7 +2322,51 @@
         <w:rPr>
           <w:lang w:val="en-GB"/>
         </w:rPr>
-        <w:t xml:space="preserve"> Shell refers the role of a game designer to anyone who has is of relevance in the decision making of a game. (shell, 290) And Fullerton describes this position as as a universal translator and therefore who is in partial proportions part of every section: engineer, entertainer, mathematician and social director. (fullerton, 467)</w:t>
+        <w:t xml:space="preserve"> Shell refers the role of a game designer to anyone who has is of relevance in the decision making of a game. (</w:t>
+      </w:r>
+      <w:proofErr w:type="gramStart"/>
+      <w:r>
+        <w:rPr>
+          <w:lang w:val="en-GB"/>
+        </w:rPr>
+        <w:t>shell</w:t>
+      </w:r>
+      <w:proofErr w:type="gramEnd"/>
+      <w:r>
+        <w:rPr>
+          <w:lang w:val="en-GB"/>
+        </w:rPr>
+        <w:t xml:space="preserve">, 290) And Fullerton describes this position as </w:t>
+      </w:r>
+      <w:proofErr w:type="spellStart"/>
+      <w:r>
+        <w:rPr>
+          <w:lang w:val="en-GB"/>
+        </w:rPr>
+        <w:t>as</w:t>
+      </w:r>
+      <w:proofErr w:type="spellEnd"/>
+      <w:r>
+        <w:rPr>
+          <w:lang w:val="en-GB"/>
+        </w:rPr>
+        <w:t xml:space="preserve"> a universal translator and therefore who is in partial proportions part of every section: engineer, entertainer, mathematician and social director. (</w:t>
+      </w:r>
+      <w:proofErr w:type="spellStart"/>
+      <w:proofErr w:type="gramStart"/>
+      <w:r>
+        <w:rPr>
+          <w:lang w:val="en-GB"/>
+        </w:rPr>
+        <w:t>fullerton</w:t>
+      </w:r>
+      <w:proofErr w:type="spellEnd"/>
+      <w:proofErr w:type="gramEnd"/>
+      <w:r>
+        <w:rPr>
+          <w:lang w:val="en-GB"/>
+        </w:rPr>
+        <w:t>, 467)</w:t>
       </w:r>
       <w:r>
         <w:rPr>
@@ -1526,27 +2398,55 @@
         <w:rPr>
           <w:lang w:val="en-GB"/>
         </w:rPr>
-        <w:t>(short insight in developing a game)</w:t>
-      </w:r>
-    </w:p>
-    <w:p>
-      <w:pPr>
-        <w:rPr>
-          <w:lang w:val="en-GB"/>
-        </w:rPr>
-      </w:pPr>
-    </w:p>
-    <w:p>
-      <w:pPr>
-        <w:rPr>
-          <w:lang w:val="en-GB"/>
-        </w:rPr>
-      </w:pPr>
-      <w:r>
-        <w:rPr>
-          <w:lang w:val="en-GB"/>
-        </w:rPr>
-        <w:t>The process of creating a product in the entertainment industry or in general follows similar steps, such as idea finding, creating concepts, prototyping, evaluation, revising etc. In terms of games the following will give a short insight in the stages of concept, prototyping and playtesting.</w:t>
+        <w:t>(</w:t>
+      </w:r>
+      <w:proofErr w:type="gramStart"/>
+      <w:r>
+        <w:rPr>
+          <w:lang w:val="en-GB"/>
+        </w:rPr>
+        <w:t>short</w:t>
+      </w:r>
+      <w:proofErr w:type="gramEnd"/>
+      <w:r>
+        <w:rPr>
+          <w:lang w:val="en-GB"/>
+        </w:rPr>
+        <w:t xml:space="preserve"> insight in developing a game)</w:t>
+      </w:r>
+    </w:p>
+    <w:p>
+      <w:pPr>
+        <w:rPr>
+          <w:lang w:val="en-GB"/>
+        </w:rPr>
+      </w:pPr>
+    </w:p>
+    <w:p>
+      <w:pPr>
+        <w:rPr>
+          <w:lang w:val="en-GB"/>
+        </w:rPr>
+      </w:pPr>
+      <w:r>
+        <w:rPr>
+          <w:lang w:val="en-GB"/>
+        </w:rPr>
+        <w:t xml:space="preserve">The process of creating a product in the entertainment industry or in general follows similar steps, such as idea finding, creating concepts, prototyping, evaluation, revising etc. In terms of games the following will give a short insight in the stages of concept, prototyping and </w:t>
+      </w:r>
+      <w:proofErr w:type="spellStart"/>
+      <w:r>
+        <w:rPr>
+          <w:lang w:val="en-GB"/>
+        </w:rPr>
+        <w:t>playtesting</w:t>
+      </w:r>
+      <w:proofErr w:type="spellEnd"/>
+      <w:r>
+        <w:rPr>
+          <w:lang w:val="en-GB"/>
+        </w:rPr>
+        <w:t>.</w:t>
       </w:r>
     </w:p>
     <w:p>
@@ -1616,7 +2516,35 @@
         <w:rPr>
           <w:lang w:val="en-GB"/>
         </w:rPr>
-        <w:t xml:space="preserve"> Freyermuth explains two reoccuring sources of generating an idea: by inspiration through or reuse of former works and by different indicators depending on the circumstances</w:t>
+        <w:t xml:space="preserve"> </w:t>
+      </w:r>
+      <w:proofErr w:type="spellStart"/>
+      <w:r>
+        <w:rPr>
+          <w:lang w:val="en-GB"/>
+        </w:rPr>
+        <w:t>Freyermuth</w:t>
+      </w:r>
+      <w:proofErr w:type="spellEnd"/>
+      <w:r>
+        <w:rPr>
+          <w:lang w:val="en-GB"/>
+        </w:rPr>
+        <w:t xml:space="preserve"> explains two </w:t>
+      </w:r>
+      <w:proofErr w:type="spellStart"/>
+      <w:r>
+        <w:rPr>
+          <w:lang w:val="en-GB"/>
+        </w:rPr>
+        <w:t>reoccuring</w:t>
+      </w:r>
+      <w:proofErr w:type="spellEnd"/>
+      <w:r>
+        <w:rPr>
+          <w:lang w:val="en-GB"/>
+        </w:rPr>
+        <w:t xml:space="preserve"> sources of generating an idea: by inspiration through or reuse of former works and by different indicators depending on the circumstances</w:t>
       </w:r>
       <w:r>
         <w:rPr>
@@ -1628,13 +2556,57 @@
         <w:rPr>
           <w:lang w:val="en-GB"/>
         </w:rPr>
-        <w:t xml:space="preserve">. (freyermuth, p??) The first type describes the repeated similarity to the other branches (literature and film), as poems come from poems and movies are made from movies, therefore are former games used as inspiration or used as a base to create new ones. For this reason Freyermuth (p179) suggests that one is obligated to play games in order to design games. </w:t>
-      </w:r>
-      <w:r>
-        <w:rPr>
-          <w:lang w:val="en-GB"/>
-        </w:rPr>
-        <w:t xml:space="preserve"> The alternative sources of inspiration are of different factors depending on the individual: the environment one is living or has lived in, general experiences of various types (in terms of personal relationships, career or work related, journeys, incidents usf.) culture, memories, dreams as well as the engagement in to works outside the world of games. To be innovative and original in designing games, one needs to expose oneself to a </w:t>
+        <w:t>. (</w:t>
+      </w:r>
+      <w:proofErr w:type="spellStart"/>
+      <w:proofErr w:type="gramStart"/>
+      <w:r>
+        <w:rPr>
+          <w:lang w:val="en-GB"/>
+        </w:rPr>
+        <w:t>freyermuth</w:t>
+      </w:r>
+      <w:proofErr w:type="spellEnd"/>
+      <w:proofErr w:type="gramEnd"/>
+      <w:r>
+        <w:rPr>
+          <w:lang w:val="en-GB"/>
+        </w:rPr>
+        <w:t xml:space="preserve">, p??) The first type describes the repeated similarity to the other branches (literature and film), as poems come from poems and movies are made from movies, therefore are former games used as inspiration or used as a base to create new ones. For this reason </w:t>
+      </w:r>
+      <w:proofErr w:type="spellStart"/>
+      <w:r>
+        <w:rPr>
+          <w:lang w:val="en-GB"/>
+        </w:rPr>
+        <w:t>Freyermuth</w:t>
+      </w:r>
+      <w:proofErr w:type="spellEnd"/>
+      <w:r>
+        <w:rPr>
+          <w:lang w:val="en-GB"/>
+        </w:rPr>
+        <w:t xml:space="preserve"> (p179) suggests that one is obligated to play games in order to design games. </w:t>
+      </w:r>
+      <w:r>
+        <w:rPr>
+          <w:lang w:val="en-GB"/>
+        </w:rPr>
+        <w:t xml:space="preserve"> The alternative sources of inspiration are of different factors depending on the individual: the environment one is living or has lived in, general experiences of various types (in terms of personal relationships, career or work related, journeys, incidents </w:t>
+      </w:r>
+      <w:proofErr w:type="spellStart"/>
+      <w:r>
+        <w:rPr>
+          <w:lang w:val="en-GB"/>
+        </w:rPr>
+        <w:t>usf</w:t>
+      </w:r>
+      <w:proofErr w:type="spellEnd"/>
+      <w:r>
+        <w:rPr>
+          <w:lang w:val="en-GB"/>
+        </w:rPr>
+        <w:t xml:space="preserve">.) culture, memories, dreams as well as the engagement in to works outside the world of games. To be innovative and original in designing games, one needs to expose oneself to a </w:t>
       </w:r>
       <w:r>
         <w:rPr>
@@ -1646,47 +2618,131 @@
         <w:rPr>
           <w:lang w:val="en-GB"/>
         </w:rPr>
-        <w:t>as game developer Falstein (falstein, fullerton) puts it, „Ideas can come from anywhere - books, movies, television, and of course other games are frequent sources."</w:t>
-      </w:r>
-    </w:p>
-    <w:p>
-      <w:pPr>
-        <w:rPr>
-          <w:lang w:val="en-GB"/>
-        </w:rPr>
-      </w:pPr>
-    </w:p>
-    <w:p>
-      <w:pPr>
-        <w:rPr>
-          <w:lang w:val="en-GB"/>
-        </w:rPr>
-      </w:pPr>
-      <w:r>
-        <w:rPr>
-          <w:lang w:val="en-GB"/>
-        </w:rPr>
-        <w:t>(prototyping)</w:t>
-      </w:r>
-    </w:p>
-    <w:p>
-      <w:pPr>
-        <w:rPr>
-          <w:lang w:val="en-GB"/>
-        </w:rPr>
-      </w:pPr>
-    </w:p>
-    <w:p>
-      <w:pPr>
-        <w:rPr>
-          <w:lang w:val="en-GB"/>
-        </w:rPr>
-      </w:pPr>
-      <w:r>
-        <w:rPr>
-          <w:lang w:val="en-GB"/>
-        </w:rPr>
-        <w:t>The next step after conceptional part of developing a game is to test out the mechanics and further on ascertain problematics, figuring out what are the most ideal methods and formalize the foundations of the concept before creating the final design of the game. In the course of prototyping,</w:t>
+        <w:t xml:space="preserve">as game developer </w:t>
+      </w:r>
+      <w:proofErr w:type="spellStart"/>
+      <w:r>
+        <w:rPr>
+          <w:lang w:val="en-GB"/>
+        </w:rPr>
+        <w:t>Falstein</w:t>
+      </w:r>
+      <w:proofErr w:type="spellEnd"/>
+      <w:r>
+        <w:rPr>
+          <w:lang w:val="en-GB"/>
+        </w:rPr>
+        <w:t xml:space="preserve"> (</w:t>
+      </w:r>
+      <w:proofErr w:type="spellStart"/>
+      <w:r>
+        <w:rPr>
+          <w:lang w:val="en-GB"/>
+        </w:rPr>
+        <w:t>falstein</w:t>
+      </w:r>
+      <w:proofErr w:type="spellEnd"/>
+      <w:r>
+        <w:rPr>
+          <w:lang w:val="en-GB"/>
+        </w:rPr>
+        <w:t xml:space="preserve">, </w:t>
+      </w:r>
+      <w:proofErr w:type="spellStart"/>
+      <w:r>
+        <w:rPr>
+          <w:lang w:val="en-GB"/>
+        </w:rPr>
+        <w:t>fullerton</w:t>
+      </w:r>
+      <w:proofErr w:type="spellEnd"/>
+      <w:r>
+        <w:rPr>
+          <w:lang w:val="en-GB"/>
+        </w:rPr>
+        <w:t>) puts it, „Ideas can come from anywhere - books, movies, television, and of course other games are frequent sources."</w:t>
+      </w:r>
+    </w:p>
+    <w:p>
+      <w:pPr>
+        <w:rPr>
+          <w:lang w:val="en-GB"/>
+        </w:rPr>
+      </w:pPr>
+    </w:p>
+    <w:p>
+      <w:pPr>
+        <w:rPr>
+          <w:lang w:val="en-GB"/>
+        </w:rPr>
+      </w:pPr>
+      <w:r>
+        <w:rPr>
+          <w:lang w:val="en-GB"/>
+        </w:rPr>
+        <w:t>(</w:t>
+      </w:r>
+      <w:proofErr w:type="gramStart"/>
+      <w:r>
+        <w:rPr>
+          <w:lang w:val="en-GB"/>
+        </w:rPr>
+        <w:t>prototyping</w:t>
+      </w:r>
+      <w:proofErr w:type="gramEnd"/>
+      <w:r>
+        <w:rPr>
+          <w:lang w:val="en-GB"/>
+        </w:rPr>
+        <w:t>)</w:t>
+      </w:r>
+    </w:p>
+    <w:p>
+      <w:pPr>
+        <w:rPr>
+          <w:lang w:val="en-GB"/>
+        </w:rPr>
+      </w:pPr>
+    </w:p>
+    <w:p>
+      <w:pPr>
+        <w:rPr>
+          <w:lang w:val="en-GB"/>
+        </w:rPr>
+      </w:pPr>
+      <w:r>
+        <w:rPr>
+          <w:lang w:val="en-GB"/>
+        </w:rPr>
+        <w:t xml:space="preserve">The next step after </w:t>
+      </w:r>
+      <w:proofErr w:type="spellStart"/>
+      <w:r>
+        <w:rPr>
+          <w:lang w:val="en-GB"/>
+        </w:rPr>
+        <w:t>conceptional</w:t>
+      </w:r>
+      <w:proofErr w:type="spellEnd"/>
+      <w:r>
+        <w:rPr>
+          <w:lang w:val="en-GB"/>
+        </w:rPr>
+        <w:t xml:space="preserve"> part of developing a game is to test out the mechanics and further on ascertain </w:t>
+      </w:r>
+      <w:proofErr w:type="spellStart"/>
+      <w:r>
+        <w:rPr>
+          <w:lang w:val="en-GB"/>
+        </w:rPr>
+        <w:t>problematics</w:t>
+      </w:r>
+      <w:proofErr w:type="spellEnd"/>
+      <w:r>
+        <w:rPr>
+          <w:lang w:val="en-GB"/>
+        </w:rPr>
+        <w:t>, figuring out what are the most ideal methods and formalize the foundations of the concept before creating the final design of the game. In the course of prototyping,</w:t>
       </w:r>
       <w:r>
         <w:rPr>
@@ -1734,7 +2790,21 @@
         <w:rPr>
           <w:lang w:val="en-GB"/>
         </w:rPr>
-        <w:t xml:space="preserve"> and digital senses. (Fullerton) She explains that physical methods which are made use of simple tools such as, pen and paper, cardboards and dice. The results of a physical prototype are useful informations and can act as a blueprint for the digital prototype. The advantages of </w:t>
+        <w:t xml:space="preserve"> and digital senses. (Fullerton) She explains that physical methods which are made use of simple tools such as, pen and paper, cardboards and dice. The results of a physical prototype are useful </w:t>
+      </w:r>
+      <w:proofErr w:type="spellStart"/>
+      <w:r>
+        <w:rPr>
+          <w:lang w:val="en-GB"/>
+        </w:rPr>
+        <w:t>informations</w:t>
+      </w:r>
+      <w:proofErr w:type="spellEnd"/>
+      <w:r>
+        <w:rPr>
+          <w:lang w:val="en-GB"/>
+        </w:rPr>
+        <w:t xml:space="preserve"> and can act as a blueprint for the digital prototype. The advantages of </w:t>
       </w:r>
       <w:r>
         <w:rPr>
@@ -1746,53 +2816,155 @@
         <w:rPr>
           <w:lang w:val="en-GB"/>
         </w:rPr>
-        <w:t xml:space="preserve"> prototyping are the focus on the gameplay rather than the technology behind it. Additionally, besides consisting of inexpensive and easily accessible materials, game structures, iterations and feedback of players can be applied in a faster manner. Ideas and an probably issues from players can be incorporated and evaluated in a shorter period of time. The main focus of a physical prototype is to structure out the fundamentals of the game without giving too much attention to appearance and digital mechanics. </w:t>
-      </w:r>
-      <w:r>
-        <w:rPr>
-          <w:lang w:val="en-GB"/>
-        </w:rPr>
-        <w:t xml:space="preserve">Having the general foundations and informations from the physical prototype, further examination towards the core system of a digital game can be made, such as the game logic, aesthetic issues or special mechanics. The initial goal is to answer certain questions and optimization. </w:t>
-      </w:r>
-    </w:p>
-    <w:p>
-      <w:pPr>
-        <w:rPr>
-          <w:lang w:val="en-GB"/>
-        </w:rPr>
-      </w:pPr>
-    </w:p>
-    <w:p>
-      <w:pPr>
-        <w:rPr>
-          <w:lang w:val="en-GB"/>
-        </w:rPr>
-      </w:pPr>
-      <w:r>
-        <w:rPr>
-          <w:lang w:val="en-GB"/>
-        </w:rPr>
-        <w:t>(playtesting - NF)</w:t>
-      </w:r>
-    </w:p>
-    <w:p>
-      <w:pPr>
-        <w:rPr>
-          <w:lang w:val="en-GB"/>
-        </w:rPr>
-      </w:pPr>
-    </w:p>
-    <w:p>
-      <w:pPr>
-        <w:rPr>
-          <w:lang w:val="en-GB"/>
-        </w:rPr>
-      </w:pPr>
-      <w:r>
-        <w:rPr>
-          <w:lang w:val="en-GB"/>
-        </w:rPr>
-        <w:t>Fullerton mentions the importance of playtesting and the lack of understanding of designers what playtesting is supposed to be. Many misinterpret diverse tests of different sections, such as Quality Assurance, Usability, or Marketing, as part or label the survey as playtesting. It is the entirety and the assurance that the development is not swaying off of the initial idea and is, „internally complete, balanced, and fun to play“. (fullerton, p 271)</w:t>
+        <w:t xml:space="preserve"> prototyping are the focus on the gameplay rather than the technology behind it. Additionally, besides consisting of inexpensive and easily accessible materials, game structures, iterations and feedback of players can be applied in a faster manner. Ideas and </w:t>
+      </w:r>
+      <w:proofErr w:type="gramStart"/>
+      <w:r>
+        <w:rPr>
+          <w:lang w:val="en-GB"/>
+        </w:rPr>
+        <w:t>an</w:t>
+      </w:r>
+      <w:proofErr w:type="gramEnd"/>
+      <w:r>
+        <w:rPr>
+          <w:lang w:val="en-GB"/>
+        </w:rPr>
+        <w:t xml:space="preserve"> probably issues from players can be incorporated and evaluated in a shorter period of time. The main focus of a physical prototype is to structure out the fundamentals of the game without giving too much attention to appearance and digital mechanics. </w:t>
+      </w:r>
+      <w:r>
+        <w:rPr>
+          <w:lang w:val="en-GB"/>
+        </w:rPr>
+        <w:t xml:space="preserve">Having the general foundations and </w:t>
+      </w:r>
+      <w:proofErr w:type="spellStart"/>
+      <w:r>
+        <w:rPr>
+          <w:lang w:val="en-GB"/>
+        </w:rPr>
+        <w:t>informations</w:t>
+      </w:r>
+      <w:proofErr w:type="spellEnd"/>
+      <w:r>
+        <w:rPr>
+          <w:lang w:val="en-GB"/>
+        </w:rPr>
+        <w:t xml:space="preserve"> from the physical prototype, further examination towards the core system of a digital game can be made, such as the game logic, aesthetic issues or special mechanics. The initial goal is to answer certain questions and optimization. </w:t>
+      </w:r>
+    </w:p>
+    <w:p>
+      <w:pPr>
+        <w:rPr>
+          <w:lang w:val="en-GB"/>
+        </w:rPr>
+      </w:pPr>
+    </w:p>
+    <w:p>
+      <w:pPr>
+        <w:rPr>
+          <w:lang w:val="en-GB"/>
+        </w:rPr>
+      </w:pPr>
+      <w:r>
+        <w:rPr>
+          <w:lang w:val="en-GB"/>
+        </w:rPr>
+        <w:t>(</w:t>
+      </w:r>
+      <w:proofErr w:type="spellStart"/>
+      <w:proofErr w:type="gramStart"/>
+      <w:r>
+        <w:rPr>
+          <w:lang w:val="en-GB"/>
+        </w:rPr>
+        <w:t>playtesting</w:t>
+      </w:r>
+      <w:proofErr w:type="spellEnd"/>
+      <w:proofErr w:type="gramEnd"/>
+      <w:r>
+        <w:rPr>
+          <w:lang w:val="en-GB"/>
+        </w:rPr>
+        <w:t xml:space="preserve"> - NF)</w:t>
+      </w:r>
+    </w:p>
+    <w:p>
+      <w:pPr>
+        <w:rPr>
+          <w:lang w:val="en-GB"/>
+        </w:rPr>
+      </w:pPr>
+    </w:p>
+    <w:p>
+      <w:pPr>
+        <w:rPr>
+          <w:lang w:val="en-GB"/>
+        </w:rPr>
+      </w:pPr>
+      <w:r>
+        <w:rPr>
+          <w:lang w:val="en-GB"/>
+        </w:rPr>
+        <w:t xml:space="preserve">Fullerton mentions the importance of </w:t>
+      </w:r>
+      <w:proofErr w:type="spellStart"/>
+      <w:r>
+        <w:rPr>
+          <w:lang w:val="en-GB"/>
+        </w:rPr>
+        <w:t>playtesting</w:t>
+      </w:r>
+      <w:proofErr w:type="spellEnd"/>
+      <w:r>
+        <w:rPr>
+          <w:lang w:val="en-GB"/>
+        </w:rPr>
+        <w:t xml:space="preserve"> and the lack of understanding of designers what </w:t>
+      </w:r>
+      <w:proofErr w:type="spellStart"/>
+      <w:r>
+        <w:rPr>
+          <w:lang w:val="en-GB"/>
+        </w:rPr>
+        <w:t>playtesting</w:t>
+      </w:r>
+      <w:proofErr w:type="spellEnd"/>
+      <w:r>
+        <w:rPr>
+          <w:lang w:val="en-GB"/>
+        </w:rPr>
+        <w:t xml:space="preserve"> is supposed to be. Many misinterpret diverse tests of different sections, such as Quality Assurance, Usability, or Marketing, as part or label the survey as </w:t>
+      </w:r>
+      <w:proofErr w:type="spellStart"/>
+      <w:r>
+        <w:rPr>
+          <w:lang w:val="en-GB"/>
+        </w:rPr>
+        <w:t>playtesting</w:t>
+      </w:r>
+      <w:proofErr w:type="spellEnd"/>
+      <w:r>
+        <w:rPr>
+          <w:lang w:val="en-GB"/>
+        </w:rPr>
+        <w:t>. It is the entirety and the assurance that the development is not swaying off of the initial idea and is, „internally complete, balanced, and fun to play“. (</w:t>
+      </w:r>
+      <w:proofErr w:type="spellStart"/>
+      <w:proofErr w:type="gramStart"/>
+      <w:r>
+        <w:rPr>
+          <w:lang w:val="en-GB"/>
+        </w:rPr>
+        <w:t>fullerton</w:t>
+      </w:r>
+      <w:proofErr w:type="spellEnd"/>
+      <w:proofErr w:type="gramEnd"/>
+      <w:r>
+        <w:rPr>
+          <w:lang w:val="en-GB"/>
+        </w:rPr>
+        <w:t>, p 271)</w:t>
       </w:r>
     </w:p>
     <w:p>
@@ -1825,7 +2997,21 @@
         <w:rPr>
           <w:lang w:val="en-GB"/>
         </w:rPr>
-        <w:t>(game in relation to art</w:t>
+        <w:t>(</w:t>
+      </w:r>
+      <w:proofErr w:type="gramStart"/>
+      <w:r>
+        <w:rPr>
+          <w:lang w:val="en-GB"/>
+        </w:rPr>
+        <w:t>game</w:t>
+      </w:r>
+      <w:proofErr w:type="gramEnd"/>
+      <w:r>
+        <w:rPr>
+          <w:lang w:val="en-GB"/>
+        </w:rPr>
+        <w:t xml:space="preserve"> in relation to art</w:t>
       </w:r>
       <w:r>
         <w:rPr>
@@ -1908,6 +3094,401 @@
           <w:lang w:val="en-GB"/>
         </w:rPr>
         <w:t>a</w:t>
+      </w:r>
+      <w:r>
+        <w:rPr>
+          <w:lang w:val="en-GB"/>
+        </w:rPr>
+        <w:t>s of sound and visual. Focusing on the visual section of game development it is important to have a purpose in every part of your decision making, though this may be valid to every other division of game making.</w:t>
+      </w:r>
+    </w:p>
+    <w:p>
+      <w:pPr>
+        <w:rPr>
+          <w:lang w:val="en-GB"/>
+        </w:rPr>
+      </w:pPr>
+    </w:p>
+    <w:p>
+      <w:pPr>
+        <w:rPr>
+          <w:lang w:val="en-GB"/>
+        </w:rPr>
+      </w:pPr>
+      <w:r>
+        <w:rPr>
+          <w:lang w:val="en-GB"/>
+        </w:rPr>
+        <w:t>It is noticeable that the structure of early games such as the stacking of space planes and the point of view discrepancies can be observed in paintings made in the pre-Renaissance era.</w:t>
+      </w:r>
+    </w:p>
+    <w:p>
+      <w:pPr>
+        <w:rPr>
+          <w:lang w:val="en-GB"/>
+        </w:rPr>
+      </w:pPr>
+    </w:p>
+    <w:p>
+      <w:pPr>
+        <w:rPr>
+          <w:lang w:val="en-GB"/>
+        </w:rPr>
+      </w:pPr>
+      <w:proofErr w:type="gramStart"/>
+      <w:r>
+        <w:rPr>
+          <w:lang w:val="en-GB"/>
+        </w:rPr>
+        <w:t>-.-</w:t>
+      </w:r>
+      <w:proofErr w:type="gramEnd"/>
+      <w:r>
+        <w:rPr>
+          <w:lang w:val="en-GB"/>
+        </w:rPr>
+        <w:t>.-</w:t>
+      </w:r>
+    </w:p>
+    <w:p>
+      <w:pPr>
+        <w:rPr>
+          <w:lang w:val="en-GB"/>
+        </w:rPr>
+      </w:pPr>
+    </w:p>
+    <w:p>
+      <w:pPr>
+        <w:rPr>
+          <w:lang w:val="en-GB"/>
+        </w:rPr>
+      </w:pPr>
+      <w:r>
+        <w:rPr>
+          <w:lang w:val="en-GB"/>
+        </w:rPr>
+        <w:t>(Types of gamer)</w:t>
+      </w:r>
+    </w:p>
+    <w:p>
+      <w:pPr>
+        <w:rPr>
+          <w:lang w:val="en-GB"/>
+        </w:rPr>
+      </w:pPr>
+    </w:p>
+    <w:p>
+      <w:pPr>
+        <w:rPr>
+          <w:lang w:val="en-GB"/>
+        </w:rPr>
+      </w:pPr>
+      <w:r>
+        <w:rPr>
+          <w:lang w:val="en-GB"/>
+        </w:rPr>
+        <w:t>The relevance of knowing and understanding your target audience is as essential as the</w:t>
+      </w:r>
+      <w:r>
+        <w:rPr>
+          <w:lang w:val="en-GB"/>
+        </w:rPr>
+        <w:t xml:space="preserve"> stage of </w:t>
+      </w:r>
+      <w:r>
+        <w:rPr>
+          <w:lang w:val="en-GB"/>
+        </w:rPr>
+        <w:t xml:space="preserve">idea </w:t>
+      </w:r>
+      <w:r>
+        <w:rPr>
+          <w:lang w:val="en-GB"/>
+        </w:rPr>
+        <w:t xml:space="preserve">finding and conceptualizing </w:t>
+      </w:r>
+      <w:r>
+        <w:rPr>
+          <w:lang w:val="en-GB"/>
+        </w:rPr>
+        <w:t xml:space="preserve">of a game. It is a common misconception as a game designer to expect the gamer to enjoy the same values, game mechanics, visuals, </w:t>
+      </w:r>
+      <w:r>
+        <w:rPr>
+          <w:lang w:val="en-GB"/>
+        </w:rPr>
+        <w:t>and sound</w:t>
+      </w:r>
+      <w:r>
+        <w:rPr>
+          <w:lang w:val="en-GB"/>
+        </w:rPr>
+        <w:t xml:space="preserve"> effects - the overall gameplay, as him or her. (</w:t>
+      </w:r>
+      <w:proofErr w:type="spellStart"/>
+      <w:r>
+        <w:rPr>
+          <w:lang w:val="en-GB"/>
+        </w:rPr>
+        <w:t>Rollings</w:t>
+      </w:r>
+      <w:proofErr w:type="spellEnd"/>
+      <w:r>
+        <w:rPr>
+          <w:lang w:val="en-GB"/>
+        </w:rPr>
+        <w:t>, Adams, 2003, p.41) For this reason it is of utmost importance to know and understand the distinct selection of players the game is targeted towards, what challenges excite, enjoy, interests as well as bore, infuriates, frustrates or frightens them. These are some of the many aspects one should consider when designing a game.</w:t>
+      </w:r>
+    </w:p>
+    <w:p>
+      <w:pPr>
+        <w:rPr>
+          <w:lang w:val="en-GB"/>
+        </w:rPr>
+      </w:pPr>
+    </w:p>
+    <w:p>
+      <w:pPr>
+        <w:rPr>
+          <w:lang w:val="en-GB"/>
+        </w:rPr>
+      </w:pPr>
+      <w:r>
+        <w:rPr>
+          <w:lang w:val="en-GB"/>
+        </w:rPr>
+        <w:t xml:space="preserve">On how to distinct the audience a game is aiming for, many types, names and general segmentations about </w:t>
+      </w:r>
+      <w:r>
+        <w:rPr>
+          <w:lang w:val="en-GB"/>
+        </w:rPr>
+        <w:t>these specific groups</w:t>
+      </w:r>
+      <w:r>
+        <w:rPr>
+          <w:lang w:val="en-GB"/>
+        </w:rPr>
+        <w:t xml:space="preserve"> of specific people have been gathered. Some may differentiate between console and computer gamer, age division from children, to young adults to adults to senior, gender segregation, occupation, education, environment and culture. But according to </w:t>
+      </w:r>
+      <w:proofErr w:type="spellStart"/>
+      <w:r>
+        <w:rPr>
+          <w:lang w:val="en-GB"/>
+        </w:rPr>
+        <w:t>Rollings</w:t>
+      </w:r>
+      <w:proofErr w:type="spellEnd"/>
+      <w:r>
+        <w:rPr>
+          <w:lang w:val="en-GB"/>
+        </w:rPr>
+        <w:t xml:space="preserve"> and Addams, the most significant distinction </w:t>
+      </w:r>
+      <w:proofErr w:type="gramStart"/>
+      <w:r>
+        <w:rPr>
+          <w:lang w:val="en-GB"/>
+        </w:rPr>
+        <w:t>are</w:t>
+      </w:r>
+      <w:proofErr w:type="gramEnd"/>
+      <w:r>
+        <w:rPr>
+          <w:lang w:val="en-GB"/>
+        </w:rPr>
+        <w:t xml:space="preserve"> between core and casual gamers.</w:t>
+      </w:r>
+    </w:p>
+    <w:p>
+      <w:pPr>
+        <w:rPr>
+          <w:lang w:val="en-GB"/>
+        </w:rPr>
+      </w:pPr>
+      <w:r>
+        <w:rPr>
+          <w:lang w:val="en-GB"/>
+        </w:rPr>
+        <w:t>(</w:t>
+      </w:r>
+      <w:proofErr w:type="gramStart"/>
+      <w:r>
+        <w:rPr>
+          <w:lang w:val="en-GB"/>
+        </w:rPr>
+        <w:t>core</w:t>
+      </w:r>
+      <w:proofErr w:type="gramEnd"/>
+      <w:r>
+        <w:rPr>
+          <w:lang w:val="en-GB"/>
+        </w:rPr>
+        <w:t xml:space="preserve"> gamer)</w:t>
+      </w:r>
+    </w:p>
+    <w:p>
+      <w:pPr>
+        <w:rPr>
+          <w:lang w:val="en-GB"/>
+        </w:rPr>
+      </w:pPr>
+    </w:p>
+    <w:p>
+      <w:pPr>
+        <w:rPr>
+          <w:lang w:val="en-GB"/>
+        </w:rPr>
+      </w:pPr>
+      <w:r>
+        <w:rPr>
+          <w:lang w:val="en-GB"/>
+        </w:rPr>
+        <w:t>The initial goal of a core gamer is to defeat the game. In further description to this statement, it is the challenge of the game and the willpower to achieve victory</w:t>
+      </w:r>
+      <w:r>
+        <w:rPr>
+          <w:lang w:val="en-GB"/>
+        </w:rPr>
+        <w:t>,</w:t>
+      </w:r>
+      <w:r>
+        <w:rPr>
+          <w:lang w:val="en-GB"/>
+        </w:rPr>
+        <w:t xml:space="preserve"> which thrives the core gamer to play until physical exhaustion. He or she is willing to spend hours to examine each corner of the game as well as to learn complex controls and button combination to be able to gain the most ideal or best results out of the game. When reaching the stage of frustration, the core gamer does not stop then but keeps continuing until achieving the desired result, in most cases winning. Even beyond the game experience he or she is engulfed to be engrossed into whole culture of gaming by subscribing to specific web and print magazines, online new channels, blogs; as well as to spread word about games they favo</w:t>
+      </w:r>
+      <w:r>
+        <w:rPr>
+          <w:lang w:val="en-GB"/>
+        </w:rPr>
+        <w:t>u</w:t>
+      </w:r>
+      <w:r>
+        <w:rPr>
+          <w:lang w:val="en-GB"/>
+        </w:rPr>
+        <w:t xml:space="preserve">r, recently have player or have taken interest on through chat on game bulletin boards, as reviews, building their own fan websites or simply conversing in online forums. As </w:t>
+      </w:r>
+      <w:proofErr w:type="spellStart"/>
+      <w:r>
+        <w:rPr>
+          <w:lang w:val="en-GB"/>
+        </w:rPr>
+        <w:t>Rollings</w:t>
+      </w:r>
+      <w:proofErr w:type="spellEnd"/>
+      <w:r>
+        <w:rPr>
+          <w:lang w:val="en-GB"/>
+        </w:rPr>
+        <w:t xml:space="preserve"> and Adams (2003, p.41) explain the philosophy of a core gamer, in which games are more than mere entertainment but an actual hobby that demands time and money.</w:t>
+      </w:r>
+    </w:p>
+    <w:p>
+      <w:pPr>
+        <w:rPr>
+          <w:lang w:val="en-GB"/>
+        </w:rPr>
+      </w:pPr>
+    </w:p>
+    <w:p>
+      <w:pPr>
+        <w:rPr>
+          <w:lang w:val="en-GB"/>
+        </w:rPr>
+      </w:pPr>
+      <w:proofErr w:type="gramStart"/>
+      <w:r>
+        <w:rPr>
+          <w:lang w:val="en-GB"/>
+        </w:rPr>
+        <w:t>casual</w:t>
+      </w:r>
+      <w:proofErr w:type="gramEnd"/>
+      <w:r>
+        <w:rPr>
+          <w:lang w:val="en-GB"/>
+        </w:rPr>
+        <w:t xml:space="preserve"> gamer</w:t>
+      </w:r>
+    </w:p>
+    <w:p>
+      <w:pPr>
+        <w:rPr>
+          <w:lang w:val="en-GB"/>
+        </w:rPr>
+      </w:pPr>
+    </w:p>
+    <w:p>
+      <w:pPr>
+        <w:rPr>
+          <w:lang w:val="en-GB"/>
+        </w:rPr>
+      </w:pPr>
+      <w:r>
+        <w:rPr>
+          <w:lang w:val="en-GB"/>
+        </w:rPr>
+        <w:t>In contrast to the avid core gamer trying to defeat the game in all it’s aspects, the casual gamer simply plays for the sheer entertainment value of a game.</w:t>
+      </w:r>
+      <w:r>
+        <w:rPr>
+          <w:lang w:val="en-GB"/>
+        </w:rPr>
+        <w:t xml:space="preserve"> </w:t>
+      </w:r>
+      <w:r>
+        <w:rPr>
+          <w:lang w:val="en-GB"/>
+        </w:rPr>
+        <w:t xml:space="preserve">Be it either a </w:t>
+      </w:r>
+      <w:proofErr w:type="spellStart"/>
+      <w:r>
+        <w:rPr>
+          <w:lang w:val="en-GB"/>
+        </w:rPr>
+        <w:t>ko</w:t>
+      </w:r>
+      <w:proofErr w:type="spellEnd"/>
+      <w:r>
+        <w:rPr>
+          <w:lang w:val="en-GB"/>
+        </w:rPr>
+        <w:t>-op, competitive or solo game, the extent a casual gamers is willing to play a game is through enjoyment and once it has reached the moment of frustration he or she is prone to leave the game. Unlike the core gamer, the casual gamer will not have the ambitions to go through the entirety of a game.</w:t>
+      </w:r>
+    </w:p>
+    <w:p>
+      <w:pPr>
+        <w:rPr>
+          <w:lang w:val="en-GB"/>
+        </w:rPr>
+      </w:pPr>
+    </w:p>
+    <w:p>
+      <w:pPr>
+        <w:rPr>
+          <w:lang w:val="en-GB"/>
+        </w:rPr>
+      </w:pPr>
+      <w:r>
+        <w:rPr>
+          <w:lang w:val="en-GB"/>
+        </w:rPr>
+        <w:t>It is given that there are more than the two stated above, as there are the same amount of gamer archetypes as there are gamers. Each individual has their own reasoning on why the play video games, and for this reason the relevance of designing a game to the indented audience is crucial. Few games have managed to appeal to both categories. One example would be the first-person</w:t>
+      </w:r>
+      <w:r>
+        <w:rPr>
+          <w:lang w:val="en-GB"/>
+        </w:rPr>
+        <w:t xml:space="preserve"> shooter Goldeneye (Rare, 2007)</w:t>
+      </w:r>
+      <w:r>
+        <w:rPr>
+          <w:lang w:val="en-GB"/>
+        </w:rPr>
+        <w:t>, whic</w:t>
       </w:r>
       <w:bookmarkStart w:id="0" w:name="_GoBack"/>
       <w:bookmarkEnd w:id="0"/>
@@ -1915,259 +3496,606 @@
         <w:rPr>
           <w:lang w:val="en-GB"/>
         </w:rPr>
-        <w:t>s of sound and visual. Focusing on the visual section of game development it is important to have a purpose in every part of your decision making, though this may be valid to every other division of game making.</w:t>
-      </w:r>
-    </w:p>
-    <w:p>
-      <w:pPr>
-        <w:rPr>
-          <w:lang w:val="en-GB"/>
-        </w:rPr>
-      </w:pPr>
-    </w:p>
-    <w:p>
-      <w:pPr>
-        <w:rPr>
-          <w:lang w:val="en-GB"/>
-        </w:rPr>
-      </w:pPr>
-      <w:r>
-        <w:rPr>
-          <w:lang w:val="en-GB"/>
-        </w:rPr>
-        <w:t>It is noticeable that the structure of early games such as the stacking of space planes and the point of view discrepancies can be observed in paintings made in the pre-Renaissance era.</w:t>
-      </w:r>
-    </w:p>
-    <w:p>
-      <w:pPr>
-        <w:rPr>
-          <w:lang w:val="en-GB"/>
-        </w:rPr>
-      </w:pPr>
-    </w:p>
-    <w:p>
-      <w:pPr>
-        <w:rPr>
-          <w:lang w:val="en-GB"/>
-        </w:rPr>
-      </w:pPr>
-      <w:r>
-        <w:rPr>
-          <w:lang w:val="en-GB"/>
-        </w:rPr>
-        <w:t>-.-.-</w:t>
-      </w:r>
-    </w:p>
-    <w:p>
-      <w:pPr>
-        <w:rPr>
-          <w:lang w:val="en-GB"/>
-        </w:rPr>
-      </w:pPr>
-    </w:p>
-    <w:p>
-      <w:pPr>
-        <w:rPr>
-          <w:lang w:val="en-GB"/>
-        </w:rPr>
-      </w:pPr>
-      <w:r>
-        <w:rPr>
-          <w:lang w:val="en-GB"/>
-        </w:rPr>
-        <w:t>(Types of gamer)</w:t>
-      </w:r>
-    </w:p>
-    <w:p>
-      <w:pPr>
-        <w:rPr>
-          <w:lang w:val="en-GB"/>
-        </w:rPr>
-      </w:pPr>
-    </w:p>
-    <w:p>
-      <w:pPr>
-        <w:rPr>
-          <w:lang w:val="en-GB"/>
-        </w:rPr>
-      </w:pPr>
-      <w:r>
-        <w:rPr>
-          <w:lang w:val="en-GB"/>
-        </w:rPr>
-        <w:t xml:space="preserve">The relevance of knowing and understanding your target audience is as essential as the idea of a game. It is a common misconception as a game designer to expect the gamer to enjoy the same values, game mechanics, visuals, </w:t>
-      </w:r>
-      <w:r>
-        <w:rPr>
-          <w:lang w:val="en-GB"/>
-        </w:rPr>
-        <w:t>and sound</w:t>
-      </w:r>
-      <w:r>
-        <w:rPr>
-          <w:lang w:val="en-GB"/>
-        </w:rPr>
-        <w:t xml:space="preserve"> effects - the overall gameplay, as him or her. (Rollings, Adams, 2003, p.41) For this reason it is of utmost importance to know and understand the distinct selection of players the game is targeted towards, what challenges excite, enjoy, interests as well as bore, infuriates, frustrates or frightens them. These are some of the many aspects one should consider when designing a game.</w:t>
-      </w:r>
-    </w:p>
-    <w:p>
-      <w:pPr>
-        <w:rPr>
-          <w:lang w:val="en-GB"/>
-        </w:rPr>
-      </w:pPr>
-    </w:p>
-    <w:p>
-      <w:pPr>
-        <w:rPr>
-          <w:lang w:val="en-GB"/>
-        </w:rPr>
-      </w:pPr>
-      <w:r>
-        <w:rPr>
-          <w:lang w:val="en-GB"/>
-        </w:rPr>
-        <w:t xml:space="preserve">On how to distinct the audience a game is aiming for, many types, names and general segmentations about </w:t>
-      </w:r>
-      <w:r>
-        <w:rPr>
-          <w:lang w:val="en-GB"/>
-        </w:rPr>
-        <w:t>these specific groups</w:t>
-      </w:r>
-      <w:r>
-        <w:rPr>
-          <w:lang w:val="en-GB"/>
-        </w:rPr>
-        <w:t xml:space="preserve"> of specific people have been gathered. Some may differentiate between console and computer gamer, age division from children, to young adults to adults to senior, gender segregation, occupation, education, environment and culture. But according to Rollings and Addams, the most significant distinction are between core and casual gamers.</w:t>
-      </w:r>
-    </w:p>
-    <w:p>
-      <w:pPr>
-        <w:rPr>
-          <w:lang w:val="en-GB"/>
-        </w:rPr>
-      </w:pPr>
-    </w:p>
-    <w:p>
-      <w:pPr>
-        <w:rPr>
-          <w:lang w:val="en-GB"/>
-        </w:rPr>
-      </w:pPr>
-      <w:r>
-        <w:rPr>
-          <w:lang w:val="en-GB"/>
-        </w:rPr>
-        <w:t>The initial goal of a core gamer is to defeat the game. In further description to this statement, it is the challenge of the game and the willpower to achieve victory</w:t>
-      </w:r>
-      <w:r>
-        <w:rPr>
-          <w:lang w:val="en-GB"/>
-        </w:rPr>
-        <w:t>,</w:t>
-      </w:r>
-      <w:r>
-        <w:rPr>
-          <w:lang w:val="en-GB"/>
-        </w:rPr>
-        <w:t xml:space="preserve"> which thrives the core gamer to play until physical exhaustion. He or she is willing to spend hours to examine each corner of the game as well as to learn complex controls and button combination to be able to gain the most ideal or best results out of the game. When reaching the stage of frustration, the core gamer does not stop then but keeps continuing until achieving the desired result, in most cases winning. Even beyond the game experience he or she is engulfed to be engrossed into whole culture of gaming by subscribing to specific web and print magazines, online new channels, blogs; as well as to spread word about games they favo</w:t>
-      </w:r>
-      <w:r>
-        <w:rPr>
-          <w:lang w:val="en-GB"/>
-        </w:rPr>
-        <w:t>u</w:t>
-      </w:r>
-      <w:r>
-        <w:rPr>
-          <w:lang w:val="en-GB"/>
-        </w:rPr>
-        <w:t>r, recently have player or have taken interest on through chat on game bulletin boards, as reviews, building their own fan websites or simply conversing in online forums. As Rollings and Adams (2003, p.41) explain the philosophy of a core gamer, in which games are more than mere entertainment but an actual hobby that demands time and money.</w:t>
-      </w:r>
-    </w:p>
-    <w:p>
-      <w:pPr>
-        <w:rPr>
-          <w:lang w:val="en-GB"/>
-        </w:rPr>
-      </w:pPr>
-    </w:p>
-    <w:p>
-      <w:pPr>
-        <w:rPr>
-          <w:lang w:val="en-GB"/>
-        </w:rPr>
-      </w:pPr>
-      <w:r>
-        <w:rPr>
-          <w:lang w:val="en-GB"/>
-        </w:rPr>
-        <w:t>casual gamer</w:t>
-      </w:r>
-    </w:p>
-    <w:p>
-      <w:pPr>
-        <w:rPr>
-          <w:lang w:val="en-GB"/>
-        </w:rPr>
-      </w:pPr>
-    </w:p>
-    <w:p>
-      <w:pPr>
-        <w:rPr>
-          <w:lang w:val="en-GB"/>
-        </w:rPr>
-      </w:pPr>
-      <w:r>
-        <w:rPr>
-          <w:lang w:val="en-GB"/>
-        </w:rPr>
-        <w:t>In contrast to the avid core gamer trying to defeat the game in all it’s aspects, the casual gamer simply plays for the sheer entertainment value of a game.</w:t>
-      </w:r>
+        <w:t>h is enjoyed by both types of gamers. </w:t>
+      </w:r>
+    </w:p>
+    <w:p>
+      <w:pPr>
+        <w:rPr>
+          <w:lang w:val="en-GB"/>
+        </w:rPr>
+      </w:pPr>
+    </w:p>
+    <w:p>
+      <w:pPr>
+        <w:rPr>
+          <w:lang w:val="en-GB"/>
+        </w:rPr>
+      </w:pPr>
+      <w:r>
+        <w:rPr>
+          <w:lang w:val="en-GB"/>
+        </w:rPr>
+        <w:t>(Types of games)</w:t>
+      </w:r>
+    </w:p>
+    <w:p>
+      <w:pPr>
+        <w:rPr>
+          <w:lang w:val="en-GB"/>
+        </w:rPr>
+      </w:pPr>
+      <w:r>
+        <w:rPr>
+          <w:lang w:val="en-GB"/>
+        </w:rPr>
+        <w:t>As there are numerous differentiation and definitions of archetypes and genres for video games, the same goes for types of games. In the field of film, music and literature, a genre is the categorization by means of style, form and content (</w:t>
+      </w:r>
+      <w:proofErr w:type="spellStart"/>
+      <w:r>
+        <w:rPr>
+          <w:lang w:val="en-GB"/>
+        </w:rPr>
+        <w:t>merriam</w:t>
+      </w:r>
+      <w:proofErr w:type="spellEnd"/>
       <w:r>
         <w:rPr>
           <w:lang w:val="en-GB"/>
         </w:rPr>
         <w:t xml:space="preserve"> </w:t>
       </w:r>
-      <w:r>
-        <w:rPr>
-          <w:lang w:val="en-GB"/>
-        </w:rPr>
-        <w:t>Be it either a ko-op, competitive or solo game, the extent a casual gamers is willing to play a game is through enjoyment and once it has reached the moment of frustration he or she is prone to leave the game. Unlike the core gamer, the casual gamer will not have the ambitions to go through the entirety of a game.</w:t>
-      </w:r>
-    </w:p>
-    <w:p>
-      <w:pPr>
-        <w:rPr>
-          <w:lang w:val="en-GB"/>
-        </w:rPr>
-      </w:pPr>
-    </w:p>
-    <w:p>
-      <w:pPr>
-        <w:rPr>
-          <w:lang w:val="en-GB"/>
-        </w:rPr>
-      </w:pPr>
-      <w:r>
-        <w:rPr>
-          <w:lang w:val="en-GB"/>
-        </w:rPr>
-        <w:t>It is given that there are more than the two stated above, as there are the same amount of gamer archetypes as there are gamers. Each individual has their own reasoning on why the play video games, and for this reason the relevance of designing a game to the indented audience is crucial. Few games have managed to appeal to both categories. One example would be the first-person</w:t>
-      </w:r>
-      <w:r>
-        <w:rPr>
-          <w:lang w:val="en-GB"/>
-        </w:rPr>
-        <w:t xml:space="preserve"> shooter Goldeneye (Rare, 2007)</w:t>
-      </w:r>
-      <w:r>
-        <w:rPr>
-          <w:lang w:val="en-GB"/>
-        </w:rPr>
-        <w:t>, which is enjoyed by both types of gamers. </w:t>
+      <w:proofErr w:type="spellStart"/>
+      <w:r>
+        <w:rPr>
+          <w:lang w:val="en-GB"/>
+        </w:rPr>
+        <w:t>webster</w:t>
+      </w:r>
+      <w:proofErr w:type="spellEnd"/>
+      <w:r>
+        <w:rPr>
+          <w:lang w:val="en-GB"/>
+        </w:rPr>
+        <w:t xml:space="preserve">, oxford dictionary). In terms of games the narrative content, the style of visuals as well as the world it is set in, is subsidiary to the classification of a game. The type of gameplay declares the genre of a game. But there are gaming </w:t>
+      </w:r>
+      <w:proofErr w:type="gramStart"/>
+      <w:r>
+        <w:rPr>
+          <w:lang w:val="en-GB"/>
+        </w:rPr>
+        <w:t>genres which</w:t>
+      </w:r>
+      <w:proofErr w:type="gramEnd"/>
+      <w:r>
+        <w:rPr>
+          <w:lang w:val="en-GB"/>
+        </w:rPr>
+        <w:t xml:space="preserve"> commonly occur and have developed their own </w:t>
+      </w:r>
+      <w:proofErr w:type="spellStart"/>
+      <w:r>
+        <w:rPr>
+          <w:lang w:val="en-GB"/>
+        </w:rPr>
+        <w:t>fanbase</w:t>
+      </w:r>
+      <w:proofErr w:type="spellEnd"/>
+      <w:r>
+        <w:rPr>
+          <w:lang w:val="en-GB"/>
+        </w:rPr>
+        <w:t xml:space="preserve">. </w:t>
+      </w:r>
+      <w:proofErr w:type="spellStart"/>
+      <w:r>
+        <w:rPr>
+          <w:lang w:val="en-GB"/>
+        </w:rPr>
+        <w:t>Rollings</w:t>
+      </w:r>
+      <w:proofErr w:type="spellEnd"/>
+      <w:r>
+        <w:rPr>
+          <w:lang w:val="en-GB"/>
+        </w:rPr>
+        <w:t xml:space="preserve"> and Adams are listing seven common </w:t>
+      </w:r>
+      <w:proofErr w:type="gramStart"/>
+      <w:r>
+        <w:rPr>
+          <w:lang w:val="en-GB"/>
+        </w:rPr>
+        <w:t>genres which</w:t>
+      </w:r>
+      <w:proofErr w:type="gramEnd"/>
+      <w:r>
+        <w:rPr>
+          <w:lang w:val="en-GB"/>
+        </w:rPr>
+        <w:t xml:space="preserve"> are: Action, Strategy, Role-Playing, Sports, Vehicle Simulation, Construction and Management Simulation and Adventure. Each genre can be further segmented into sub-genres, such as Shooter, </w:t>
+      </w:r>
+      <w:proofErr w:type="spellStart"/>
+      <w:r>
+        <w:rPr>
+          <w:lang w:val="en-GB"/>
+        </w:rPr>
+        <w:t>Platformer</w:t>
+      </w:r>
+      <w:proofErr w:type="spellEnd"/>
+      <w:r>
+        <w:rPr>
+          <w:lang w:val="en-GB"/>
+        </w:rPr>
+        <w:t xml:space="preserve">, Open World, Fighting, Stealth or </w:t>
+      </w:r>
+      <w:proofErr w:type="spellStart"/>
+      <w:r>
+        <w:rPr>
+          <w:lang w:val="en-GB"/>
+        </w:rPr>
+        <w:t>Shoot’em</w:t>
+      </w:r>
+      <w:proofErr w:type="spellEnd"/>
+      <w:r>
+        <w:rPr>
+          <w:lang w:val="en-GB"/>
+        </w:rPr>
+        <w:t xml:space="preserve"> Up.</w:t>
+      </w:r>
+    </w:p>
+    <w:p>
+      <w:pPr>
+        <w:rPr>
+          <w:lang w:val="en-GB"/>
+        </w:rPr>
+      </w:pPr>
+    </w:p>
+    <w:p>
+      <w:pPr>
+        <w:rPr>
+          <w:lang w:val="en-GB"/>
+        </w:rPr>
+      </w:pPr>
+      <w:r>
+        <w:rPr>
+          <w:lang w:val="en-GB"/>
+        </w:rPr>
+        <w:t xml:space="preserve">In relation to the questionnaire, only the specific </w:t>
+      </w:r>
+      <w:proofErr w:type="gramStart"/>
+      <w:r>
+        <w:rPr>
+          <w:lang w:val="en-GB"/>
+        </w:rPr>
+        <w:t>genres which correlate to the chosen games</w:t>
+      </w:r>
+      <w:proofErr w:type="gramEnd"/>
+      <w:r>
+        <w:rPr>
+          <w:lang w:val="en-GB"/>
+        </w:rPr>
+        <w:t xml:space="preserve"> are going to be explained in more depth.</w:t>
+      </w:r>
+    </w:p>
+    <w:p>
+      <w:pPr>
+        <w:rPr>
+          <w:lang w:val="en-GB"/>
+        </w:rPr>
+      </w:pPr>
+    </w:p>
+    <w:p>
+      <w:pPr>
+        <w:rPr>
+          <w:lang w:val="en-GB"/>
+        </w:rPr>
+      </w:pPr>
+      <w:r>
+        <w:rPr>
+          <w:lang w:val="en-GB"/>
+        </w:rPr>
+        <w:t>Action:</w:t>
+      </w:r>
+    </w:p>
+    <w:p>
+      <w:pPr>
+        <w:rPr>
+          <w:lang w:val="en-GB"/>
+        </w:rPr>
+      </w:pPr>
+    </w:p>
+    <w:p>
+      <w:pPr>
+        <w:rPr>
+          <w:lang w:val="en-GB"/>
+        </w:rPr>
+      </w:pPr>
+      <w:r>
+        <w:rPr>
+          <w:lang w:val="en-GB"/>
+        </w:rPr>
+        <w:t xml:space="preserve">The key </w:t>
+      </w:r>
+      <w:proofErr w:type="gramStart"/>
+      <w:r>
+        <w:rPr>
+          <w:lang w:val="en-GB"/>
+        </w:rPr>
+        <w:t>factor which defines this genre</w:t>
+      </w:r>
+      <w:proofErr w:type="gramEnd"/>
+      <w:r>
+        <w:rPr>
+          <w:lang w:val="en-GB"/>
+        </w:rPr>
+        <w:t xml:space="preserve"> is the reliance on fast reactions of the player, such as hand-eye coordination. </w:t>
+      </w:r>
+      <w:proofErr w:type="spellStart"/>
+      <w:r>
+        <w:rPr>
+          <w:lang w:val="en-GB"/>
+        </w:rPr>
+        <w:t>Rollings</w:t>
+      </w:r>
+      <w:proofErr w:type="spellEnd"/>
+      <w:r>
+        <w:rPr>
+          <w:lang w:val="en-GB"/>
+        </w:rPr>
+        <w:t xml:space="preserve"> and Adams further divide the action genre into shooter and non-shooter.</w:t>
+      </w:r>
+    </w:p>
+    <w:p>
+      <w:pPr>
+        <w:rPr>
+          <w:lang w:val="en-GB"/>
+        </w:rPr>
+      </w:pPr>
+    </w:p>
+    <w:p>
+      <w:pPr>
+        <w:rPr>
+          <w:lang w:val="en-GB"/>
+        </w:rPr>
+      </w:pPr>
+      <w:r>
+        <w:rPr>
+          <w:lang w:val="en-GB"/>
+        </w:rPr>
+        <w:t xml:space="preserve">In general the majority of shooting games lay their focus on the actions the avatar is supposed to go through while using a type of weaponry, usually either a gun or any other device of long range weapon. In further examination the sub-genre can be divided into the view </w:t>
+      </w:r>
+      <w:proofErr w:type="gramStart"/>
+      <w:r>
+        <w:rPr>
+          <w:lang w:val="en-GB"/>
+        </w:rPr>
+        <w:t>perspective  of</w:t>
+      </w:r>
+      <w:proofErr w:type="gramEnd"/>
+      <w:r>
+        <w:rPr>
+          <w:lang w:val="en-GB"/>
+        </w:rPr>
+        <w:t xml:space="preserve"> the player: first person or 2D shooter. </w:t>
+      </w:r>
+    </w:p>
+    <w:p>
+      <w:pPr>
+        <w:rPr>
+          <w:lang w:val="en-GB"/>
+        </w:rPr>
+      </w:pPr>
+    </w:p>
+    <w:p>
+      <w:pPr>
+        <w:rPr>
+          <w:lang w:val="en-GB"/>
+        </w:rPr>
+      </w:pPr>
+      <w:r>
+        <w:rPr>
+          <w:lang w:val="en-GB"/>
+        </w:rPr>
+        <w:t xml:space="preserve">Examples of the first person shooter (FPS) would be Quake III, Unreal Tournament and Return to the Castle </w:t>
+      </w:r>
+      <w:proofErr w:type="spellStart"/>
+      <w:r>
+        <w:rPr>
+          <w:lang w:val="en-GB"/>
+        </w:rPr>
+        <w:t>Wolfenstein</w:t>
+      </w:r>
+      <w:proofErr w:type="spellEnd"/>
+      <w:r>
+        <w:rPr>
+          <w:lang w:val="en-GB"/>
+        </w:rPr>
+        <w:t>. The principle of a FPS is simple, the player sees3 the gaming environment in the perspective of the avatar, enabling real-life interactions.</w:t>
+      </w:r>
+    </w:p>
+    <w:p>
+      <w:pPr>
+        <w:rPr>
+          <w:lang w:val="en-GB"/>
+        </w:rPr>
+      </w:pPr>
+    </w:p>
+    <w:p>
+      <w:pPr>
+        <w:rPr>
+          <w:lang w:val="en-GB"/>
+        </w:rPr>
+      </w:pPr>
+      <w:r>
+        <w:rPr>
+          <w:lang w:val="en-GB"/>
+        </w:rPr>
+        <w:t xml:space="preserve">The 2D perspective the avatar of the gamer is being seen on the screen and, depending on the game, he or she is able to view the world of the game in </w:t>
+      </w:r>
+      <w:proofErr w:type="gramStart"/>
+      <w:r>
+        <w:rPr>
+          <w:lang w:val="en-GB"/>
+        </w:rPr>
+        <w:t>it’s</w:t>
+      </w:r>
+      <w:proofErr w:type="gramEnd"/>
+      <w:r>
+        <w:rPr>
+          <w:lang w:val="en-GB"/>
+        </w:rPr>
+        <w:t xml:space="preserve"> entirety (Space Invader, Centipede) or partially in accordance to the location of avatar. The latter is one part of a so-called (</w:t>
+      </w:r>
+      <w:proofErr w:type="spellStart"/>
+      <w:r>
+        <w:rPr>
+          <w:lang w:val="en-GB"/>
+        </w:rPr>
+        <w:t>Rollings</w:t>
+      </w:r>
+      <w:proofErr w:type="spellEnd"/>
+      <w:r>
+        <w:rPr>
+          <w:lang w:val="en-GB"/>
+        </w:rPr>
+        <w:t>, Ernest, page??) scrolling-shooter. The second type of a scrolling shooter is the fixed scrolling where the screen is continuously scrolling in one direction. In this case, if the player is dependent on his memory when being lost on a specific spot on the map. He or she needs to rely on his or her remembrance on the movement and shooting pattern of the enemy in order to end the level. The player is learning while he or she is playing. Most of the times in the shooter game genre, the gamer is provided with a simplified smaller edition of the while level, a mini-map, to have an idea what to anticipate on what is outside their view.</w:t>
+      </w:r>
+    </w:p>
+    <w:p>
+      <w:pPr>
+        <w:rPr>
+          <w:lang w:val="en-GB"/>
+        </w:rPr>
+      </w:pPr>
+    </w:p>
+    <w:p>
+      <w:pPr>
+        <w:rPr>
+          <w:lang w:val="en-GB"/>
+        </w:rPr>
+      </w:pPr>
+      <w:r>
+        <w:rPr>
+          <w:lang w:val="en-GB"/>
+        </w:rPr>
+        <w:t xml:space="preserve">To be listed into the category of </w:t>
+      </w:r>
+      <w:proofErr w:type="gramStart"/>
+      <w:r>
+        <w:rPr>
+          <w:lang w:val="en-GB"/>
+        </w:rPr>
+        <w:t>a</w:t>
+      </w:r>
+      <w:proofErr w:type="gramEnd"/>
+      <w:r>
+        <w:rPr>
+          <w:lang w:val="en-GB"/>
+        </w:rPr>
+        <w:t xml:space="preserve"> action non-shooter game, the exclusion of violence is a condition and the designer is demanded to develop ways of interaction to keep the player interested. Successful examples of this genre would be </w:t>
+      </w:r>
+      <w:proofErr w:type="spellStart"/>
+      <w:r>
+        <w:rPr>
+          <w:lang w:val="en-GB"/>
+        </w:rPr>
+        <w:t>InserrtDeveloper</w:t>
+      </w:r>
+      <w:proofErr w:type="spellEnd"/>
+      <w:r>
+        <w:rPr>
+          <w:lang w:val="en-GB"/>
+        </w:rPr>
+        <w:t xml:space="preserve">’ </w:t>
+      </w:r>
+      <w:proofErr w:type="spellStart"/>
+      <w:r>
+        <w:rPr>
+          <w:lang w:val="en-GB"/>
+        </w:rPr>
+        <w:t>Frogger</w:t>
+      </w:r>
+      <w:proofErr w:type="spellEnd"/>
+      <w:r>
+        <w:rPr>
+          <w:lang w:val="en-GB"/>
+        </w:rPr>
+        <w:t xml:space="preserve"> and </w:t>
+      </w:r>
+      <w:proofErr w:type="spellStart"/>
+      <w:r>
+        <w:rPr>
+          <w:lang w:val="en-GB"/>
+        </w:rPr>
+        <w:t>InsertDeveloper’s</w:t>
+      </w:r>
+      <w:proofErr w:type="spellEnd"/>
+      <w:r>
+        <w:rPr>
+          <w:lang w:val="en-GB"/>
+        </w:rPr>
+        <w:t xml:space="preserve"> Pac-Man.</w:t>
+      </w:r>
+    </w:p>
+    <w:p>
+      <w:pPr>
+        <w:rPr>
+          <w:lang w:val="en-GB"/>
+        </w:rPr>
+      </w:pPr>
+    </w:p>
+    <w:p>
+      <w:pPr>
+        <w:rPr>
+          <w:lang w:val="en-GB"/>
+        </w:rPr>
+      </w:pPr>
+      <w:r>
+        <w:rPr>
+          <w:lang w:val="en-GB"/>
+        </w:rPr>
+        <w:t xml:space="preserve">There are several </w:t>
+      </w:r>
+      <w:proofErr w:type="gramStart"/>
+      <w:r>
+        <w:rPr>
+          <w:lang w:val="en-GB"/>
+        </w:rPr>
+        <w:t>elements which</w:t>
+      </w:r>
+      <w:proofErr w:type="gramEnd"/>
+      <w:r>
+        <w:rPr>
+          <w:lang w:val="en-GB"/>
+        </w:rPr>
+        <w:t xml:space="preserve"> are commonly used and reoccur in the archetype of action based games:</w:t>
+      </w:r>
+    </w:p>
+    <w:p>
+      <w:pPr>
+        <w:rPr>
+          <w:lang w:val="en-GB"/>
+        </w:rPr>
+      </w:pPr>
+    </w:p>
+    <w:p>
+      <w:pPr>
+        <w:rPr>
+          <w:lang w:val="en-GB"/>
+        </w:rPr>
+      </w:pPr>
+      <w:r>
+        <w:rPr>
+          <w:lang w:val="en-GB"/>
+        </w:rPr>
+        <w:t>Level:</w:t>
+      </w:r>
+    </w:p>
+    <w:p>
+      <w:pPr>
+        <w:rPr>
+          <w:lang w:val="en-GB"/>
+        </w:rPr>
+      </w:pPr>
+      <w:r>
+        <w:rPr>
+          <w:lang w:val="en-GB"/>
+        </w:rPr>
+        <w:t>The concept of a game can be splitter into a defined amount of successions, also known as levels. The objective of a level is to complete the task within the predefined area in the game and in further completion of the task a level is counted as completed. A completed level moves the player on to the next level, continues playing, achieves the required task and sets out the next level etcetera. As the player advances through the levels the difficulty increases as well. Levels often appear on groups of themes and the worlds are designed accordingly having settings and enemies of similar style.</w:t>
+      </w:r>
+    </w:p>
+    <w:p>
+      <w:pPr>
+        <w:rPr>
+          <w:lang w:val="en-GB"/>
+        </w:rPr>
+      </w:pPr>
+    </w:p>
+    <w:p>
+      <w:pPr>
+        <w:rPr>
+          <w:lang w:val="en-GB"/>
+        </w:rPr>
+      </w:pPr>
+      <w:r>
+        <w:rPr>
+          <w:lang w:val="en-GB"/>
+        </w:rPr>
+        <w:t>Checkpoints:</w:t>
+      </w:r>
+    </w:p>
+    <w:p>
+      <w:pPr>
+        <w:rPr>
+          <w:lang w:val="en-GB"/>
+        </w:rPr>
+      </w:pPr>
+      <w:r>
+        <w:rPr>
+          <w:lang w:val="en-GB"/>
+        </w:rPr>
+        <w:t>As the player is progressing through a level, he or she may have the opportunity to reappear on certain location within the current level, when a life is lost or he or she returns to the game.  There are different forms on where these checkpoints are placed.</w:t>
+      </w:r>
+    </w:p>
+    <w:p>
+      <w:pPr>
+        <w:rPr>
+          <w:lang w:val="en-GB"/>
+        </w:rPr>
+      </w:pPr>
+    </w:p>
+    <w:p>
+      <w:pPr>
+        <w:rPr>
+          <w:lang w:val="en-GB"/>
+        </w:rPr>
+      </w:pPr>
+      <w:r>
+        <w:rPr>
+          <w:lang w:val="en-GB"/>
+        </w:rPr>
+        <w:t>The rather straightforward form of checkpoint is simply located to the spot where the player died last, or the last safe are where the player was located. There level remains with no changes as the player is resurrected and continues to play,</w:t>
+      </w:r>
+    </w:p>
+    <w:p>
+      <w:pPr>
+        <w:rPr>
+          <w:lang w:val="en-GB"/>
+        </w:rPr>
+      </w:pPr>
+    </w:p>
+    <w:p>
+      <w:pPr>
+        <w:rPr>
+          <w:lang w:val="en-GB"/>
+        </w:rPr>
+      </w:pPr>
+      <w:r>
+        <w:rPr>
+          <w:lang w:val="en-GB"/>
+        </w:rPr>
+        <w:t>The more difficult form would be upon death the player has to start from the very beginning of the level again.</w:t>
+      </w:r>
+    </w:p>
+    <w:p>
+      <w:pPr>
+        <w:rPr>
+          <w:lang w:val="en-GB"/>
+        </w:rPr>
+      </w:pPr>
+    </w:p>
+    <w:p>
+      <w:pPr>
+        <w:rPr>
+          <w:lang w:val="en-GB"/>
+        </w:rPr>
+      </w:pPr>
+      <w:r>
+        <w:rPr>
+          <w:lang w:val="en-GB"/>
+        </w:rPr>
+        <w:t>The last form is to predefine the spots within the level the player needs to reach in order to reappear on the specific location.</w:t>
       </w:r>
     </w:p>
     <w:p>

</xml_diff>

<commit_message>
exploration fin trade nf
</commit_message>
<xml_diff>
--- a/ba_test.docx
+++ b/ba_test.docx
@@ -4787,116 +4787,930 @@
         <w:rPr>
           <w:lang w:val="en-GB"/>
         </w:rPr>
-        <w:t xml:space="preserve"> main options to either fight every upcoming opponents or destroy the generator. A non-physical monster generator may spawn an opponent out of the view of the player or generate them out of thin air, giving the gamer the options to either combat each new enemy or </w:t>
+        <w:t xml:space="preserve"> main options to either fight every upcoming opponents or destroy the generator. A non-physical monster generator may spawn an opponent out of the view of the player or generate them out of thin air, giving the gamer the options to either combat each new enemy or avoid them and to reach the exit of the level as quickly as possible.</w:t>
+      </w:r>
+    </w:p>
+    <w:p>
+      <w:pPr>
+        <w:rPr>
+          <w:lang w:val="en-GB"/>
+        </w:rPr>
+      </w:pPr>
+    </w:p>
+    <w:p>
+      <w:pPr>
+        <w:rPr>
+          <w:lang w:val="en-GB"/>
+        </w:rPr>
+      </w:pPr>
+      <w:r>
+        <w:rPr>
+          <w:lang w:val="en-GB"/>
+        </w:rPr>
+        <w:t>Dungeon exits and level warps:</w:t>
+      </w:r>
+    </w:p>
+    <w:p>
+      <w:pPr>
+        <w:rPr>
+          <w:lang w:val="en-GB"/>
+        </w:rPr>
+      </w:pPr>
+      <w:r>
+        <w:rPr>
+          <w:lang w:val="en-GB"/>
+        </w:rPr>
+        <w:t>When transitioning from the current level to another level, a common design element would be the „dungeon exit“. It can be used to simply move the player form the currently completed level to the appropriate following one or to a new area within the level and can be approached as a goal or sub-goal in the game. The common usage of this concept is through provide more than one exit, one being the regular exit to the following level and others enables the player to be warped the several levels ahead. These exits, once known and reached, allow the player to move between various areas.</w:t>
+      </w:r>
+    </w:p>
+    <w:p>
+      <w:pPr>
+        <w:rPr>
+          <w:lang w:val="en-GB"/>
+        </w:rPr>
+      </w:pPr>
+    </w:p>
+    <w:p>
+      <w:pPr>
+        <w:rPr>
+          <w:lang w:val="en-GB"/>
+        </w:rPr>
+      </w:pPr>
+      <w:r>
+        <w:rPr>
+          <w:lang w:val="en-GB"/>
+        </w:rPr>
+        <w:t>Mini-maps:</w:t>
+      </w:r>
+    </w:p>
+    <w:p>
+      <w:pPr>
+        <w:rPr>
+          <w:lang w:val="en-GB"/>
+        </w:rPr>
+      </w:pPr>
+      <w:r>
+        <w:rPr>
+          <w:lang w:val="en-GB"/>
+        </w:rPr>
+        <w:t>Levels</w:t>
+      </w:r>
+      <w:r>
+        <w:rPr>
+          <w:lang w:val="en-GB"/>
+        </w:rPr>
+        <w:t>,</w:t>
+      </w:r>
+      <w:r>
+        <w:rPr>
+          <w:lang w:val="en-GB"/>
+        </w:rPr>
+        <w:t xml:space="preserve"> which exceed the borders of the screen, may be displayed in a simpler and smaller variation, which in most cases can dynamically update in a form of a map or radar and is placed somewhere, mostly at one corner, of the display. There are different approaches to a mini-map: one which displayer the entire world or a zoomed-out version of the surrounding area of the player. And another approach would be to draw the map in real-time as the avatar of the player is exploring the world, which means areas that have not been visited yet are not displayed on the map.</w:t>
+      </w:r>
+    </w:p>
+    <w:p>
+      <w:pPr>
+        <w:rPr>
+          <w:lang w:val="en-GB"/>
+        </w:rPr>
+      </w:pPr>
+    </w:p>
+    <w:p>
+      <w:pPr>
+        <w:rPr>
+          <w:color w:val="948A54" w:themeColor="background2" w:themeShade="80"/>
+          <w:lang w:val="en-GB"/>
+        </w:rPr>
+      </w:pPr>
+      <w:r>
+        <w:rPr>
+          <w:color w:val="948A54" w:themeColor="background2" w:themeShade="80"/>
+          <w:lang w:val="en-GB"/>
+        </w:rPr>
+        <w:t>Strategy</w:t>
+      </w:r>
+    </w:p>
+    <w:p>
+      <w:pPr>
+        <w:rPr>
+          <w:color w:val="948A54" w:themeColor="background2" w:themeShade="80"/>
+          <w:lang w:val="en-GB"/>
+        </w:rPr>
+      </w:pPr>
+      <w:r>
+        <w:rPr>
+          <w:color w:val="948A54" w:themeColor="background2" w:themeShade="80"/>
+          <w:lang w:val="en-GB"/>
+        </w:rPr>
+        <w:t xml:space="preserve">Comparatively, the genre of strategy games is mostly released for the PC. </w:t>
+      </w:r>
+      <w:proofErr w:type="spellStart"/>
+      <w:r>
+        <w:rPr>
+          <w:color w:val="948A54" w:themeColor="background2" w:themeShade="80"/>
+          <w:lang w:val="en-GB"/>
+        </w:rPr>
+        <w:t>Rollings</w:t>
+      </w:r>
+      <w:proofErr w:type="spellEnd"/>
+      <w:r>
+        <w:rPr>
+          <w:color w:val="948A54" w:themeColor="background2" w:themeShade="80"/>
+          <w:lang w:val="en-GB"/>
+        </w:rPr>
+        <w:t xml:space="preserve"> and Adams (p. 321) diverse this genre into two segments: turn-based strategy and real-time strategy.</w:t>
+      </w:r>
+    </w:p>
+    <w:p>
+      <w:pPr>
+        <w:rPr>
+          <w:color w:val="948A54" w:themeColor="background2" w:themeShade="80"/>
+          <w:lang w:val="en-GB"/>
+        </w:rPr>
+      </w:pPr>
+    </w:p>
+    <w:p>
+      <w:pPr>
+        <w:rPr>
+          <w:color w:val="948A54" w:themeColor="background2" w:themeShade="80"/>
+          <w:lang w:val="en-GB"/>
+        </w:rPr>
+      </w:pPr>
+      <w:r>
+        <w:rPr>
+          <w:color w:val="948A54" w:themeColor="background2" w:themeShade="80"/>
+          <w:lang w:val="en-GB"/>
+        </w:rPr>
+        <w:t>(…)</w:t>
+      </w:r>
+    </w:p>
+    <w:p>
+      <w:pPr>
+        <w:rPr>
+          <w:color w:val="948A54" w:themeColor="background2" w:themeShade="80"/>
+          <w:lang w:val="en-GB"/>
+        </w:rPr>
+      </w:pPr>
+    </w:p>
+    <w:p>
+      <w:pPr>
+        <w:rPr>
+          <w:color w:val="948A54" w:themeColor="background2" w:themeShade="80"/>
+          <w:lang w:val="en-GB"/>
+        </w:rPr>
+      </w:pPr>
+      <w:r>
+        <w:rPr>
+          <w:color w:val="948A54" w:themeColor="background2" w:themeShade="80"/>
+          <w:lang w:val="en-GB"/>
+        </w:rPr>
+        <w:t xml:space="preserve">Significant design elements which determine the degree of enticement according to </w:t>
+      </w:r>
+      <w:proofErr w:type="spellStart"/>
+      <w:r>
+        <w:rPr>
+          <w:color w:val="948A54" w:themeColor="background2" w:themeShade="80"/>
+          <w:lang w:val="en-GB"/>
+        </w:rPr>
+        <w:t>Rollings</w:t>
+      </w:r>
+      <w:proofErr w:type="spellEnd"/>
+      <w:r>
+        <w:rPr>
+          <w:color w:val="948A54" w:themeColor="background2" w:themeShade="80"/>
+          <w:lang w:val="en-GB"/>
+        </w:rPr>
+        <w:t xml:space="preserve"> and Adams (p.323</w:t>
       </w:r>
       <w:proofErr w:type="gramStart"/>
       <w:r>
         <w:rPr>
-          <w:lang w:val="en-GB"/>
-        </w:rPr>
-        <w:t>avoid</w:t>
+          <w:color w:val="948A54" w:themeColor="background2" w:themeShade="80"/>
+          <w:lang w:val="en-GB"/>
+        </w:rPr>
+        <w:t>) :</w:t>
       </w:r>
       <w:proofErr w:type="gramEnd"/>
       <w:r>
         <w:rPr>
-          <w:lang w:val="en-GB"/>
-        </w:rPr>
-        <w:t xml:space="preserve"> them and to reach the exit of the level as quickly as possible.</w:t>
-      </w:r>
-    </w:p>
-    <w:p>
-      <w:pPr>
-        <w:rPr>
-          <w:lang w:val="en-GB"/>
-        </w:rPr>
-      </w:pPr>
-    </w:p>
-    <w:p>
-      <w:pPr>
-        <w:rPr>
-          <w:lang w:val="en-GB"/>
-        </w:rPr>
-      </w:pPr>
-      <w:r>
-        <w:rPr>
-          <w:lang w:val="en-GB"/>
-        </w:rPr>
-        <w:t>Dungeon exits and level warps:</w:t>
-      </w:r>
-    </w:p>
-    <w:p>
-      <w:pPr>
-        <w:rPr>
-          <w:lang w:val="en-GB"/>
-        </w:rPr>
-      </w:pPr>
-      <w:r>
-        <w:rPr>
-          <w:lang w:val="en-GB"/>
-        </w:rPr>
-        <w:t>When transitioning from the current level to another level, a common design element would be the „dungeon exit“. It can be used to simply move the player form the currently completed level to the appropriate following one or to a new area within the level and can be approached as a goal or sub-goal in the game. The common usage of this concept is through provide more than one exit, one being the regular exit to the following level and others enables the player to be warped the several levels ahead. These exits, once known and reached, allow the player to move between various areas.</w:t>
-      </w:r>
-    </w:p>
-    <w:p>
-      <w:pPr>
-        <w:rPr>
-          <w:lang w:val="en-GB"/>
-        </w:rPr>
-      </w:pPr>
-    </w:p>
-    <w:p>
-      <w:pPr>
-        <w:rPr>
-          <w:lang w:val="en-GB"/>
-        </w:rPr>
-      </w:pPr>
-      <w:r>
-        <w:rPr>
-          <w:lang w:val="en-GB"/>
-        </w:rPr>
-        <w:t>Mini-maps:</w:t>
-      </w:r>
-    </w:p>
-    <w:p>
-      <w:pPr>
-        <w:rPr>
-          <w:lang w:val="en-GB"/>
-        </w:rPr>
-      </w:pPr>
-      <w:r>
-        <w:rPr>
-          <w:lang w:val="en-GB"/>
-        </w:rPr>
-        <w:t>Levels</w:t>
-      </w:r>
-      <w:r>
-        <w:rPr>
+          <w:color w:val="948A54" w:themeColor="background2" w:themeShade="80"/>
+          <w:lang w:val="en-GB"/>
+        </w:rPr>
+        <w:t xml:space="preserve"> the theme, the presentation layer, the perspective.</w:t>
+      </w:r>
+    </w:p>
+    <w:p>
+      <w:pPr>
+        <w:rPr>
+          <w:color w:val="948A54" w:themeColor="background2" w:themeShade="80"/>
+          <w:lang w:val="en-GB"/>
+        </w:rPr>
+      </w:pPr>
+    </w:p>
+    <w:p>
+      <w:pPr>
+        <w:rPr>
+          <w:color w:val="948A54" w:themeColor="background2" w:themeShade="80"/>
+          <w:lang w:val="en-GB"/>
+        </w:rPr>
+      </w:pPr>
+      <w:r>
+        <w:rPr>
+          <w:color w:val="948A54" w:themeColor="background2" w:themeShade="80"/>
+          <w:lang w:val="en-GB"/>
+        </w:rPr>
+        <w:t xml:space="preserve">The presentation layer: A strategic game usually consists of a set of complex underlying mechanics. For this reason the design of </w:t>
+      </w:r>
+      <w:proofErr w:type="gramStart"/>
+      <w:r>
+        <w:rPr>
+          <w:color w:val="948A54" w:themeColor="background2" w:themeShade="80"/>
+          <w:lang w:val="en-GB"/>
+        </w:rPr>
+        <w:t>an</w:t>
+      </w:r>
+      <w:proofErr w:type="gramEnd"/>
+      <w:r>
+        <w:rPr>
+          <w:color w:val="948A54" w:themeColor="background2" w:themeShade="80"/>
+          <w:lang w:val="en-GB"/>
+        </w:rPr>
+        <w:t xml:space="preserve"> comprehensible gaming interface to game is of very high importance, since an interface aids to organize and simplify such complexities.</w:t>
+      </w:r>
+    </w:p>
+    <w:p>
+      <w:pPr>
+        <w:rPr>
+          <w:color w:val="948A54" w:themeColor="background2" w:themeShade="80"/>
+          <w:lang w:val="en-GB"/>
+        </w:rPr>
+      </w:pPr>
+    </w:p>
+    <w:p>
+      <w:pPr>
+        <w:rPr>
+          <w:color w:val="948A54" w:themeColor="background2" w:themeShade="80"/>
+          <w:lang w:val="en-GB"/>
+        </w:rPr>
+      </w:pPr>
+      <w:r>
+        <w:rPr>
+          <w:color w:val="948A54" w:themeColor="background2" w:themeShade="80"/>
+          <w:lang w:val="en-GB"/>
+        </w:rPr>
+        <w:t xml:space="preserve">The perspective: Usually, mostly a few perspectives </w:t>
+      </w:r>
+      <w:proofErr w:type="gramStart"/>
+      <w:r>
+        <w:rPr>
+          <w:color w:val="948A54" w:themeColor="background2" w:themeShade="80"/>
+          <w:lang w:val="en-GB"/>
+        </w:rPr>
+        <w:t>are able to</w:t>
+      </w:r>
+      <w:proofErr w:type="gramEnd"/>
+      <w:r>
+        <w:rPr>
+          <w:color w:val="948A54" w:themeColor="background2" w:themeShade="80"/>
+          <w:lang w:val="en-GB"/>
+        </w:rPr>
+        <w:t xml:space="preserve"> be viewed for exploration and most games are prone to use the manipulation of the area on a grand-scale.</w:t>
+      </w:r>
+    </w:p>
+    <w:p>
+      <w:pPr>
+        <w:rPr>
+          <w:color w:val="948A54" w:themeColor="background2" w:themeShade="80"/>
+          <w:lang w:val="en-GB"/>
+        </w:rPr>
+      </w:pPr>
+    </w:p>
+    <w:p>
+      <w:pPr>
+        <w:rPr>
+          <w:color w:val="948A54" w:themeColor="background2" w:themeShade="80"/>
+          <w:lang w:val="en-GB"/>
+        </w:rPr>
+      </w:pPr>
+      <w:r>
+        <w:rPr>
+          <w:color w:val="948A54" w:themeColor="background2" w:themeShade="80"/>
+          <w:lang w:val="en-GB"/>
+        </w:rPr>
+        <w:t xml:space="preserve">The theme: Most strategically aimed games highly weigh their choice of theming, which include: trade, exploration or conquest. In one way or another all three factors are blend in into the game, but the emphasis on </w:t>
+      </w:r>
+      <w:proofErr w:type="gramStart"/>
+      <w:r>
+        <w:rPr>
+          <w:color w:val="948A54" w:themeColor="background2" w:themeShade="80"/>
+          <w:lang w:val="en-GB"/>
+        </w:rPr>
+        <w:t>one area</w:t>
+      </w:r>
+      <w:proofErr w:type="gramEnd"/>
+      <w:r>
+        <w:rPr>
+          <w:color w:val="948A54" w:themeColor="background2" w:themeShade="80"/>
+          <w:lang w:val="en-GB"/>
+        </w:rPr>
+        <w:t xml:space="preserve"> influences the essence of the game.</w:t>
+      </w:r>
+    </w:p>
+    <w:p>
+      <w:pPr>
+        <w:rPr>
+          <w:color w:val="948A54" w:themeColor="background2" w:themeShade="80"/>
+          <w:lang w:val="en-GB"/>
+        </w:rPr>
+      </w:pPr>
+    </w:p>
+    <w:p>
+      <w:pPr>
+        <w:rPr>
+          <w:color w:val="948A54" w:themeColor="background2" w:themeShade="80"/>
+          <w:lang w:val="en-GB"/>
+        </w:rPr>
+      </w:pPr>
+      <w:r>
+        <w:rPr>
+          <w:color w:val="948A54" w:themeColor="background2" w:themeShade="80"/>
+          <w:lang w:val="en-GB"/>
+        </w:rPr>
+        <w:t>(…</w:t>
+      </w:r>
+      <w:proofErr w:type="gramStart"/>
+      <w:r>
+        <w:rPr>
+          <w:color w:val="948A54" w:themeColor="background2" w:themeShade="80"/>
+          <w:lang w:val="en-GB"/>
+        </w:rPr>
+        <w:t>board</w:t>
+      </w:r>
+      <w:proofErr w:type="gramEnd"/>
+      <w:r>
+        <w:rPr>
+          <w:color w:val="948A54" w:themeColor="background2" w:themeShade="80"/>
+          <w:lang w:val="en-GB"/>
+        </w:rPr>
+        <w:t xml:space="preserve"> games, roots of strategic video games/closest related to strategy game, with similarities in features/mechanics)</w:t>
+      </w:r>
+    </w:p>
+    <w:p>
+      <w:pPr>
+        <w:rPr>
+          <w:color w:val="948A54" w:themeColor="background2" w:themeShade="80"/>
+          <w:lang w:val="en-GB"/>
+        </w:rPr>
+      </w:pPr>
+    </w:p>
+    <w:p>
+      <w:pPr>
+        <w:rPr>
+          <w:color w:val="948A54" w:themeColor="background2" w:themeShade="80"/>
+          <w:lang w:val="en-GB"/>
+        </w:rPr>
+      </w:pPr>
+      <w:r>
+        <w:rPr>
+          <w:color w:val="948A54" w:themeColor="background2" w:themeShade="80"/>
+          <w:lang w:val="en-GB"/>
+        </w:rPr>
+        <w:t>Conquest:</w:t>
+      </w:r>
+    </w:p>
+    <w:p>
+      <w:pPr>
+        <w:rPr>
+          <w:color w:val="948A54" w:themeColor="background2" w:themeShade="80"/>
+          <w:lang w:val="en-GB"/>
+        </w:rPr>
+      </w:pPr>
+      <w:r>
+        <w:rPr>
+          <w:color w:val="948A54" w:themeColor="background2" w:themeShade="80"/>
+          <w:lang w:val="en-GB"/>
+        </w:rPr>
+        <w:t>The concept of conquest allows the player to be of instructional position and lead armies to act as he or she feels inclined to and or pretend to evolve into the merciless dictator they have dreamed of. Most strategic games are heavily based on conquest as the appeal to conquer and the player demographic is prone to be male. </w:t>
+      </w:r>
+    </w:p>
+    <w:p>
+      <w:pPr>
+        <w:rPr>
+          <w:color w:val="948A54" w:themeColor="background2" w:themeShade="80"/>
+          <w:lang w:val="en-GB"/>
+        </w:rPr>
+      </w:pPr>
+    </w:p>
+    <w:p>
+      <w:pPr>
+        <w:rPr>
+          <w:color w:val="948A54" w:themeColor="background2" w:themeShade="80"/>
+          <w:lang w:val="en-GB"/>
+        </w:rPr>
+      </w:pPr>
+      <w:r>
+        <w:rPr>
+          <w:color w:val="948A54" w:themeColor="background2" w:themeShade="80"/>
+          <w:lang w:val="en-GB"/>
+        </w:rPr>
+        <w:t xml:space="preserve">The essence of conquest is to engage into conflict with a single or multiple opponents and resolving it due to an inherent set of </w:t>
+      </w:r>
+      <w:proofErr w:type="gramStart"/>
+      <w:r>
+        <w:rPr>
+          <w:color w:val="948A54" w:themeColor="background2" w:themeShade="80"/>
+          <w:lang w:val="en-GB"/>
+        </w:rPr>
+        <w:t>attributes which</w:t>
+      </w:r>
+      <w:proofErr w:type="gramEnd"/>
+      <w:r>
+        <w:rPr>
+          <w:color w:val="948A54" w:themeColor="background2" w:themeShade="80"/>
+          <w:lang w:val="en-GB"/>
+        </w:rPr>
+        <w:t xml:space="preserve"> govern the outcome. (</w:t>
+      </w:r>
+      <w:proofErr w:type="gramStart"/>
+      <w:r>
+        <w:rPr>
+          <w:color w:val="948A54" w:themeColor="background2" w:themeShade="80"/>
+          <w:lang w:val="en-GB"/>
+        </w:rPr>
+        <w:t>rewrite</w:t>
+      </w:r>
+      <w:proofErr w:type="gramEnd"/>
+      <w:r>
+        <w:rPr>
+          <w:color w:val="948A54" w:themeColor="background2" w:themeShade="80"/>
+          <w:lang w:val="en-GB"/>
+        </w:rPr>
+        <w:t xml:space="preserve"> this sentence !!!!)</w:t>
+      </w:r>
+    </w:p>
+    <w:p>
+      <w:pPr>
+        <w:rPr>
+          <w:color w:val="948A54" w:themeColor="background2" w:themeShade="80"/>
+          <w:lang w:val="en-GB"/>
+        </w:rPr>
+      </w:pPr>
+    </w:p>
+    <w:p>
+      <w:pPr>
+        <w:rPr>
+          <w:color w:val="948A54" w:themeColor="background2" w:themeShade="80"/>
+          <w:lang w:val="en-GB"/>
+        </w:rPr>
+      </w:pPr>
+      <w:r>
+        <w:rPr>
+          <w:color w:val="948A54" w:themeColor="background2" w:themeShade="80"/>
+          <w:lang w:val="en-GB"/>
+        </w:rPr>
+        <w:t xml:space="preserve">To ascertain balance within the conflict relationships, most games use the Scissor-Paper-Stone system. Taking the selection of the game „The Ancient Art Of War“ as an example: archer beat barbarians, </w:t>
+      </w:r>
+      <w:proofErr w:type="gramStart"/>
+      <w:r>
+        <w:rPr>
+          <w:color w:val="948A54" w:themeColor="background2" w:themeShade="80"/>
+          <w:lang w:val="en-GB"/>
+        </w:rPr>
+        <w:t>barbarians</w:t>
+      </w:r>
+      <w:proofErr w:type="gramEnd"/>
+      <w:r>
+        <w:rPr>
+          <w:color w:val="948A54" w:themeColor="background2" w:themeShade="80"/>
+          <w:lang w:val="en-GB"/>
+        </w:rPr>
+        <w:t xml:space="preserve"> beat archer, archer beat knights. This concept assures a balanced relationship between the conflicting entities.</w:t>
+      </w:r>
+    </w:p>
+    <w:p>
+      <w:pPr>
+        <w:rPr>
+          <w:color w:val="948A54" w:themeColor="background2" w:themeShade="80"/>
+          <w:lang w:val="en-GB"/>
+        </w:rPr>
+      </w:pPr>
+    </w:p>
+    <w:p>
+      <w:pPr>
+        <w:rPr>
+          <w:color w:val="948A54" w:themeColor="background2" w:themeShade="80"/>
+          <w:lang w:val="en-GB"/>
+        </w:rPr>
+      </w:pPr>
+      <w:r>
+        <w:rPr>
+          <w:color w:val="948A54" w:themeColor="background2" w:themeShade="80"/>
+          <w:lang w:val="en-GB"/>
+        </w:rPr>
+        <w:t>Exploration:</w:t>
+      </w:r>
+    </w:p>
+    <w:p>
+      <w:pPr>
+        <w:rPr>
+          <w:color w:val="948A54" w:themeColor="background2" w:themeShade="80"/>
+          <w:lang w:val="en-GB"/>
+        </w:rPr>
+      </w:pPr>
+      <w:proofErr w:type="spellStart"/>
+      <w:r>
+        <w:rPr>
+          <w:color w:val="948A54" w:themeColor="background2" w:themeShade="80"/>
+          <w:lang w:val="en-GB"/>
+        </w:rPr>
+        <w:t>Strategical</w:t>
+      </w:r>
+      <w:proofErr w:type="spellEnd"/>
+      <w:r>
+        <w:rPr>
+          <w:color w:val="948A54" w:themeColor="background2" w:themeShade="80"/>
+          <w:lang w:val="en-GB"/>
+        </w:rPr>
+        <w:t xml:space="preserve"> games</w:t>
+      </w:r>
+      <w:r>
+        <w:rPr>
+          <w:color w:val="948A54" w:themeColor="background2" w:themeShade="80"/>
           <w:lang w:val="en-GB"/>
         </w:rPr>
         <w:t>,</w:t>
       </w:r>
       <w:r>
         <w:rPr>
-          <w:lang w:val="en-GB"/>
-        </w:rPr>
-        <w:t xml:space="preserve"> which exceed the borders of the screen, may be displayed in a simpler and smaller variation, which in most cases can dynamically update in a form of a map or radar and is placed somewhere, mostly at one corner, of the display. There are different approaches to a mini-map: one which displayer the entire world or a zoomed-out version of the surrounding area of the player. And another approach would be to draw the map in real-time as the avatar of the player is exploring the world, which means areas that have not been visited yet are not displayed on the map.</w:t>
-      </w:r>
-    </w:p>
-    <w:p>
-      <w:pPr>
-        <w:rPr>
-          <w:lang w:val="en-GB"/>
-        </w:rPr>
-      </w:pPr>
-    </w:p>
-    <w:p>
-      <w:pPr>
-        <w:rPr>
-          <w:lang w:val="en-GB"/>
-        </w:rPr>
-      </w:pPr>
+          <w:color w:val="948A54" w:themeColor="background2" w:themeShade="80"/>
+          <w:lang w:val="en-GB"/>
+        </w:rPr>
+        <w:t xml:space="preserve"> which </w:t>
+      </w:r>
+      <w:r>
+        <w:rPr>
+          <w:color w:val="948A54" w:themeColor="background2" w:themeShade="80"/>
+          <w:lang w:val="en-GB"/>
+        </w:rPr>
+        <w:t xml:space="preserve">put an </w:t>
+      </w:r>
       <w:bookmarkStart w:id="0" w:name="_GoBack"/>
       <w:bookmarkEnd w:id="0"/>
+      <w:r>
+        <w:rPr>
+          <w:color w:val="948A54" w:themeColor="background2" w:themeShade="80"/>
+          <w:lang w:val="en-GB"/>
+        </w:rPr>
+        <w:t>emphasis on exploration usually use the concept of conquer on an equal basis.</w:t>
+      </w:r>
+    </w:p>
+    <w:p>
+      <w:pPr>
+        <w:rPr>
+          <w:color w:val="948A54" w:themeColor="background2" w:themeShade="80"/>
+          <w:lang w:val="en-GB"/>
+        </w:rPr>
+      </w:pPr>
+    </w:p>
+    <w:p>
+      <w:pPr>
+        <w:rPr>
+          <w:color w:val="948A54" w:themeColor="background2" w:themeShade="80"/>
+          <w:lang w:val="en-GB"/>
+        </w:rPr>
+      </w:pPr>
+      <w:r>
+        <w:rPr>
+          <w:color w:val="948A54" w:themeColor="background2" w:themeShade="80"/>
+          <w:lang w:val="en-GB"/>
+        </w:rPr>
+        <w:t xml:space="preserve">One form of exploration is the simple physical exploration of </w:t>
+      </w:r>
+      <w:r>
+        <w:rPr>
+          <w:color w:val="948A54" w:themeColor="background2" w:themeShade="80"/>
+          <w:lang w:val="en-GB"/>
+        </w:rPr>
+        <w:t>a</w:t>
+      </w:r>
+      <w:r>
+        <w:rPr>
+          <w:color w:val="948A54" w:themeColor="background2" w:themeShade="80"/>
+          <w:lang w:val="en-GB"/>
+        </w:rPr>
+        <w:t xml:space="preserve"> familiar or unknown area. When conflict arises, most strategy games are prone to use the concept of „line of sight“ which basically means that viewing and or fire on enemies in the field of view of the player’s avatar.</w:t>
+      </w:r>
+    </w:p>
+    <w:p>
+      <w:pPr>
+        <w:rPr>
+          <w:color w:val="948A54" w:themeColor="background2" w:themeShade="80"/>
+          <w:lang w:val="en-GB"/>
+        </w:rPr>
+      </w:pPr>
+    </w:p>
+    <w:p>
+      <w:pPr>
+        <w:rPr>
+          <w:color w:val="948A54" w:themeColor="background2" w:themeShade="80"/>
+          <w:lang w:val="en-GB"/>
+        </w:rPr>
+      </w:pPr>
+      <w:r>
+        <w:rPr>
+          <w:color w:val="948A54" w:themeColor="background2" w:themeShade="80"/>
+          <w:lang w:val="en-GB"/>
+        </w:rPr>
+        <w:t xml:space="preserve">Another form would be the exploration of found and or achieved items, for example any type of weaponry, to be able to upgrade the possessed weapons. </w:t>
+      </w:r>
+      <w:proofErr w:type="gramStart"/>
+      <w:r>
+        <w:rPr>
+          <w:color w:val="948A54" w:themeColor="background2" w:themeShade="80"/>
+          <w:lang w:val="en-GB"/>
+        </w:rPr>
+        <w:t>Making use of the non-physical frontier such as the scientific division to unlock more advanced technology.</w:t>
+      </w:r>
+      <w:proofErr w:type="gramEnd"/>
+      <w:r>
+        <w:rPr>
+          <w:color w:val="948A54" w:themeColor="background2" w:themeShade="80"/>
+          <w:lang w:val="en-GB"/>
+        </w:rPr>
+        <w:t xml:space="preserve"> This method of upgrading is as well known as the „tech-tree“ (look for image example). Furthermore the design element of a tech-tree allows the misuse of resources, but rations it’s usage in order to achieve a smoother pace in progression within the game.</w:t>
+      </w:r>
+    </w:p>
+    <w:p>
+      <w:pPr>
+        <w:rPr>
+          <w:color w:val="948A54" w:themeColor="background2" w:themeShade="80"/>
+          <w:lang w:val="en-GB"/>
+        </w:rPr>
+      </w:pPr>
+    </w:p>
+    <w:p>
+      <w:pPr>
+        <w:rPr>
+          <w:color w:val="948A54" w:themeColor="background2" w:themeShade="80"/>
+          <w:lang w:val="en-GB"/>
+        </w:rPr>
+      </w:pPr>
+      <w:r>
+        <w:rPr>
+          <w:color w:val="948A54" w:themeColor="background2" w:themeShade="80"/>
+          <w:lang w:val="en-GB"/>
+        </w:rPr>
+        <w:t xml:space="preserve">But the limitation to avail an upgrade only up to certain degree of level may raise the agitation of unrealistic progression, when there </w:t>
+      </w:r>
+      <w:proofErr w:type="gramStart"/>
+      <w:r>
+        <w:rPr>
+          <w:color w:val="948A54" w:themeColor="background2" w:themeShade="80"/>
+          <w:lang w:val="en-GB"/>
+        </w:rPr>
+        <w:t>are no consistent access</w:t>
+      </w:r>
+      <w:proofErr w:type="gramEnd"/>
+      <w:r>
+        <w:rPr>
+          <w:color w:val="948A54" w:themeColor="background2" w:themeShade="80"/>
+          <w:lang w:val="en-GB"/>
+        </w:rPr>
+        <w:t xml:space="preserve"> to upgraded devices on every level. </w:t>
+      </w:r>
+    </w:p>
+    <w:p>
+      <w:pPr>
+        <w:rPr>
+          <w:color w:val="948A54" w:themeColor="background2" w:themeShade="80"/>
+          <w:lang w:val="en-GB"/>
+        </w:rPr>
+      </w:pPr>
+    </w:p>
+    <w:p>
+      <w:pPr>
+        <w:rPr>
+          <w:color w:val="948A54" w:themeColor="background2" w:themeShade="80"/>
+          <w:lang w:val="en-GB"/>
+        </w:rPr>
+      </w:pPr>
+      <w:r>
+        <w:rPr>
+          <w:color w:val="948A54" w:themeColor="background2" w:themeShade="80"/>
+          <w:lang w:val="en-GB"/>
+        </w:rPr>
+        <w:t>Some methods to alleviate this problematic would be:</w:t>
+      </w:r>
+    </w:p>
+    <w:p>
+      <w:pPr>
+        <w:rPr>
+          <w:color w:val="948A54" w:themeColor="background2" w:themeShade="80"/>
+          <w:lang w:val="en-GB"/>
+        </w:rPr>
+      </w:pPr>
+      <w:r>
+        <w:rPr>
+          <w:color w:val="948A54" w:themeColor="background2" w:themeShade="80"/>
+          <w:lang w:val="en-GB"/>
+        </w:rPr>
+        <w:t>Maintain consistency: Once the player has gained an upgrade he or she is allowed to maintain the knowledge to upgrade throughout the game.</w:t>
+      </w:r>
+    </w:p>
+    <w:p>
+      <w:pPr>
+        <w:rPr>
+          <w:color w:val="948A54" w:themeColor="background2" w:themeShade="80"/>
+          <w:lang w:val="en-GB"/>
+        </w:rPr>
+      </w:pPr>
+      <w:r>
+        <w:rPr>
+          <w:color w:val="948A54" w:themeColor="background2" w:themeShade="80"/>
+          <w:lang w:val="en-GB"/>
+        </w:rPr>
+        <w:t>Excuse access of certain upgrades: To prevent the overuse of a certain resource or unit, the player is alerted with a warning or an excuse on why he or she has currently no access to the desired item.</w:t>
+      </w:r>
+    </w:p>
+    <w:p>
+      <w:pPr>
+        <w:rPr>
+          <w:color w:val="948A54" w:themeColor="background2" w:themeShade="80"/>
+          <w:lang w:val="en-GB"/>
+        </w:rPr>
+      </w:pPr>
+      <w:r>
+        <w:rPr>
+          <w:color w:val="948A54" w:themeColor="background2" w:themeShade="80"/>
+          <w:lang w:val="en-GB"/>
+        </w:rPr>
+        <w:t xml:space="preserve">Not disallowing accessed upgrades but reasonably control the availability of them: A method to apply this concept would be to place the desired resource scarcely on the game arena. In terms of weaponry and </w:t>
+      </w:r>
+      <w:r>
+        <w:rPr>
+          <w:color w:val="948A54" w:themeColor="background2" w:themeShade="80"/>
+          <w:lang w:val="en-GB"/>
+        </w:rPr>
+        <w:t>armoury</w:t>
+      </w:r>
+      <w:r>
+        <w:rPr>
+          <w:color w:val="948A54" w:themeColor="background2" w:themeShade="80"/>
+          <w:lang w:val="en-GB"/>
+        </w:rPr>
+        <w:t xml:space="preserve">, another way would be to ascertain the opposing character is proficient in eliminating the desired type or weapon, </w:t>
+      </w:r>
+      <w:r>
+        <w:rPr>
+          <w:color w:val="948A54" w:themeColor="background2" w:themeShade="80"/>
+          <w:lang w:val="en-GB"/>
+        </w:rPr>
+        <w:t>armour</w:t>
+      </w:r>
+      <w:r>
+        <w:rPr>
+          <w:color w:val="948A54" w:themeColor="background2" w:themeShade="80"/>
+          <w:lang w:val="en-GB"/>
+        </w:rPr>
+        <w:t xml:space="preserve"> or unit. If the objective of what is required to achieve the level and giving the player the freedom to choose otherwise, provides him or her to evaluate his decisions, putting blaming on him or herself when a failure occurs.</w:t>
+      </w:r>
+    </w:p>
+    <w:p>
+      <w:pPr>
+        <w:rPr>
+          <w:color w:val="948A54" w:themeColor="background2" w:themeShade="80"/>
+          <w:lang w:val="en-GB"/>
+        </w:rPr>
+      </w:pPr>
+    </w:p>
+    <w:p>
+      <w:pPr>
+        <w:rPr>
+          <w:color w:val="948A54" w:themeColor="background2" w:themeShade="80"/>
+          <w:lang w:val="en-GB"/>
+        </w:rPr>
+      </w:pPr>
+      <w:r>
+        <w:rPr>
+          <w:color w:val="948A54" w:themeColor="background2" w:themeShade="80"/>
+          <w:lang w:val="en-GB"/>
+        </w:rPr>
+        <w:t>Trade:</w:t>
+      </w:r>
+    </w:p>
+    <w:p>
+      <w:pPr>
+        <w:rPr>
+          <w:color w:val="948A54" w:themeColor="background2" w:themeShade="80"/>
+          <w:lang w:val="en-GB"/>
+        </w:rPr>
+      </w:pPr>
+      <w:r>
+        <w:rPr>
+          <w:color w:val="948A54" w:themeColor="background2" w:themeShade="80"/>
+          <w:lang w:val="en-GB"/>
+        </w:rPr>
+        <w:t>Trade is in the simplest form, a mere exchange from resources and units, for example a player has the choice of trading the goods his or her gold miners has attained for a unit of knights, depending on the amount and the value of the good. Another note would be that the economy and process of exchanges do not need to be realistic, as for example a player’s source of food producing, such as a farm, can be feed to unit of choice immediately even if this particular unit is placed on a totally different area.</w:t>
+      </w:r>
+    </w:p>
+    <w:p>
+      <w:pPr>
+        <w:rPr>
+          <w:color w:val="948A54" w:themeColor="background2" w:themeShade="80"/>
+          <w:lang w:val="en-GB"/>
+        </w:rPr>
+      </w:pPr>
+    </w:p>
+    <w:p>
+      <w:pPr>
+        <w:rPr>
+          <w:color w:val="948A54" w:themeColor="background2" w:themeShade="80"/>
+          <w:lang w:val="en-GB"/>
+        </w:rPr>
+      </w:pPr>
+      <w:r>
+        <w:rPr>
+          <w:color w:val="948A54" w:themeColor="background2" w:themeShade="80"/>
+          <w:lang w:val="en-GB"/>
+        </w:rPr>
+        <w:t xml:space="preserve">But it is usually not easy for player’s to manage the combat part of a strategy game as well as to maintain sufficient supply for the own unit. A possible solution would be to highlight the area of interest on the mini-map. For example </w:t>
+      </w:r>
+      <w:proofErr w:type="spellStart"/>
+      <w:r>
+        <w:rPr>
+          <w:color w:val="948A54" w:themeColor="background2" w:themeShade="80"/>
+          <w:lang w:val="en-GB"/>
+        </w:rPr>
+        <w:t>Starcraft</w:t>
+      </w:r>
+      <w:proofErr w:type="spellEnd"/>
+      <w:r>
+        <w:rPr>
+          <w:color w:val="948A54" w:themeColor="background2" w:themeShade="80"/>
+          <w:lang w:val="en-GB"/>
+        </w:rPr>
+        <w:t xml:space="preserve"> (Blizzard, 1998 (PC)) offers the gamer two out of three races</w:t>
+      </w:r>
+      <w:r>
+        <w:rPr>
+          <w:color w:val="948A54" w:themeColor="background2" w:themeShade="80"/>
+          <w:lang w:val="en-GB"/>
+        </w:rPr>
+        <w:t>,</w:t>
+      </w:r>
+      <w:r>
+        <w:rPr>
+          <w:color w:val="948A54" w:themeColor="background2" w:themeShade="80"/>
+          <w:lang w:val="en-GB"/>
+        </w:rPr>
+        <w:t xml:space="preserve"> which have an indication on extend of their expansion on the game arena.</w:t>
+      </w:r>
+    </w:p>
+    <w:p>
+      <w:pPr>
+        <w:rPr>
+          <w:color w:val="948A54" w:themeColor="background2" w:themeShade="80"/>
+          <w:lang w:val="en-GB"/>
+        </w:rPr>
+      </w:pPr>
+    </w:p>
+    <w:p>
+      <w:pPr>
+        <w:rPr>
+          <w:color w:val="948A54" w:themeColor="background2" w:themeShade="80"/>
+          <w:lang w:val="en-GB"/>
+        </w:rPr>
+      </w:pPr>
+      <w:r>
+        <w:rPr>
+          <w:color w:val="948A54" w:themeColor="background2" w:themeShade="80"/>
+          <w:lang w:val="en-GB"/>
+        </w:rPr>
+        <w:t>The pace of the game decides the depth of the game (</w:t>
+      </w:r>
+      <w:proofErr w:type="spellStart"/>
+      <w:r>
+        <w:rPr>
+          <w:color w:val="948A54" w:themeColor="background2" w:themeShade="80"/>
+          <w:lang w:val="en-GB"/>
+        </w:rPr>
+        <w:t>Rollings</w:t>
+      </w:r>
+      <w:proofErr w:type="spellEnd"/>
+      <w:r>
+        <w:rPr>
+          <w:color w:val="948A54" w:themeColor="background2" w:themeShade="80"/>
+          <w:lang w:val="en-GB"/>
+        </w:rPr>
+        <w:t xml:space="preserve"> and Adams, p.337) as it may be only a minor aspect it allows the designer the flexibility to alter the balance of the game. For example a slow paced strategy game enables the player to put a greater focus on the different areas of resource distribution and trading.</w:t>
+      </w:r>
+    </w:p>
+    <w:p>
+      <w:pPr>
+        <w:rPr>
+          <w:lang w:val="en-GB"/>
+        </w:rPr>
+      </w:pPr>
     </w:p>
     <w:sectPr>
       <w:pgSz w:w="11900" w:h="16840"/>
@@ -4911,6 +5725,60 @@
 <file path=word/numbering.xml><?xml version="1.0" encoding="utf-8"?>
 <w:numbering xmlns:wpc="http://schemas.microsoft.com/office/word/2010/wordprocessingCanvas" xmlns:mo="http://schemas.microsoft.com/office/mac/office/2008/main" xmlns:mc="http://schemas.openxmlformats.org/markup-compatibility/2006" xmlns:mv="urn:schemas-microsoft-com:mac:vml" xmlns:o="urn:schemas-microsoft-com:office:office" xmlns:r="http://schemas.openxmlformats.org/officeDocument/2006/relationships" xmlns:m="http://schemas.openxmlformats.org/officeDocument/2006/math" xmlns:v="urn:schemas-microsoft-com:vml" xmlns:wp14="http://schemas.microsoft.com/office/word/2010/wordprocessingDrawing" xmlns:wp="http://schemas.openxmlformats.org/drawingml/2006/wordprocessingDrawing" xmlns:w10="urn:schemas-microsoft-com:office:word" xmlns:w="http://schemas.openxmlformats.org/wordprocessingml/2006/main" xmlns:w14="http://schemas.microsoft.com/office/word/2010/wordml" xmlns:wpg="http://schemas.microsoft.com/office/word/2010/wordprocessingGroup" xmlns:wpi="http://schemas.microsoft.com/office/word/2010/wordprocessingInk" xmlns:wne="http://schemas.microsoft.com/office/word/2006/wordml" xmlns:wps="http://schemas.microsoft.com/office/word/2010/wordprocessingShape" mc:Ignorable="w14 wp14">
   <w:abstractNum w:abstractNumId="0">
+    <w:nsid w:val="00000001"/>
+    <w:multiLevelType w:val="hybridMultilevel"/>
+    <w:tmpl w:val="00000001"/>
+    <w:lvl w:ilvl="0" w:tplc="00000001">
+      <w:start w:val="1"/>
+      <w:numFmt w:val="decimal"/>
+      <w:lvlText w:val="%1."/>
+      <w:lvlJc w:val="left"/>
+      <w:pPr>
+        <w:ind w:left="720" w:hanging="360"/>
+      </w:pPr>
+    </w:lvl>
+    <w:lvl w:ilvl="1" w:tplc="FFFFFFFF">
+      <w:numFmt w:val="decimal"/>
+      <w:lvlText w:val=""/>
+      <w:lvlJc w:val="left"/>
+    </w:lvl>
+    <w:lvl w:ilvl="2" w:tplc="FFFFFFFF">
+      <w:numFmt w:val="decimal"/>
+      <w:lvlText w:val=""/>
+      <w:lvlJc w:val="left"/>
+    </w:lvl>
+    <w:lvl w:ilvl="3" w:tplc="FFFFFFFF">
+      <w:numFmt w:val="decimal"/>
+      <w:lvlText w:val=""/>
+      <w:lvlJc w:val="left"/>
+    </w:lvl>
+    <w:lvl w:ilvl="4" w:tplc="FFFFFFFF">
+      <w:numFmt w:val="decimal"/>
+      <w:lvlText w:val=""/>
+      <w:lvlJc w:val="left"/>
+    </w:lvl>
+    <w:lvl w:ilvl="5" w:tplc="FFFFFFFF">
+      <w:numFmt w:val="decimal"/>
+      <w:lvlText w:val=""/>
+      <w:lvlJc w:val="left"/>
+    </w:lvl>
+    <w:lvl w:ilvl="6" w:tplc="FFFFFFFF">
+      <w:numFmt w:val="decimal"/>
+      <w:lvlText w:val=""/>
+      <w:lvlJc w:val="left"/>
+    </w:lvl>
+    <w:lvl w:ilvl="7" w:tplc="FFFFFFFF">
+      <w:numFmt w:val="decimal"/>
+      <w:lvlText w:val=""/>
+      <w:lvlJc w:val="left"/>
+    </w:lvl>
+    <w:lvl w:ilvl="8" w:tplc="FFFFFFFF">
+      <w:numFmt w:val="decimal"/>
+      <w:lvlText w:val=""/>
+      <w:lvlJc w:val="left"/>
+    </w:lvl>
+  </w:abstractNum>
+  <w:abstractNum w:abstractNumId="1">
     <w:nsid w:val="73C1071A"/>
     <w:multiLevelType w:val="hybridMultilevel"/>
     <w:tmpl w:val="2F7C30FA"/>
@@ -5024,6 +5892,9 @@
     </w:lvl>
   </w:abstractNum>
   <w:num w:numId="1">
+    <w:abstractNumId w:val="1"/>
+  </w:num>
+  <w:num w:numId="2">
     <w:abstractNumId w:val="0"/>
   </w:num>
 </w:numbering>

</xml_diff>